<commit_message>
update the WORD data , ready to upload
</commit_message>
<xml_diff>
--- a/Projektkonzept.docx
+++ b/Projektkonzept.docx
@@ -5092,6 +5092,7 @@
     </w:p>
     <w:p>
       <w:pPr>
+        <w:spacing w:after="0" w:line="240" w:lineRule="auto"/>
         <w:rPr>
           <w:rFonts w:ascii="Source Code Pro" w:eastAsia="Times New Roman" w:hAnsi="Source Code Pro" w:cs="Times New Roman"/>
           <w:color w:val="8B949E"/>
@@ -5119,6 +5120,7 @@
     </w:p>
     <w:p>
       <w:pPr>
+        <w:spacing w:after="0" w:line="240" w:lineRule="auto"/>
         <w:rPr>
           <w:rFonts w:ascii="Source Code Pro" w:eastAsia="Times New Roman" w:hAnsi="Source Code Pro" w:cs="Times New Roman"/>
           <w:color w:val="8B949E"/>
@@ -5146,6 +5148,7 @@
     </w:p>
     <w:p>
       <w:pPr>
+        <w:spacing w:after="0" w:line="240" w:lineRule="auto"/>
         <w:rPr>
           <w:rFonts w:ascii="Source Code Pro" w:eastAsia="Times New Roman" w:hAnsi="Source Code Pro" w:cs="Times New Roman"/>
           <w:color w:val="8B949E"/>
@@ -5173,6 +5176,7 @@
     </w:p>
     <w:p>
       <w:pPr>
+        <w:spacing w:after="0" w:line="240" w:lineRule="auto"/>
         <w:rPr>
           <w:rFonts w:ascii="Source Code Pro" w:eastAsia="Times New Roman" w:hAnsi="Source Code Pro" w:cs="Times New Roman"/>
           <w:color w:val="8B949E"/>
@@ -5200,6 +5204,7 @@
     </w:p>
     <w:p>
       <w:pPr>
+        <w:spacing w:after="0" w:line="240" w:lineRule="auto"/>
         <w:rPr>
           <w:rFonts w:ascii="Source Code Pro" w:eastAsia="Times New Roman" w:hAnsi="Source Code Pro" w:cs="Times New Roman"/>
           <w:color w:val="8B949E"/>
@@ -5227,6 +5232,7 @@
     </w:p>
     <w:p>
       <w:pPr>
+        <w:spacing w:after="0" w:line="240" w:lineRule="auto"/>
         <w:rPr>
           <w:rFonts w:ascii="Source Code Pro" w:eastAsia="Times New Roman" w:hAnsi="Source Code Pro" w:cs="Times New Roman"/>
           <w:color w:val="8B949E"/>
@@ -5282,6 +5288,7 @@
     </w:p>
     <w:p>
       <w:pPr>
+        <w:spacing w:after="0" w:line="240" w:lineRule="auto"/>
         <w:rPr>
           <w:rFonts w:ascii="Source Code Pro" w:eastAsia="Times New Roman" w:hAnsi="Source Code Pro" w:cs="Times New Roman"/>
           <w:color w:val="8B949E"/>
@@ -5309,6 +5316,7 @@
     </w:p>
     <w:p>
       <w:pPr>
+        <w:spacing w:after="0" w:line="240" w:lineRule="auto"/>
         <w:rPr>
           <w:rFonts w:ascii="Source Code Pro" w:eastAsia="Times New Roman" w:hAnsi="Source Code Pro" w:cs="Times New Roman"/>
           <w:color w:val="8B949E"/>
@@ -5336,20 +5344,22 @@
     </w:p>
     <w:p>
       <w:pPr>
-        <w:rPr>
-          <w:rFonts w:ascii="Source Code Pro" w:eastAsia="Times New Roman" w:hAnsi="Source Code Pro" w:cs="Times New Roman"/>
-          <w:color w:val="8B949E"/>
-          <w:kern w:val="0"/>
-          <w:sz w:val="21"/>
-          <w:szCs w:val="21"/>
-          <w:bdr w:val="none" w:sz="0" w:space="0" w:color="auto" w:frame="1"/>
-          <w:lang w:val="en-US" w:eastAsia="de-DE"/>
-          <w14:ligatures w14:val="none"/>
-        </w:rPr>
-      </w:pPr>
-    </w:p>
-    <w:p>
-      <w:pPr>
+        <w:spacing w:after="0" w:line="240" w:lineRule="auto"/>
+        <w:rPr>
+          <w:rFonts w:ascii="Source Code Pro" w:eastAsia="Times New Roman" w:hAnsi="Source Code Pro" w:cs="Times New Roman"/>
+          <w:color w:val="8B949E"/>
+          <w:kern w:val="0"/>
+          <w:sz w:val="21"/>
+          <w:szCs w:val="21"/>
+          <w:bdr w:val="none" w:sz="0" w:space="0" w:color="auto" w:frame="1"/>
+          <w:lang w:val="en-US" w:eastAsia="de-DE"/>
+          <w14:ligatures w14:val="none"/>
+        </w:rPr>
+      </w:pPr>
+    </w:p>
+    <w:p>
+      <w:pPr>
+        <w:spacing w:after="0" w:line="240" w:lineRule="auto"/>
         <w:rPr>
           <w:rFonts w:ascii="Source Code Pro" w:eastAsia="Times New Roman" w:hAnsi="Source Code Pro" w:cs="Times New Roman"/>
           <w:color w:val="8B949E"/>
@@ -5392,6 +5402,7 @@
     </w:p>
     <w:p>
       <w:pPr>
+        <w:spacing w:after="0" w:line="240" w:lineRule="auto"/>
         <w:rPr>
           <w:rFonts w:ascii="Source Code Pro" w:eastAsia="Times New Roman" w:hAnsi="Source Code Pro" w:cs="Times New Roman"/>
           <w:color w:val="8B949E"/>
@@ -5434,6 +5445,7 @@
     </w:p>
     <w:p>
       <w:pPr>
+        <w:spacing w:after="0" w:line="240" w:lineRule="auto"/>
         <w:rPr>
           <w:rFonts w:ascii="Source Code Pro" w:eastAsia="Times New Roman" w:hAnsi="Source Code Pro" w:cs="Times New Roman"/>
           <w:color w:val="8B949E"/>
@@ -5504,20 +5516,22 @@
     </w:p>
     <w:p>
       <w:pPr>
-        <w:rPr>
-          <w:rFonts w:ascii="Source Code Pro" w:eastAsia="Times New Roman" w:hAnsi="Source Code Pro" w:cs="Times New Roman"/>
-          <w:color w:val="8B949E"/>
-          <w:kern w:val="0"/>
-          <w:sz w:val="21"/>
-          <w:szCs w:val="21"/>
-          <w:bdr w:val="none" w:sz="0" w:space="0" w:color="auto" w:frame="1"/>
-          <w:lang w:val="en-US" w:eastAsia="de-DE"/>
-          <w14:ligatures w14:val="none"/>
-        </w:rPr>
-      </w:pPr>
-    </w:p>
-    <w:p>
-      <w:pPr>
+        <w:spacing w:after="0" w:line="240" w:lineRule="auto"/>
+        <w:rPr>
+          <w:rFonts w:ascii="Source Code Pro" w:eastAsia="Times New Roman" w:hAnsi="Source Code Pro" w:cs="Times New Roman"/>
+          <w:color w:val="8B949E"/>
+          <w:kern w:val="0"/>
+          <w:sz w:val="21"/>
+          <w:szCs w:val="21"/>
+          <w:bdr w:val="none" w:sz="0" w:space="0" w:color="auto" w:frame="1"/>
+          <w:lang w:val="en-US" w:eastAsia="de-DE"/>
+          <w14:ligatures w14:val="none"/>
+        </w:rPr>
+      </w:pPr>
+    </w:p>
+    <w:p>
+      <w:pPr>
+        <w:spacing w:after="0" w:line="240" w:lineRule="auto"/>
         <w:rPr>
           <w:rFonts w:ascii="Source Code Pro" w:eastAsia="Times New Roman" w:hAnsi="Source Code Pro" w:cs="Times New Roman"/>
           <w:color w:val="8B949E"/>
@@ -5560,6 +5574,7 @@
     </w:p>
     <w:p>
       <w:pPr>
+        <w:spacing w:after="0" w:line="240" w:lineRule="auto"/>
         <w:rPr>
           <w:rFonts w:ascii="Source Code Pro" w:eastAsia="Times New Roman" w:hAnsi="Source Code Pro" w:cs="Times New Roman"/>
           <w:color w:val="8B949E"/>
@@ -5602,6 +5617,7 @@
     </w:p>
     <w:p>
       <w:pPr>
+        <w:spacing w:after="0" w:line="240" w:lineRule="auto"/>
         <w:rPr>
           <w:rFonts w:ascii="Source Code Pro" w:eastAsia="Times New Roman" w:hAnsi="Source Code Pro" w:cs="Times New Roman"/>
           <w:color w:val="8B949E"/>
@@ -5644,6 +5660,7 @@
     </w:p>
     <w:p>
       <w:pPr>
+        <w:spacing w:after="0" w:line="240" w:lineRule="auto"/>
         <w:rPr>
           <w:rFonts w:ascii="Source Code Pro" w:eastAsia="Times New Roman" w:hAnsi="Source Code Pro" w:cs="Times New Roman"/>
           <w:color w:val="8B949E"/>
@@ -5686,20 +5703,22 @@
     </w:p>
     <w:p>
       <w:pPr>
-        <w:rPr>
-          <w:rFonts w:ascii="Source Code Pro" w:eastAsia="Times New Roman" w:hAnsi="Source Code Pro" w:cs="Times New Roman"/>
-          <w:color w:val="8B949E"/>
-          <w:kern w:val="0"/>
-          <w:sz w:val="21"/>
-          <w:szCs w:val="21"/>
-          <w:bdr w:val="none" w:sz="0" w:space="0" w:color="auto" w:frame="1"/>
-          <w:lang w:val="en-US" w:eastAsia="de-DE"/>
-          <w14:ligatures w14:val="none"/>
-        </w:rPr>
-      </w:pPr>
-    </w:p>
-    <w:p>
-      <w:pPr>
+        <w:spacing w:after="0" w:line="240" w:lineRule="auto"/>
+        <w:rPr>
+          <w:rFonts w:ascii="Source Code Pro" w:eastAsia="Times New Roman" w:hAnsi="Source Code Pro" w:cs="Times New Roman"/>
+          <w:color w:val="8B949E"/>
+          <w:kern w:val="0"/>
+          <w:sz w:val="21"/>
+          <w:szCs w:val="21"/>
+          <w:bdr w:val="none" w:sz="0" w:space="0" w:color="auto" w:frame="1"/>
+          <w:lang w:val="en-US" w:eastAsia="de-DE"/>
+          <w14:ligatures w14:val="none"/>
+        </w:rPr>
+      </w:pPr>
+    </w:p>
+    <w:p>
+      <w:pPr>
+        <w:spacing w:after="0" w:line="240" w:lineRule="auto"/>
         <w:rPr>
           <w:rFonts w:ascii="Source Code Pro" w:eastAsia="Times New Roman" w:hAnsi="Source Code Pro" w:cs="Times New Roman"/>
           <w:color w:val="8B949E"/>
@@ -5727,6 +5746,7 @@
     </w:p>
     <w:p>
       <w:pPr>
+        <w:spacing w:after="0" w:line="240" w:lineRule="auto"/>
         <w:rPr>
           <w:rFonts w:ascii="Source Code Pro" w:eastAsia="Times New Roman" w:hAnsi="Source Code Pro" w:cs="Times New Roman"/>
           <w:color w:val="8B949E"/>
@@ -5782,6 +5802,7 @@
     </w:p>
     <w:p>
       <w:pPr>
+        <w:spacing w:after="0" w:line="240" w:lineRule="auto"/>
         <w:rPr>
           <w:rFonts w:ascii="Source Code Pro" w:eastAsia="Times New Roman" w:hAnsi="Source Code Pro" w:cs="Times New Roman"/>
           <w:color w:val="8B949E"/>
@@ -5809,20 +5830,22 @@
     </w:p>
     <w:p>
       <w:pPr>
-        <w:rPr>
-          <w:rFonts w:ascii="Source Code Pro" w:eastAsia="Times New Roman" w:hAnsi="Source Code Pro" w:cs="Times New Roman"/>
-          <w:color w:val="8B949E"/>
-          <w:kern w:val="0"/>
-          <w:sz w:val="21"/>
-          <w:szCs w:val="21"/>
-          <w:bdr w:val="none" w:sz="0" w:space="0" w:color="auto" w:frame="1"/>
-          <w:lang w:val="en-US" w:eastAsia="de-DE"/>
-          <w14:ligatures w14:val="none"/>
-        </w:rPr>
-      </w:pPr>
-    </w:p>
-    <w:p>
-      <w:pPr>
+        <w:spacing w:after="0" w:line="240" w:lineRule="auto"/>
+        <w:rPr>
+          <w:rFonts w:ascii="Source Code Pro" w:eastAsia="Times New Roman" w:hAnsi="Source Code Pro" w:cs="Times New Roman"/>
+          <w:color w:val="8B949E"/>
+          <w:kern w:val="0"/>
+          <w:sz w:val="21"/>
+          <w:szCs w:val="21"/>
+          <w:bdr w:val="none" w:sz="0" w:space="0" w:color="auto" w:frame="1"/>
+          <w:lang w:val="en-US" w:eastAsia="de-DE"/>
+          <w14:ligatures w14:val="none"/>
+        </w:rPr>
+      </w:pPr>
+    </w:p>
+    <w:p>
+      <w:pPr>
+        <w:spacing w:after="0" w:line="240" w:lineRule="auto"/>
         <w:rPr>
           <w:rFonts w:ascii="Source Code Pro" w:eastAsia="Times New Roman" w:hAnsi="Source Code Pro" w:cs="Times New Roman"/>
           <w:color w:val="8B949E"/>
@@ -5850,20 +5873,22 @@
     </w:p>
     <w:p>
       <w:pPr>
-        <w:rPr>
-          <w:rFonts w:ascii="Source Code Pro" w:eastAsia="Times New Roman" w:hAnsi="Source Code Pro" w:cs="Times New Roman"/>
-          <w:color w:val="8B949E"/>
-          <w:kern w:val="0"/>
-          <w:sz w:val="21"/>
-          <w:szCs w:val="21"/>
-          <w:bdr w:val="none" w:sz="0" w:space="0" w:color="auto" w:frame="1"/>
-          <w:lang w:val="en-US" w:eastAsia="de-DE"/>
-          <w14:ligatures w14:val="none"/>
-        </w:rPr>
-      </w:pPr>
-    </w:p>
-    <w:p>
-      <w:pPr>
+        <w:spacing w:after="0" w:line="240" w:lineRule="auto"/>
+        <w:rPr>
+          <w:rFonts w:ascii="Source Code Pro" w:eastAsia="Times New Roman" w:hAnsi="Source Code Pro" w:cs="Times New Roman"/>
+          <w:color w:val="8B949E"/>
+          <w:kern w:val="0"/>
+          <w:sz w:val="21"/>
+          <w:szCs w:val="21"/>
+          <w:bdr w:val="none" w:sz="0" w:space="0" w:color="auto" w:frame="1"/>
+          <w:lang w:val="en-US" w:eastAsia="de-DE"/>
+          <w14:ligatures w14:val="none"/>
+        </w:rPr>
+      </w:pPr>
+    </w:p>
+    <w:p>
+      <w:pPr>
+        <w:spacing w:after="0" w:line="240" w:lineRule="auto"/>
         <w:rPr>
           <w:rFonts w:ascii="Source Code Pro" w:eastAsia="Times New Roman" w:hAnsi="Source Code Pro" w:cs="Times New Roman"/>
           <w:color w:val="8B949E"/>
@@ -5891,6 +5916,7 @@
     </w:p>
     <w:p>
       <w:pPr>
+        <w:spacing w:after="0" w:line="240" w:lineRule="auto"/>
         <w:rPr>
           <w:rFonts w:ascii="Source Code Pro" w:eastAsia="Times New Roman" w:hAnsi="Source Code Pro" w:cs="Times New Roman"/>
           <w:color w:val="8B949E"/>
@@ -5918,6 +5944,7 @@
     </w:p>
     <w:p>
       <w:pPr>
+        <w:spacing w:after="0" w:line="240" w:lineRule="auto"/>
         <w:rPr>
           <w:rFonts w:ascii="Source Code Pro" w:eastAsia="Times New Roman" w:hAnsi="Source Code Pro" w:cs="Times New Roman"/>
           <w:color w:val="8B949E"/>
@@ -5945,20 +5972,22 @@
     </w:p>
     <w:p>
       <w:pPr>
-        <w:rPr>
-          <w:rFonts w:ascii="Source Code Pro" w:eastAsia="Times New Roman" w:hAnsi="Source Code Pro" w:cs="Times New Roman"/>
-          <w:color w:val="8B949E"/>
-          <w:kern w:val="0"/>
-          <w:sz w:val="21"/>
-          <w:szCs w:val="21"/>
-          <w:bdr w:val="none" w:sz="0" w:space="0" w:color="auto" w:frame="1"/>
-          <w:lang w:val="en-US" w:eastAsia="de-DE"/>
-          <w14:ligatures w14:val="none"/>
-        </w:rPr>
-      </w:pPr>
-    </w:p>
-    <w:p>
-      <w:pPr>
+        <w:spacing w:after="0" w:line="240" w:lineRule="auto"/>
+        <w:rPr>
+          <w:rFonts w:ascii="Source Code Pro" w:eastAsia="Times New Roman" w:hAnsi="Source Code Pro" w:cs="Times New Roman"/>
+          <w:color w:val="8B949E"/>
+          <w:kern w:val="0"/>
+          <w:sz w:val="21"/>
+          <w:szCs w:val="21"/>
+          <w:bdr w:val="none" w:sz="0" w:space="0" w:color="auto" w:frame="1"/>
+          <w:lang w:val="en-US" w:eastAsia="de-DE"/>
+          <w14:ligatures w14:val="none"/>
+        </w:rPr>
+      </w:pPr>
+    </w:p>
+    <w:p>
+      <w:pPr>
+        <w:spacing w:after="0" w:line="240" w:lineRule="auto"/>
         <w:rPr>
           <w:rFonts w:ascii="Source Code Pro" w:eastAsia="Times New Roman" w:hAnsi="Source Code Pro" w:cs="Times New Roman"/>
           <w:color w:val="8B949E"/>
@@ -5986,6 +6015,7 @@
     </w:p>
     <w:p>
       <w:pPr>
+        <w:spacing w:after="0" w:line="240" w:lineRule="auto"/>
         <w:rPr>
           <w:rFonts w:ascii="Source Code Pro" w:eastAsia="Times New Roman" w:hAnsi="Source Code Pro" w:cs="Times New Roman"/>
           <w:color w:val="8B949E"/>
@@ -6056,6 +6086,7 @@
     </w:p>
     <w:p>
       <w:pPr>
+        <w:spacing w:after="0" w:line="240" w:lineRule="auto"/>
         <w:rPr>
           <w:rFonts w:ascii="Source Code Pro" w:eastAsia="Times New Roman" w:hAnsi="Source Code Pro" w:cs="Times New Roman"/>
           <w:color w:val="8B949E"/>
@@ -6126,6 +6157,7 @@
     </w:p>
     <w:p>
       <w:pPr>
+        <w:spacing w:after="0" w:line="240" w:lineRule="auto"/>
         <w:rPr>
           <w:rFonts w:ascii="Source Code Pro" w:eastAsia="Times New Roman" w:hAnsi="Source Code Pro" w:cs="Times New Roman"/>
           <w:color w:val="8B949E"/>
@@ -6196,6 +6228,7 @@
     </w:p>
     <w:p>
       <w:pPr>
+        <w:spacing w:after="0" w:line="240" w:lineRule="auto"/>
         <w:rPr>
           <w:rFonts w:ascii="Source Code Pro" w:eastAsia="Times New Roman" w:hAnsi="Source Code Pro" w:cs="Times New Roman"/>
           <w:color w:val="8B949E"/>
@@ -6294,6 +6327,7 @@
     </w:p>
     <w:p>
       <w:pPr>
+        <w:spacing w:after="0" w:line="240" w:lineRule="auto"/>
         <w:rPr>
           <w:rFonts w:ascii="Source Code Pro" w:eastAsia="Times New Roman" w:hAnsi="Source Code Pro" w:cs="Times New Roman"/>
           <w:color w:val="8B949E"/>
@@ -6364,47 +6398,51 @@
     </w:p>
     <w:p>
       <w:pPr>
-        <w:rPr>
-          <w:rFonts w:ascii="Source Code Pro" w:eastAsia="Times New Roman" w:hAnsi="Source Code Pro" w:cs="Times New Roman"/>
-          <w:color w:val="8B949E"/>
-          <w:kern w:val="0"/>
-          <w:sz w:val="21"/>
-          <w:szCs w:val="21"/>
-          <w:bdr w:val="none" w:sz="0" w:space="0" w:color="auto" w:frame="1"/>
-          <w:lang w:val="en-US" w:eastAsia="de-DE"/>
-          <w14:ligatures w14:val="none"/>
-        </w:rPr>
-      </w:pPr>
-    </w:p>
-    <w:p>
-      <w:pPr>
-        <w:rPr>
-          <w:rFonts w:ascii="Source Code Pro" w:eastAsia="Times New Roman" w:hAnsi="Source Code Pro" w:cs="Times New Roman"/>
-          <w:color w:val="8B949E"/>
-          <w:kern w:val="0"/>
-          <w:sz w:val="21"/>
-          <w:szCs w:val="21"/>
-          <w:bdr w:val="none" w:sz="0" w:space="0" w:color="auto" w:frame="1"/>
-          <w:lang w:val="en-US" w:eastAsia="de-DE"/>
-          <w14:ligatures w14:val="none"/>
-        </w:rPr>
-      </w:pPr>
-      <w:r>
-        <w:rPr>
-          <w:rFonts w:ascii="Source Code Pro" w:eastAsia="Times New Roman" w:hAnsi="Source Code Pro" w:cs="Times New Roman"/>
-          <w:color w:val="8B949E"/>
-          <w:kern w:val="0"/>
-          <w:sz w:val="21"/>
-          <w:szCs w:val="21"/>
-          <w:bdr w:val="none" w:sz="0" w:space="0" w:color="auto" w:frame="1"/>
-          <w:lang w:val="en-US" w:eastAsia="de-DE"/>
-          <w14:ligatures w14:val="none"/>
-        </w:rPr>
+        <w:spacing w:after="0" w:line="240" w:lineRule="auto"/>
+        <w:rPr>
+          <w:rFonts w:ascii="Source Code Pro" w:eastAsia="Times New Roman" w:hAnsi="Source Code Pro" w:cs="Times New Roman"/>
+          <w:color w:val="8B949E"/>
+          <w:kern w:val="0"/>
+          <w:sz w:val="21"/>
+          <w:szCs w:val="21"/>
+          <w:bdr w:val="none" w:sz="0" w:space="0" w:color="auto" w:frame="1"/>
+          <w:lang w:val="en-US" w:eastAsia="de-DE"/>
+          <w14:ligatures w14:val="none"/>
+        </w:rPr>
+      </w:pPr>
+    </w:p>
+    <w:p>
+      <w:pPr>
+        <w:spacing w:after="0" w:line="240" w:lineRule="auto"/>
+        <w:rPr>
+          <w:rFonts w:ascii="Source Code Pro" w:eastAsia="Times New Roman" w:hAnsi="Source Code Pro" w:cs="Times New Roman"/>
+          <w:color w:val="8B949E"/>
+          <w:kern w:val="0"/>
+          <w:sz w:val="21"/>
+          <w:szCs w:val="21"/>
+          <w:bdr w:val="none" w:sz="0" w:space="0" w:color="auto" w:frame="1"/>
+          <w:lang w:val="en-US" w:eastAsia="de-DE"/>
+          <w14:ligatures w14:val="none"/>
+        </w:rPr>
+      </w:pPr>
+      <w:r>
+        <w:rPr>
+          <w:rFonts w:ascii="Source Code Pro" w:eastAsia="Times New Roman" w:hAnsi="Source Code Pro" w:cs="Times New Roman"/>
+          <w:color w:val="8B949E"/>
+          <w:kern w:val="0"/>
+          <w:sz w:val="21"/>
+          <w:szCs w:val="21"/>
+          <w:bdr w:val="none" w:sz="0" w:space="0" w:color="auto" w:frame="1"/>
+          <w:lang w:val="en-US" w:eastAsia="de-DE"/>
+          <w14:ligatures w14:val="none"/>
+        </w:rPr>
+        <w:lastRenderedPageBreak/>
         <w:t>--</w:t>
       </w:r>
     </w:p>
     <w:p>
       <w:pPr>
+        <w:spacing w:after="0" w:line="240" w:lineRule="auto"/>
         <w:rPr>
           <w:rFonts w:ascii="Source Code Pro" w:eastAsia="Times New Roman" w:hAnsi="Source Code Pro" w:cs="Times New Roman"/>
           <w:color w:val="8B949E"/>
@@ -6432,6 +6470,7 @@
     </w:p>
     <w:p>
       <w:pPr>
+        <w:spacing w:after="0" w:line="240" w:lineRule="auto"/>
         <w:rPr>
           <w:rFonts w:ascii="Source Code Pro" w:eastAsia="Times New Roman" w:hAnsi="Source Code Pro" w:cs="Times New Roman"/>
           <w:color w:val="8B949E"/>
@@ -6459,20 +6498,22 @@
     </w:p>
     <w:p>
       <w:pPr>
-        <w:rPr>
-          <w:rFonts w:ascii="Source Code Pro" w:eastAsia="Times New Roman" w:hAnsi="Source Code Pro" w:cs="Times New Roman"/>
-          <w:color w:val="8B949E"/>
-          <w:kern w:val="0"/>
-          <w:sz w:val="21"/>
-          <w:szCs w:val="21"/>
-          <w:bdr w:val="none" w:sz="0" w:space="0" w:color="auto" w:frame="1"/>
-          <w:lang w:val="en-US" w:eastAsia="de-DE"/>
-          <w14:ligatures w14:val="none"/>
-        </w:rPr>
-      </w:pPr>
-    </w:p>
-    <w:p>
-      <w:pPr>
+        <w:spacing w:after="0" w:line="240" w:lineRule="auto"/>
+        <w:rPr>
+          <w:rFonts w:ascii="Source Code Pro" w:eastAsia="Times New Roman" w:hAnsi="Source Code Pro" w:cs="Times New Roman"/>
+          <w:color w:val="8B949E"/>
+          <w:kern w:val="0"/>
+          <w:sz w:val="21"/>
+          <w:szCs w:val="21"/>
+          <w:bdr w:val="none" w:sz="0" w:space="0" w:color="auto" w:frame="1"/>
+          <w:lang w:val="en-US" w:eastAsia="de-DE"/>
+          <w14:ligatures w14:val="none"/>
+        </w:rPr>
+      </w:pPr>
+    </w:p>
+    <w:p>
+      <w:pPr>
+        <w:spacing w:after="0" w:line="240" w:lineRule="auto"/>
         <w:rPr>
           <w:rFonts w:ascii="Source Code Pro" w:eastAsia="Times New Roman" w:hAnsi="Source Code Pro" w:cs="Times New Roman"/>
           <w:color w:val="8B949E"/>
@@ -6528,6 +6569,7 @@
     </w:p>
     <w:p>
       <w:pPr>
+        <w:spacing w:after="0" w:line="240" w:lineRule="auto"/>
         <w:rPr>
           <w:rFonts w:ascii="Source Code Pro" w:eastAsia="Times New Roman" w:hAnsi="Source Code Pro" w:cs="Times New Roman"/>
           <w:color w:val="8B949E"/>
@@ -6583,6 +6625,7 @@
     </w:p>
     <w:p>
       <w:pPr>
+        <w:spacing w:after="0" w:line="240" w:lineRule="auto"/>
         <w:rPr>
           <w:rFonts w:ascii="Source Code Pro" w:eastAsia="Times New Roman" w:hAnsi="Source Code Pro" w:cs="Times New Roman"/>
           <w:color w:val="8B949E"/>
@@ -6625,20 +6668,22 @@
     </w:p>
     <w:p>
       <w:pPr>
-        <w:rPr>
-          <w:rFonts w:ascii="Source Code Pro" w:eastAsia="Times New Roman" w:hAnsi="Source Code Pro" w:cs="Times New Roman"/>
-          <w:color w:val="8B949E"/>
-          <w:kern w:val="0"/>
-          <w:sz w:val="21"/>
-          <w:szCs w:val="21"/>
-          <w:bdr w:val="none" w:sz="0" w:space="0" w:color="auto" w:frame="1"/>
-          <w:lang w:val="en-US" w:eastAsia="de-DE"/>
-          <w14:ligatures w14:val="none"/>
-        </w:rPr>
-      </w:pPr>
-    </w:p>
-    <w:p>
-      <w:pPr>
+        <w:spacing w:after="0" w:line="240" w:lineRule="auto"/>
+        <w:rPr>
+          <w:rFonts w:ascii="Source Code Pro" w:eastAsia="Times New Roman" w:hAnsi="Source Code Pro" w:cs="Times New Roman"/>
+          <w:color w:val="8B949E"/>
+          <w:kern w:val="0"/>
+          <w:sz w:val="21"/>
+          <w:szCs w:val="21"/>
+          <w:bdr w:val="none" w:sz="0" w:space="0" w:color="auto" w:frame="1"/>
+          <w:lang w:val="en-US" w:eastAsia="de-DE"/>
+          <w14:ligatures w14:val="none"/>
+        </w:rPr>
+      </w:pPr>
+    </w:p>
+    <w:p>
+      <w:pPr>
+        <w:spacing w:after="0" w:line="240" w:lineRule="auto"/>
         <w:rPr>
           <w:rFonts w:ascii="Source Code Pro" w:eastAsia="Times New Roman" w:hAnsi="Source Code Pro" w:cs="Times New Roman"/>
           <w:color w:val="8B949E"/>
@@ -6666,20 +6711,22 @@
     </w:p>
     <w:p>
       <w:pPr>
-        <w:rPr>
-          <w:rFonts w:ascii="Source Code Pro" w:eastAsia="Times New Roman" w:hAnsi="Source Code Pro" w:cs="Times New Roman"/>
-          <w:color w:val="8B949E"/>
-          <w:kern w:val="0"/>
-          <w:sz w:val="21"/>
-          <w:szCs w:val="21"/>
-          <w:bdr w:val="none" w:sz="0" w:space="0" w:color="auto" w:frame="1"/>
-          <w:lang w:val="en-US" w:eastAsia="de-DE"/>
-          <w14:ligatures w14:val="none"/>
-        </w:rPr>
-      </w:pPr>
-    </w:p>
-    <w:p>
-      <w:pPr>
+        <w:spacing w:after="0" w:line="240" w:lineRule="auto"/>
+        <w:rPr>
+          <w:rFonts w:ascii="Source Code Pro" w:eastAsia="Times New Roman" w:hAnsi="Source Code Pro" w:cs="Times New Roman"/>
+          <w:color w:val="8B949E"/>
+          <w:kern w:val="0"/>
+          <w:sz w:val="21"/>
+          <w:szCs w:val="21"/>
+          <w:bdr w:val="none" w:sz="0" w:space="0" w:color="auto" w:frame="1"/>
+          <w:lang w:val="en-US" w:eastAsia="de-DE"/>
+          <w14:ligatures w14:val="none"/>
+        </w:rPr>
+      </w:pPr>
+    </w:p>
+    <w:p>
+      <w:pPr>
+        <w:spacing w:after="0" w:line="240" w:lineRule="auto"/>
         <w:rPr>
           <w:rFonts w:ascii="Source Code Pro" w:eastAsia="Times New Roman" w:hAnsi="Source Code Pro" w:cs="Times New Roman"/>
           <w:color w:val="8B949E"/>
@@ -6707,6 +6754,7 @@
     </w:p>
     <w:p>
       <w:pPr>
+        <w:spacing w:after="0" w:line="240" w:lineRule="auto"/>
         <w:rPr>
           <w:rFonts w:ascii="Source Code Pro" w:eastAsia="Times New Roman" w:hAnsi="Source Code Pro" w:cs="Times New Roman"/>
           <w:color w:val="8B949E"/>
@@ -6734,6 +6782,7 @@
     </w:p>
     <w:p>
       <w:pPr>
+        <w:spacing w:after="0" w:line="240" w:lineRule="auto"/>
         <w:rPr>
           <w:rFonts w:ascii="Source Code Pro" w:eastAsia="Times New Roman" w:hAnsi="Source Code Pro" w:cs="Times New Roman"/>
           <w:color w:val="8B949E"/>
@@ -6761,20 +6810,22 @@
     </w:p>
     <w:p>
       <w:pPr>
-        <w:rPr>
-          <w:rFonts w:ascii="Source Code Pro" w:eastAsia="Times New Roman" w:hAnsi="Source Code Pro" w:cs="Times New Roman"/>
-          <w:color w:val="8B949E"/>
-          <w:kern w:val="0"/>
-          <w:sz w:val="21"/>
-          <w:szCs w:val="21"/>
-          <w:bdr w:val="none" w:sz="0" w:space="0" w:color="auto" w:frame="1"/>
-          <w:lang w:val="en-US" w:eastAsia="de-DE"/>
-          <w14:ligatures w14:val="none"/>
-        </w:rPr>
-      </w:pPr>
-    </w:p>
-    <w:p>
-      <w:pPr>
+        <w:spacing w:after="0" w:line="240" w:lineRule="auto"/>
+        <w:rPr>
+          <w:rFonts w:ascii="Source Code Pro" w:eastAsia="Times New Roman" w:hAnsi="Source Code Pro" w:cs="Times New Roman"/>
+          <w:color w:val="8B949E"/>
+          <w:kern w:val="0"/>
+          <w:sz w:val="21"/>
+          <w:szCs w:val="21"/>
+          <w:bdr w:val="none" w:sz="0" w:space="0" w:color="auto" w:frame="1"/>
+          <w:lang w:val="en-US" w:eastAsia="de-DE"/>
+          <w14:ligatures w14:val="none"/>
+        </w:rPr>
+      </w:pPr>
+    </w:p>
+    <w:p>
+      <w:pPr>
+        <w:spacing w:after="0" w:line="240" w:lineRule="auto"/>
         <w:rPr>
           <w:rFonts w:ascii="Source Code Pro" w:eastAsia="Times New Roman" w:hAnsi="Source Code Pro" w:cs="Times New Roman"/>
           <w:color w:val="8B949E"/>
@@ -6802,6 +6853,7 @@
     </w:p>
     <w:p>
       <w:pPr>
+        <w:spacing w:after="0" w:line="240" w:lineRule="auto"/>
         <w:rPr>
           <w:rFonts w:ascii="Source Code Pro" w:eastAsia="Times New Roman" w:hAnsi="Source Code Pro" w:cs="Times New Roman"/>
           <w:color w:val="8B949E"/>
@@ -6900,29 +6952,29 @@
     </w:p>
     <w:p>
       <w:pPr>
-        <w:rPr>
-          <w:rFonts w:ascii="Source Code Pro" w:eastAsia="Times New Roman" w:hAnsi="Source Code Pro" w:cs="Times New Roman"/>
-          <w:color w:val="8B949E"/>
-          <w:kern w:val="0"/>
-          <w:sz w:val="21"/>
-          <w:szCs w:val="21"/>
-          <w:bdr w:val="none" w:sz="0" w:space="0" w:color="auto" w:frame="1"/>
-          <w:lang w:val="en-US" w:eastAsia="de-DE"/>
-          <w14:ligatures w14:val="none"/>
-        </w:rPr>
-      </w:pPr>
-      <w:r>
-        <w:rPr>
-          <w:rFonts w:ascii="Source Code Pro" w:eastAsia="Times New Roman" w:hAnsi="Source Code Pro" w:cs="Times New Roman"/>
-          <w:color w:val="8B949E"/>
-          <w:kern w:val="0"/>
-          <w:sz w:val="21"/>
-          <w:szCs w:val="21"/>
-          <w:bdr w:val="none" w:sz="0" w:space="0" w:color="auto" w:frame="1"/>
-          <w:lang w:val="en-US" w:eastAsia="de-DE"/>
-          <w14:ligatures w14:val="none"/>
-        </w:rPr>
-        <w:lastRenderedPageBreak/>
+        <w:spacing w:after="0" w:line="240" w:lineRule="auto"/>
+        <w:rPr>
+          <w:rFonts w:ascii="Source Code Pro" w:eastAsia="Times New Roman" w:hAnsi="Source Code Pro" w:cs="Times New Roman"/>
+          <w:color w:val="8B949E"/>
+          <w:kern w:val="0"/>
+          <w:sz w:val="21"/>
+          <w:szCs w:val="21"/>
+          <w:bdr w:val="none" w:sz="0" w:space="0" w:color="auto" w:frame="1"/>
+          <w:lang w:val="en-US" w:eastAsia="de-DE"/>
+          <w14:ligatures w14:val="none"/>
+        </w:rPr>
+      </w:pPr>
+      <w:r>
+        <w:rPr>
+          <w:rFonts w:ascii="Source Code Pro" w:eastAsia="Times New Roman" w:hAnsi="Source Code Pro" w:cs="Times New Roman"/>
+          <w:color w:val="8B949E"/>
+          <w:kern w:val="0"/>
+          <w:sz w:val="21"/>
+          <w:szCs w:val="21"/>
+          <w:bdr w:val="none" w:sz="0" w:space="0" w:color="auto" w:frame="1"/>
+          <w:lang w:val="en-US" w:eastAsia="de-DE"/>
+          <w14:ligatures w14:val="none"/>
+        </w:rPr>
         <w:t>  `</w:t>
       </w:r>
       <w:proofErr w:type="spellStart"/>
@@ -6984,6 +7036,7 @@
     </w:p>
     <w:p>
       <w:pPr>
+        <w:spacing w:after="0" w:line="240" w:lineRule="auto"/>
         <w:rPr>
           <w:rFonts w:ascii="Source Code Pro" w:eastAsia="Times New Roman" w:hAnsi="Source Code Pro" w:cs="Times New Roman"/>
           <w:color w:val="8B949E"/>
@@ -7082,6 +7135,7 @@
     </w:p>
     <w:p>
       <w:pPr>
+        <w:spacing w:after="0" w:line="240" w:lineRule="auto"/>
         <w:rPr>
           <w:rFonts w:ascii="Source Code Pro" w:eastAsia="Times New Roman" w:hAnsi="Source Code Pro" w:cs="Times New Roman"/>
           <w:color w:val="8B949E"/>
@@ -7152,20 +7206,22 @@
     </w:p>
     <w:p>
       <w:pPr>
-        <w:rPr>
-          <w:rFonts w:ascii="Source Code Pro" w:eastAsia="Times New Roman" w:hAnsi="Source Code Pro" w:cs="Times New Roman"/>
-          <w:color w:val="8B949E"/>
-          <w:kern w:val="0"/>
-          <w:sz w:val="21"/>
-          <w:szCs w:val="21"/>
-          <w:bdr w:val="none" w:sz="0" w:space="0" w:color="auto" w:frame="1"/>
-          <w:lang w:val="en-US" w:eastAsia="de-DE"/>
-          <w14:ligatures w14:val="none"/>
-        </w:rPr>
-      </w:pPr>
-    </w:p>
-    <w:p>
-      <w:pPr>
+        <w:spacing w:after="0" w:line="240" w:lineRule="auto"/>
+        <w:rPr>
+          <w:rFonts w:ascii="Source Code Pro" w:eastAsia="Times New Roman" w:hAnsi="Source Code Pro" w:cs="Times New Roman"/>
+          <w:color w:val="8B949E"/>
+          <w:kern w:val="0"/>
+          <w:sz w:val="21"/>
+          <w:szCs w:val="21"/>
+          <w:bdr w:val="none" w:sz="0" w:space="0" w:color="auto" w:frame="1"/>
+          <w:lang w:val="en-US" w:eastAsia="de-DE"/>
+          <w14:ligatures w14:val="none"/>
+        </w:rPr>
+      </w:pPr>
+    </w:p>
+    <w:p>
+      <w:pPr>
+        <w:spacing w:after="0" w:line="240" w:lineRule="auto"/>
         <w:rPr>
           <w:rFonts w:ascii="Source Code Pro" w:eastAsia="Times New Roman" w:hAnsi="Source Code Pro" w:cs="Times New Roman"/>
           <w:color w:val="8B949E"/>
@@ -7193,6 +7249,7 @@
     </w:p>
     <w:p>
       <w:pPr>
+        <w:spacing w:after="0" w:line="240" w:lineRule="auto"/>
         <w:rPr>
           <w:rFonts w:ascii="Source Code Pro" w:eastAsia="Times New Roman" w:hAnsi="Source Code Pro" w:cs="Times New Roman"/>
           <w:color w:val="8B949E"/>
@@ -7220,6 +7277,7 @@
     </w:p>
     <w:p>
       <w:pPr>
+        <w:spacing w:after="0" w:line="240" w:lineRule="auto"/>
         <w:rPr>
           <w:rFonts w:ascii="Source Code Pro" w:eastAsia="Times New Roman" w:hAnsi="Source Code Pro" w:cs="Times New Roman"/>
           <w:color w:val="8B949E"/>
@@ -7247,20 +7305,22 @@
     </w:p>
     <w:p>
       <w:pPr>
-        <w:rPr>
-          <w:rFonts w:ascii="Source Code Pro" w:eastAsia="Times New Roman" w:hAnsi="Source Code Pro" w:cs="Times New Roman"/>
-          <w:color w:val="8B949E"/>
-          <w:kern w:val="0"/>
-          <w:sz w:val="21"/>
-          <w:szCs w:val="21"/>
-          <w:bdr w:val="none" w:sz="0" w:space="0" w:color="auto" w:frame="1"/>
-          <w:lang w:val="en-US" w:eastAsia="de-DE"/>
-          <w14:ligatures w14:val="none"/>
-        </w:rPr>
-      </w:pPr>
-    </w:p>
-    <w:p>
-      <w:pPr>
+        <w:spacing w:after="0" w:line="240" w:lineRule="auto"/>
+        <w:rPr>
+          <w:rFonts w:ascii="Source Code Pro" w:eastAsia="Times New Roman" w:hAnsi="Source Code Pro" w:cs="Times New Roman"/>
+          <w:color w:val="8B949E"/>
+          <w:kern w:val="0"/>
+          <w:sz w:val="21"/>
+          <w:szCs w:val="21"/>
+          <w:bdr w:val="none" w:sz="0" w:space="0" w:color="auto" w:frame="1"/>
+          <w:lang w:val="en-US" w:eastAsia="de-DE"/>
+          <w14:ligatures w14:val="none"/>
+        </w:rPr>
+      </w:pPr>
+    </w:p>
+    <w:p>
+      <w:pPr>
+        <w:spacing w:after="0" w:line="240" w:lineRule="auto"/>
         <w:rPr>
           <w:rFonts w:ascii="Source Code Pro" w:eastAsia="Times New Roman" w:hAnsi="Source Code Pro" w:cs="Times New Roman"/>
           <w:color w:val="8B949E"/>
@@ -7372,6 +7432,7 @@
     </w:p>
     <w:p>
       <w:pPr>
+        <w:spacing w:after="0" w:line="240" w:lineRule="auto"/>
         <w:rPr>
           <w:rFonts w:ascii="Source Code Pro" w:eastAsia="Times New Roman" w:hAnsi="Source Code Pro" w:cs="Times New Roman"/>
           <w:color w:val="8B949E"/>
@@ -7455,20 +7516,22 @@
     </w:p>
     <w:p>
       <w:pPr>
-        <w:rPr>
-          <w:rFonts w:ascii="Source Code Pro" w:eastAsia="Times New Roman" w:hAnsi="Source Code Pro" w:cs="Times New Roman"/>
-          <w:color w:val="8B949E"/>
-          <w:kern w:val="0"/>
-          <w:sz w:val="21"/>
-          <w:szCs w:val="21"/>
-          <w:bdr w:val="none" w:sz="0" w:space="0" w:color="auto" w:frame="1"/>
-          <w:lang w:val="en-US" w:eastAsia="de-DE"/>
-          <w14:ligatures w14:val="none"/>
-        </w:rPr>
-      </w:pPr>
-    </w:p>
-    <w:p>
-      <w:pPr>
+        <w:spacing w:after="0" w:line="240" w:lineRule="auto"/>
+        <w:rPr>
+          <w:rFonts w:ascii="Source Code Pro" w:eastAsia="Times New Roman" w:hAnsi="Source Code Pro" w:cs="Times New Roman"/>
+          <w:color w:val="8B949E"/>
+          <w:kern w:val="0"/>
+          <w:sz w:val="21"/>
+          <w:szCs w:val="21"/>
+          <w:bdr w:val="none" w:sz="0" w:space="0" w:color="auto" w:frame="1"/>
+          <w:lang w:val="en-US" w:eastAsia="de-DE"/>
+          <w14:ligatures w14:val="none"/>
+        </w:rPr>
+      </w:pPr>
+    </w:p>
+    <w:p>
+      <w:pPr>
+        <w:spacing w:after="0" w:line="240" w:lineRule="auto"/>
         <w:rPr>
           <w:rFonts w:ascii="Source Code Pro" w:eastAsia="Times New Roman" w:hAnsi="Source Code Pro" w:cs="Times New Roman"/>
           <w:color w:val="8B949E"/>
@@ -7496,20 +7559,22 @@
     </w:p>
     <w:p>
       <w:pPr>
-        <w:rPr>
-          <w:rFonts w:ascii="Source Code Pro" w:eastAsia="Times New Roman" w:hAnsi="Source Code Pro" w:cs="Times New Roman"/>
-          <w:color w:val="8B949E"/>
-          <w:kern w:val="0"/>
-          <w:sz w:val="21"/>
-          <w:szCs w:val="21"/>
-          <w:bdr w:val="none" w:sz="0" w:space="0" w:color="auto" w:frame="1"/>
-          <w:lang w:val="en-US" w:eastAsia="de-DE"/>
-          <w14:ligatures w14:val="none"/>
-        </w:rPr>
-      </w:pPr>
-    </w:p>
-    <w:p>
-      <w:pPr>
+        <w:spacing w:after="0" w:line="240" w:lineRule="auto"/>
+        <w:rPr>
+          <w:rFonts w:ascii="Source Code Pro" w:eastAsia="Times New Roman" w:hAnsi="Source Code Pro" w:cs="Times New Roman"/>
+          <w:color w:val="8B949E"/>
+          <w:kern w:val="0"/>
+          <w:sz w:val="21"/>
+          <w:szCs w:val="21"/>
+          <w:bdr w:val="none" w:sz="0" w:space="0" w:color="auto" w:frame="1"/>
+          <w:lang w:val="en-US" w:eastAsia="de-DE"/>
+          <w14:ligatures w14:val="none"/>
+        </w:rPr>
+      </w:pPr>
+    </w:p>
+    <w:p>
+      <w:pPr>
+        <w:spacing w:after="0" w:line="240" w:lineRule="auto"/>
         <w:rPr>
           <w:rFonts w:ascii="Source Code Pro" w:eastAsia="Times New Roman" w:hAnsi="Source Code Pro" w:cs="Times New Roman"/>
           <w:color w:val="8B949E"/>
@@ -7537,6 +7602,7 @@
     </w:p>
     <w:p>
       <w:pPr>
+        <w:spacing w:after="0" w:line="240" w:lineRule="auto"/>
         <w:rPr>
           <w:rFonts w:ascii="Source Code Pro" w:eastAsia="Times New Roman" w:hAnsi="Source Code Pro" w:cs="Times New Roman"/>
           <w:color w:val="8B949E"/>
@@ -7564,6 +7630,7 @@
     </w:p>
     <w:p>
       <w:pPr>
+        <w:spacing w:after="0" w:line="240" w:lineRule="auto"/>
         <w:rPr>
           <w:rFonts w:ascii="Source Code Pro" w:eastAsia="Times New Roman" w:hAnsi="Source Code Pro" w:cs="Times New Roman"/>
           <w:color w:val="8B949E"/>
@@ -7591,20 +7658,22 @@
     </w:p>
     <w:p>
       <w:pPr>
-        <w:rPr>
-          <w:rFonts w:ascii="Source Code Pro" w:eastAsia="Times New Roman" w:hAnsi="Source Code Pro" w:cs="Times New Roman"/>
-          <w:color w:val="8B949E"/>
-          <w:kern w:val="0"/>
-          <w:sz w:val="21"/>
-          <w:szCs w:val="21"/>
-          <w:bdr w:val="none" w:sz="0" w:space="0" w:color="auto" w:frame="1"/>
-          <w:lang w:val="en-US" w:eastAsia="de-DE"/>
-          <w14:ligatures w14:val="none"/>
-        </w:rPr>
-      </w:pPr>
-    </w:p>
-    <w:p>
-      <w:pPr>
+        <w:spacing w:after="0" w:line="240" w:lineRule="auto"/>
+        <w:rPr>
+          <w:rFonts w:ascii="Source Code Pro" w:eastAsia="Times New Roman" w:hAnsi="Source Code Pro" w:cs="Times New Roman"/>
+          <w:color w:val="8B949E"/>
+          <w:kern w:val="0"/>
+          <w:sz w:val="21"/>
+          <w:szCs w:val="21"/>
+          <w:bdr w:val="none" w:sz="0" w:space="0" w:color="auto" w:frame="1"/>
+          <w:lang w:val="en-US" w:eastAsia="de-DE"/>
+          <w14:ligatures w14:val="none"/>
+        </w:rPr>
+      </w:pPr>
+    </w:p>
+    <w:p>
+      <w:pPr>
+        <w:spacing w:after="0" w:line="240" w:lineRule="auto"/>
         <w:rPr>
           <w:rFonts w:ascii="Source Code Pro" w:eastAsia="Times New Roman" w:hAnsi="Source Code Pro" w:cs="Times New Roman"/>
           <w:color w:val="8B949E"/>
@@ -7632,6 +7701,7 @@
     </w:p>
     <w:p>
       <w:pPr>
+        <w:spacing w:after="0" w:line="240" w:lineRule="auto"/>
         <w:rPr>
           <w:rFonts w:ascii="Source Code Pro" w:eastAsia="Times New Roman" w:hAnsi="Source Code Pro" w:cs="Times New Roman"/>
           <w:color w:val="8B949E"/>
@@ -7730,6 +7800,7 @@
     </w:p>
     <w:p>
       <w:pPr>
+        <w:spacing w:after="0" w:line="240" w:lineRule="auto"/>
         <w:rPr>
           <w:rFonts w:ascii="Source Code Pro" w:eastAsia="Times New Roman" w:hAnsi="Source Code Pro" w:cs="Times New Roman"/>
           <w:color w:val="8B949E"/>
@@ -7828,6 +7899,7 @@
     </w:p>
     <w:p>
       <w:pPr>
+        <w:spacing w:after="0" w:line="240" w:lineRule="auto"/>
         <w:rPr>
           <w:rFonts w:ascii="Source Code Pro" w:eastAsia="Times New Roman" w:hAnsi="Source Code Pro" w:cs="Times New Roman"/>
           <w:color w:val="8B949E"/>
@@ -7898,6 +7970,7 @@
     </w:p>
     <w:p>
       <w:pPr>
+        <w:spacing w:after="0" w:line="240" w:lineRule="auto"/>
         <w:rPr>
           <w:rFonts w:ascii="Source Code Pro" w:eastAsia="Times New Roman" w:hAnsi="Source Code Pro" w:cs="Times New Roman"/>
           <w:color w:val="8B949E"/>
@@ -7968,6 +8041,7 @@
     </w:p>
     <w:p>
       <w:pPr>
+        <w:spacing w:after="0" w:line="240" w:lineRule="auto"/>
         <w:rPr>
           <w:rFonts w:ascii="Source Code Pro" w:eastAsia="Times New Roman" w:hAnsi="Source Code Pro" w:cs="Times New Roman"/>
           <w:color w:val="8B949E"/>
@@ -8023,6 +8097,7 @@
     </w:p>
     <w:p>
       <w:pPr>
+        <w:spacing w:after="0" w:line="240" w:lineRule="auto"/>
         <w:rPr>
           <w:rFonts w:ascii="Source Code Pro" w:eastAsia="Times New Roman" w:hAnsi="Source Code Pro" w:cs="Times New Roman"/>
           <w:color w:val="8B949E"/>
@@ -8093,6 +8168,7 @@
     </w:p>
     <w:p>
       <w:pPr>
+        <w:spacing w:after="0" w:line="240" w:lineRule="auto"/>
         <w:rPr>
           <w:rFonts w:ascii="Source Code Pro" w:eastAsia="Times New Roman" w:hAnsi="Source Code Pro" w:cs="Times New Roman"/>
           <w:color w:val="8B949E"/>
@@ -8191,6 +8267,7 @@
     </w:p>
     <w:p>
       <w:pPr>
+        <w:spacing w:after="0" w:line="240" w:lineRule="auto"/>
         <w:rPr>
           <w:rFonts w:ascii="Source Code Pro" w:eastAsia="Times New Roman" w:hAnsi="Source Code Pro" w:cs="Times New Roman"/>
           <w:color w:val="8B949E"/>
@@ -8218,6 +8295,7 @@
     </w:p>
     <w:p>
       <w:pPr>
+        <w:spacing w:after="0" w:line="240" w:lineRule="auto"/>
         <w:rPr>
           <w:rFonts w:ascii="Source Code Pro" w:eastAsia="Times New Roman" w:hAnsi="Source Code Pro" w:cs="Times New Roman"/>
           <w:color w:val="8B949E"/>
@@ -8288,20 +8366,22 @@
     </w:p>
     <w:p>
       <w:pPr>
-        <w:rPr>
-          <w:rFonts w:ascii="Source Code Pro" w:eastAsia="Times New Roman" w:hAnsi="Source Code Pro" w:cs="Times New Roman"/>
-          <w:color w:val="8B949E"/>
-          <w:kern w:val="0"/>
-          <w:sz w:val="21"/>
-          <w:szCs w:val="21"/>
-          <w:bdr w:val="none" w:sz="0" w:space="0" w:color="auto" w:frame="1"/>
-          <w:lang w:val="en-US" w:eastAsia="de-DE"/>
-          <w14:ligatures w14:val="none"/>
-        </w:rPr>
-      </w:pPr>
-    </w:p>
-    <w:p>
-      <w:pPr>
+        <w:spacing w:after="0" w:line="240" w:lineRule="auto"/>
+        <w:rPr>
+          <w:rFonts w:ascii="Source Code Pro" w:eastAsia="Times New Roman" w:hAnsi="Source Code Pro" w:cs="Times New Roman"/>
+          <w:color w:val="8B949E"/>
+          <w:kern w:val="0"/>
+          <w:sz w:val="21"/>
+          <w:szCs w:val="21"/>
+          <w:bdr w:val="none" w:sz="0" w:space="0" w:color="auto" w:frame="1"/>
+          <w:lang w:val="en-US" w:eastAsia="de-DE"/>
+          <w14:ligatures w14:val="none"/>
+        </w:rPr>
+      </w:pPr>
+    </w:p>
+    <w:p>
+      <w:pPr>
+        <w:spacing w:after="0" w:line="240" w:lineRule="auto"/>
         <w:rPr>
           <w:rFonts w:ascii="Source Code Pro" w:eastAsia="Times New Roman" w:hAnsi="Source Code Pro" w:cs="Times New Roman"/>
           <w:color w:val="8B949E"/>
@@ -8329,6 +8409,7 @@
     </w:p>
     <w:p>
       <w:pPr>
+        <w:spacing w:after="0" w:line="240" w:lineRule="auto"/>
         <w:rPr>
           <w:rFonts w:ascii="Source Code Pro" w:eastAsia="Times New Roman" w:hAnsi="Source Code Pro" w:cs="Times New Roman"/>
           <w:color w:val="8B949E"/>
@@ -8356,6 +8437,50 @@
     </w:p>
     <w:p>
       <w:pPr>
+        <w:spacing w:after="0" w:line="240" w:lineRule="auto"/>
+        <w:rPr>
+          <w:rFonts w:ascii="Source Code Pro" w:eastAsia="Times New Roman" w:hAnsi="Source Code Pro" w:cs="Times New Roman"/>
+          <w:color w:val="8B949E"/>
+          <w:kern w:val="0"/>
+          <w:sz w:val="21"/>
+          <w:szCs w:val="21"/>
+          <w:bdr w:val="none" w:sz="0" w:space="0" w:color="auto" w:frame="1"/>
+          <w:lang w:val="en-US" w:eastAsia="de-DE"/>
+          <w14:ligatures w14:val="none"/>
+        </w:rPr>
+      </w:pPr>
+      <w:r>
+        <w:rPr>
+          <w:rFonts w:ascii="Source Code Pro" w:eastAsia="Times New Roman" w:hAnsi="Source Code Pro" w:cs="Times New Roman"/>
+          <w:color w:val="8B949E"/>
+          <w:kern w:val="0"/>
+          <w:sz w:val="21"/>
+          <w:szCs w:val="21"/>
+          <w:bdr w:val="none" w:sz="0" w:space="0" w:color="auto" w:frame="1"/>
+          <w:lang w:val="en-US" w:eastAsia="de-DE"/>
+          <w14:ligatures w14:val="none"/>
+        </w:rPr>
+        <w:t>--</w:t>
+      </w:r>
+    </w:p>
+    <w:p>
+      <w:pPr>
+        <w:spacing w:after="0" w:line="240" w:lineRule="auto"/>
+        <w:rPr>
+          <w:rFonts w:ascii="Source Code Pro" w:eastAsia="Times New Roman" w:hAnsi="Source Code Pro" w:cs="Times New Roman"/>
+          <w:color w:val="8B949E"/>
+          <w:kern w:val="0"/>
+          <w:sz w:val="21"/>
+          <w:szCs w:val="21"/>
+          <w:bdr w:val="none" w:sz="0" w:space="0" w:color="auto" w:frame="1"/>
+          <w:lang w:val="en-US" w:eastAsia="de-DE"/>
+          <w14:ligatures w14:val="none"/>
+        </w:rPr>
+      </w:pPr>
+    </w:p>
+    <w:p>
+      <w:pPr>
+        <w:spacing w:after="0" w:line="240" w:lineRule="auto"/>
         <w:rPr>
           <w:rFonts w:ascii="Source Code Pro" w:eastAsia="Times New Roman" w:hAnsi="Source Code Pro" w:cs="Times New Roman"/>
           <w:color w:val="8B949E"/>
@@ -8379,48 +8504,683 @@
           <w14:ligatures w14:val="none"/>
         </w:rPr>
         <w:lastRenderedPageBreak/>
+        <w:t>INSERT INTO `tasks` (`</w:t>
+      </w:r>
+      <w:proofErr w:type="spellStart"/>
+      <w:r>
+        <w:rPr>
+          <w:rFonts w:ascii="Source Code Pro" w:eastAsia="Times New Roman" w:hAnsi="Source Code Pro" w:cs="Times New Roman"/>
+          <w:color w:val="8B949E"/>
+          <w:kern w:val="0"/>
+          <w:sz w:val="21"/>
+          <w:szCs w:val="21"/>
+          <w:bdr w:val="none" w:sz="0" w:space="0" w:color="auto" w:frame="1"/>
+          <w:lang w:val="en-US" w:eastAsia="de-DE"/>
+          <w14:ligatures w14:val="none"/>
+        </w:rPr>
+        <w:t>taskname</w:t>
+      </w:r>
+      <w:proofErr w:type="spellEnd"/>
+      <w:r>
+        <w:rPr>
+          <w:rFonts w:ascii="Source Code Pro" w:eastAsia="Times New Roman" w:hAnsi="Source Code Pro" w:cs="Times New Roman"/>
+          <w:color w:val="8B949E"/>
+          <w:kern w:val="0"/>
+          <w:sz w:val="21"/>
+          <w:szCs w:val="21"/>
+          <w:bdr w:val="none" w:sz="0" w:space="0" w:color="auto" w:frame="1"/>
+          <w:lang w:val="en-US" w:eastAsia="de-DE"/>
+          <w14:ligatures w14:val="none"/>
+        </w:rPr>
+        <w:t>`, `</w:t>
+      </w:r>
+      <w:proofErr w:type="spellStart"/>
+      <w:r>
+        <w:rPr>
+          <w:rFonts w:ascii="Source Code Pro" w:eastAsia="Times New Roman" w:hAnsi="Source Code Pro" w:cs="Times New Roman"/>
+          <w:color w:val="8B949E"/>
+          <w:kern w:val="0"/>
+          <w:sz w:val="21"/>
+          <w:szCs w:val="21"/>
+          <w:bdr w:val="none" w:sz="0" w:space="0" w:color="auto" w:frame="1"/>
+          <w:lang w:val="en-US" w:eastAsia="de-DE"/>
+          <w14:ligatures w14:val="none"/>
+        </w:rPr>
+        <w:t>prio</w:t>
+      </w:r>
+      <w:proofErr w:type="spellEnd"/>
+      <w:r>
+        <w:rPr>
+          <w:rFonts w:ascii="Source Code Pro" w:eastAsia="Times New Roman" w:hAnsi="Source Code Pro" w:cs="Times New Roman"/>
+          <w:color w:val="8B949E"/>
+          <w:kern w:val="0"/>
+          <w:sz w:val="21"/>
+          <w:szCs w:val="21"/>
+          <w:bdr w:val="none" w:sz="0" w:space="0" w:color="auto" w:frame="1"/>
+          <w:lang w:val="en-US" w:eastAsia="de-DE"/>
+          <w14:ligatures w14:val="none"/>
+        </w:rPr>
+        <w:t>`, `owner`, `assigned`, `description`, `status`, `</w:t>
+      </w:r>
+      <w:proofErr w:type="spellStart"/>
+      <w:r>
+        <w:rPr>
+          <w:rFonts w:ascii="Source Code Pro" w:eastAsia="Times New Roman" w:hAnsi="Source Code Pro" w:cs="Times New Roman"/>
+          <w:color w:val="8B949E"/>
+          <w:kern w:val="0"/>
+          <w:sz w:val="21"/>
+          <w:szCs w:val="21"/>
+          <w:bdr w:val="none" w:sz="0" w:space="0" w:color="auto" w:frame="1"/>
+          <w:lang w:val="en-US" w:eastAsia="de-DE"/>
+          <w14:ligatures w14:val="none"/>
+        </w:rPr>
+        <w:t>projectName</w:t>
+      </w:r>
+      <w:proofErr w:type="spellEnd"/>
+      <w:r>
+        <w:rPr>
+          <w:rFonts w:ascii="Source Code Pro" w:eastAsia="Times New Roman" w:hAnsi="Source Code Pro" w:cs="Times New Roman"/>
+          <w:color w:val="8B949E"/>
+          <w:kern w:val="0"/>
+          <w:sz w:val="21"/>
+          <w:szCs w:val="21"/>
+          <w:bdr w:val="none" w:sz="0" w:space="0" w:color="auto" w:frame="1"/>
+          <w:lang w:val="en-US" w:eastAsia="de-DE"/>
+          <w14:ligatures w14:val="none"/>
+        </w:rPr>
+        <w:t>`, `deadline`) VALUES</w:t>
+      </w:r>
+    </w:p>
+    <w:p>
+      <w:pPr>
+        <w:spacing w:after="0" w:line="240" w:lineRule="auto"/>
+        <w:rPr>
+          <w:rFonts w:ascii="Source Code Pro" w:eastAsia="Times New Roman" w:hAnsi="Source Code Pro" w:cs="Times New Roman"/>
+          <w:color w:val="8B949E"/>
+          <w:kern w:val="0"/>
+          <w:sz w:val="21"/>
+          <w:szCs w:val="21"/>
+          <w:bdr w:val="none" w:sz="0" w:space="0" w:color="auto" w:frame="1"/>
+          <w:lang w:val="en-US" w:eastAsia="de-DE"/>
+          <w14:ligatures w14:val="none"/>
+        </w:rPr>
+      </w:pPr>
+      <w:r>
+        <w:rPr>
+          <w:rFonts w:ascii="Source Code Pro" w:eastAsia="Times New Roman" w:hAnsi="Source Code Pro" w:cs="Times New Roman"/>
+          <w:color w:val="8B949E"/>
+          <w:kern w:val="0"/>
+          <w:sz w:val="21"/>
+          <w:szCs w:val="21"/>
+          <w:bdr w:val="none" w:sz="0" w:space="0" w:color="auto" w:frame="1"/>
+          <w:lang w:val="en-US" w:eastAsia="de-DE"/>
+          <w14:ligatures w14:val="none"/>
+        </w:rPr>
+        <w:t>('Example normal task', 1, 'admin', 'admin', 'This is an example of a normal task that is currently being worked on and the deadline is still open :)', 4, 'Example Project', '2028-01-01 00:00:00'),</w:t>
+      </w:r>
+    </w:p>
+    <w:p>
+      <w:pPr>
+        <w:spacing w:after="0" w:line="240" w:lineRule="auto"/>
+        <w:rPr>
+          <w:rFonts w:ascii="Source Code Pro" w:eastAsia="Times New Roman" w:hAnsi="Source Code Pro" w:cs="Times New Roman"/>
+          <w:color w:val="8B949E"/>
+          <w:kern w:val="0"/>
+          <w:sz w:val="21"/>
+          <w:szCs w:val="21"/>
+          <w:bdr w:val="none" w:sz="0" w:space="0" w:color="auto" w:frame="1"/>
+          <w:lang w:val="en-US" w:eastAsia="de-DE"/>
+          <w14:ligatures w14:val="none"/>
+        </w:rPr>
+      </w:pPr>
+      <w:r>
+        <w:rPr>
+          <w:rFonts w:ascii="Source Code Pro" w:eastAsia="Times New Roman" w:hAnsi="Source Code Pro" w:cs="Times New Roman"/>
+          <w:color w:val="8B949E"/>
+          <w:kern w:val="0"/>
+          <w:sz w:val="21"/>
+          <w:szCs w:val="21"/>
+          <w:bdr w:val="none" w:sz="0" w:space="0" w:color="auto" w:frame="1"/>
+          <w:lang w:val="en-US" w:eastAsia="de-DE"/>
+          <w14:ligatures w14:val="none"/>
+        </w:rPr>
+        <w:t xml:space="preserve">('Example overdue task', 2, 'admin', 'admin', 'deadline expired! </w:t>
+      </w:r>
+      <w:proofErr w:type="spellStart"/>
+      <w:r>
+        <w:rPr>
+          <w:rFonts w:ascii="Source Code Pro" w:eastAsia="Times New Roman" w:hAnsi="Source Code Pro" w:cs="Times New Roman"/>
+          <w:color w:val="8B949E"/>
+          <w:kern w:val="0"/>
+          <w:sz w:val="21"/>
+          <w:szCs w:val="21"/>
+          <w:bdr w:val="none" w:sz="0" w:space="0" w:color="auto" w:frame="1"/>
+          <w:lang w:val="en-US" w:eastAsia="de-DE"/>
+          <w14:ligatures w14:val="none"/>
+        </w:rPr>
+        <w:t>thats</w:t>
+      </w:r>
+      <w:proofErr w:type="spellEnd"/>
+      <w:r>
+        <w:rPr>
+          <w:rFonts w:ascii="Source Code Pro" w:eastAsia="Times New Roman" w:hAnsi="Source Code Pro" w:cs="Times New Roman"/>
+          <w:color w:val="8B949E"/>
+          <w:kern w:val="0"/>
+          <w:sz w:val="21"/>
+          <w:szCs w:val="21"/>
+          <w:bdr w:val="none" w:sz="0" w:space="0" w:color="auto" w:frame="1"/>
+          <w:lang w:val="en-US" w:eastAsia="de-DE"/>
+          <w14:ligatures w14:val="none"/>
+        </w:rPr>
+        <w:t xml:space="preserve"> why it\'s red!', 3, 'Example Project', '2020-01-01 00:00:00'</w:t>
+      </w:r>
+      <w:proofErr w:type="gramStart"/>
+      <w:r>
+        <w:rPr>
+          <w:rFonts w:ascii="Source Code Pro" w:eastAsia="Times New Roman" w:hAnsi="Source Code Pro" w:cs="Times New Roman"/>
+          <w:color w:val="8B949E"/>
+          <w:kern w:val="0"/>
+          <w:sz w:val="21"/>
+          <w:szCs w:val="21"/>
+          <w:bdr w:val="none" w:sz="0" w:space="0" w:color="auto" w:frame="1"/>
+          <w:lang w:val="en-US" w:eastAsia="de-DE"/>
+          <w14:ligatures w14:val="none"/>
+        </w:rPr>
+        <w:t>);</w:t>
+      </w:r>
+      <w:proofErr w:type="gramEnd"/>
+    </w:p>
+    <w:p>
+      <w:pPr>
+        <w:spacing w:after="0" w:line="240" w:lineRule="auto"/>
+        <w:rPr>
+          <w:rFonts w:ascii="Source Code Pro" w:eastAsia="Times New Roman" w:hAnsi="Source Code Pro" w:cs="Times New Roman"/>
+          <w:color w:val="8B949E"/>
+          <w:kern w:val="0"/>
+          <w:sz w:val="21"/>
+          <w:szCs w:val="21"/>
+          <w:bdr w:val="none" w:sz="0" w:space="0" w:color="auto" w:frame="1"/>
+          <w:lang w:val="en-US" w:eastAsia="de-DE"/>
+          <w14:ligatures w14:val="none"/>
+        </w:rPr>
+      </w:pPr>
+    </w:p>
+    <w:p>
+      <w:pPr>
+        <w:spacing w:after="0" w:line="240" w:lineRule="auto"/>
+        <w:rPr>
+          <w:rFonts w:ascii="Source Code Pro" w:eastAsia="Times New Roman" w:hAnsi="Source Code Pro" w:cs="Times New Roman"/>
+          <w:color w:val="8B949E"/>
+          <w:kern w:val="0"/>
+          <w:sz w:val="21"/>
+          <w:szCs w:val="21"/>
+          <w:bdr w:val="none" w:sz="0" w:space="0" w:color="auto" w:frame="1"/>
+          <w:lang w:val="en-US" w:eastAsia="de-DE"/>
+          <w14:ligatures w14:val="none"/>
+        </w:rPr>
+      </w:pPr>
+      <w:r>
+        <w:rPr>
+          <w:rFonts w:ascii="Source Code Pro" w:eastAsia="Times New Roman" w:hAnsi="Source Code Pro" w:cs="Times New Roman"/>
+          <w:color w:val="8B949E"/>
+          <w:kern w:val="0"/>
+          <w:sz w:val="21"/>
+          <w:szCs w:val="21"/>
+          <w:bdr w:val="none" w:sz="0" w:space="0" w:color="auto" w:frame="1"/>
+          <w:lang w:val="en-US" w:eastAsia="de-DE"/>
+          <w14:ligatures w14:val="none"/>
+        </w:rPr>
+        <w:t>-- --------------------------------------------------------</w:t>
+      </w:r>
+    </w:p>
+    <w:p>
+      <w:pPr>
+        <w:spacing w:after="0" w:line="240" w:lineRule="auto"/>
+        <w:rPr>
+          <w:rFonts w:ascii="Source Code Pro" w:eastAsia="Times New Roman" w:hAnsi="Source Code Pro" w:cs="Times New Roman"/>
+          <w:color w:val="8B949E"/>
+          <w:kern w:val="0"/>
+          <w:sz w:val="21"/>
+          <w:szCs w:val="21"/>
+          <w:bdr w:val="none" w:sz="0" w:space="0" w:color="auto" w:frame="1"/>
+          <w:lang w:val="en-US" w:eastAsia="de-DE"/>
+          <w14:ligatures w14:val="none"/>
+        </w:rPr>
+      </w:pPr>
+    </w:p>
+    <w:p>
+      <w:pPr>
+        <w:spacing w:after="0" w:line="240" w:lineRule="auto"/>
+        <w:rPr>
+          <w:rFonts w:ascii="Source Code Pro" w:eastAsia="Times New Roman" w:hAnsi="Source Code Pro" w:cs="Times New Roman"/>
+          <w:color w:val="8B949E"/>
+          <w:kern w:val="0"/>
+          <w:sz w:val="21"/>
+          <w:szCs w:val="21"/>
+          <w:bdr w:val="none" w:sz="0" w:space="0" w:color="auto" w:frame="1"/>
+          <w:lang w:val="en-US" w:eastAsia="de-DE"/>
+          <w14:ligatures w14:val="none"/>
+        </w:rPr>
+      </w:pPr>
+      <w:r>
+        <w:rPr>
+          <w:rFonts w:ascii="Source Code Pro" w:eastAsia="Times New Roman" w:hAnsi="Source Code Pro" w:cs="Times New Roman"/>
+          <w:color w:val="8B949E"/>
+          <w:kern w:val="0"/>
+          <w:sz w:val="21"/>
+          <w:szCs w:val="21"/>
+          <w:bdr w:val="none" w:sz="0" w:space="0" w:color="auto" w:frame="1"/>
+          <w:lang w:val="en-US" w:eastAsia="de-DE"/>
+          <w14:ligatures w14:val="none"/>
+        </w:rPr>
         <w:t>--</w:t>
       </w:r>
     </w:p>
     <w:p>
       <w:pPr>
-        <w:rPr>
-          <w:rFonts w:ascii="Source Code Pro" w:eastAsia="Times New Roman" w:hAnsi="Source Code Pro" w:cs="Times New Roman"/>
-          <w:color w:val="8B949E"/>
-          <w:kern w:val="0"/>
-          <w:sz w:val="21"/>
-          <w:szCs w:val="21"/>
-          <w:bdr w:val="none" w:sz="0" w:space="0" w:color="auto" w:frame="1"/>
-          <w:lang w:val="en-US" w:eastAsia="de-DE"/>
-          <w14:ligatures w14:val="none"/>
-        </w:rPr>
-      </w:pPr>
-    </w:p>
-    <w:p>
-      <w:pPr>
-        <w:rPr>
-          <w:rFonts w:ascii="Source Code Pro" w:eastAsia="Times New Roman" w:hAnsi="Source Code Pro" w:cs="Times New Roman"/>
-          <w:color w:val="8B949E"/>
-          <w:kern w:val="0"/>
-          <w:sz w:val="21"/>
-          <w:szCs w:val="21"/>
-          <w:bdr w:val="none" w:sz="0" w:space="0" w:color="auto" w:frame="1"/>
-          <w:lang w:val="en-US" w:eastAsia="de-DE"/>
-          <w14:ligatures w14:val="none"/>
-        </w:rPr>
-      </w:pPr>
-      <w:r>
-        <w:rPr>
-          <w:rFonts w:ascii="Source Code Pro" w:eastAsia="Times New Roman" w:hAnsi="Source Code Pro" w:cs="Times New Roman"/>
-          <w:color w:val="8B949E"/>
-          <w:kern w:val="0"/>
-          <w:sz w:val="21"/>
-          <w:szCs w:val="21"/>
-          <w:bdr w:val="none" w:sz="0" w:space="0" w:color="auto" w:frame="1"/>
-          <w:lang w:val="en-US" w:eastAsia="de-DE"/>
-          <w14:ligatures w14:val="none"/>
-        </w:rPr>
-        <w:t>INSERT INTO `tasks` (`</w:t>
+        <w:spacing w:after="0" w:line="240" w:lineRule="auto"/>
+        <w:rPr>
+          <w:rFonts w:ascii="Source Code Pro" w:eastAsia="Times New Roman" w:hAnsi="Source Code Pro" w:cs="Times New Roman"/>
+          <w:color w:val="8B949E"/>
+          <w:kern w:val="0"/>
+          <w:sz w:val="21"/>
+          <w:szCs w:val="21"/>
+          <w:bdr w:val="none" w:sz="0" w:space="0" w:color="auto" w:frame="1"/>
+          <w:lang w:val="en-US" w:eastAsia="de-DE"/>
+          <w14:ligatures w14:val="none"/>
+        </w:rPr>
+      </w:pPr>
+      <w:r>
+        <w:rPr>
+          <w:rFonts w:ascii="Source Code Pro" w:eastAsia="Times New Roman" w:hAnsi="Source Code Pro" w:cs="Times New Roman"/>
+          <w:color w:val="8B949E"/>
+          <w:kern w:val="0"/>
+          <w:sz w:val="21"/>
+          <w:szCs w:val="21"/>
+          <w:bdr w:val="none" w:sz="0" w:space="0" w:color="auto" w:frame="1"/>
+          <w:lang w:val="en-US" w:eastAsia="de-DE"/>
+          <w14:ligatures w14:val="none"/>
+        </w:rPr>
+        <w:t>-- Table structure for table `users`</w:t>
+      </w:r>
+    </w:p>
+    <w:p>
+      <w:pPr>
+        <w:spacing w:after="0" w:line="240" w:lineRule="auto"/>
+        <w:rPr>
+          <w:rFonts w:ascii="Source Code Pro" w:eastAsia="Times New Roman" w:hAnsi="Source Code Pro" w:cs="Times New Roman"/>
+          <w:color w:val="8B949E"/>
+          <w:kern w:val="0"/>
+          <w:sz w:val="21"/>
+          <w:szCs w:val="21"/>
+          <w:bdr w:val="none" w:sz="0" w:space="0" w:color="auto" w:frame="1"/>
+          <w:lang w:val="en-US" w:eastAsia="de-DE"/>
+          <w14:ligatures w14:val="none"/>
+        </w:rPr>
+      </w:pPr>
+      <w:r>
+        <w:rPr>
+          <w:rFonts w:ascii="Source Code Pro" w:eastAsia="Times New Roman" w:hAnsi="Source Code Pro" w:cs="Times New Roman"/>
+          <w:color w:val="8B949E"/>
+          <w:kern w:val="0"/>
+          <w:sz w:val="21"/>
+          <w:szCs w:val="21"/>
+          <w:bdr w:val="none" w:sz="0" w:space="0" w:color="auto" w:frame="1"/>
+          <w:lang w:val="en-US" w:eastAsia="de-DE"/>
+          <w14:ligatures w14:val="none"/>
+        </w:rPr>
+        <w:t>--</w:t>
+      </w:r>
+    </w:p>
+    <w:p>
+      <w:pPr>
+        <w:spacing w:after="0" w:line="240" w:lineRule="auto"/>
+        <w:rPr>
+          <w:rFonts w:ascii="Source Code Pro" w:eastAsia="Times New Roman" w:hAnsi="Source Code Pro" w:cs="Times New Roman"/>
+          <w:color w:val="8B949E"/>
+          <w:kern w:val="0"/>
+          <w:sz w:val="21"/>
+          <w:szCs w:val="21"/>
+          <w:bdr w:val="none" w:sz="0" w:space="0" w:color="auto" w:frame="1"/>
+          <w:lang w:val="en-US" w:eastAsia="de-DE"/>
+          <w14:ligatures w14:val="none"/>
+        </w:rPr>
+      </w:pPr>
+    </w:p>
+    <w:p>
+      <w:pPr>
+        <w:spacing w:after="0" w:line="240" w:lineRule="auto"/>
+        <w:rPr>
+          <w:rFonts w:ascii="Source Code Pro" w:eastAsia="Times New Roman" w:hAnsi="Source Code Pro" w:cs="Times New Roman"/>
+          <w:color w:val="8B949E"/>
+          <w:kern w:val="0"/>
+          <w:sz w:val="21"/>
+          <w:szCs w:val="21"/>
+          <w:bdr w:val="none" w:sz="0" w:space="0" w:color="auto" w:frame="1"/>
+          <w:lang w:val="en-US" w:eastAsia="de-DE"/>
+          <w14:ligatures w14:val="none"/>
+        </w:rPr>
+      </w:pPr>
+      <w:r>
+        <w:rPr>
+          <w:rFonts w:ascii="Source Code Pro" w:eastAsia="Times New Roman" w:hAnsi="Source Code Pro" w:cs="Times New Roman"/>
+          <w:color w:val="8B949E"/>
+          <w:kern w:val="0"/>
+          <w:sz w:val="21"/>
+          <w:szCs w:val="21"/>
+          <w:bdr w:val="none" w:sz="0" w:space="0" w:color="auto" w:frame="1"/>
+          <w:lang w:val="en-US" w:eastAsia="de-DE"/>
+          <w14:ligatures w14:val="none"/>
+        </w:rPr>
+        <w:t>CREATE TABLE `users` (</w:t>
+      </w:r>
+    </w:p>
+    <w:p>
+      <w:pPr>
+        <w:spacing w:after="0" w:line="240" w:lineRule="auto"/>
+        <w:rPr>
+          <w:rFonts w:ascii="Source Code Pro" w:eastAsia="Times New Roman" w:hAnsi="Source Code Pro" w:cs="Times New Roman"/>
+          <w:color w:val="8B949E"/>
+          <w:kern w:val="0"/>
+          <w:sz w:val="21"/>
+          <w:szCs w:val="21"/>
+          <w:bdr w:val="none" w:sz="0" w:space="0" w:color="auto" w:frame="1"/>
+          <w:lang w:val="en-US" w:eastAsia="de-DE"/>
+          <w14:ligatures w14:val="none"/>
+        </w:rPr>
+      </w:pPr>
+      <w:r>
+        <w:rPr>
+          <w:rFonts w:ascii="Source Code Pro" w:eastAsia="Times New Roman" w:hAnsi="Source Code Pro" w:cs="Times New Roman"/>
+          <w:color w:val="8B949E"/>
+          <w:kern w:val="0"/>
+          <w:sz w:val="21"/>
+          <w:szCs w:val="21"/>
+          <w:bdr w:val="none" w:sz="0" w:space="0" w:color="auto" w:frame="1"/>
+          <w:lang w:val="en-US" w:eastAsia="de-DE"/>
+          <w14:ligatures w14:val="none"/>
+        </w:rPr>
+        <w:t xml:space="preserve">  `id` </w:t>
+      </w:r>
+      <w:proofErr w:type="gramStart"/>
+      <w:r>
+        <w:rPr>
+          <w:rFonts w:ascii="Source Code Pro" w:eastAsia="Times New Roman" w:hAnsi="Source Code Pro" w:cs="Times New Roman"/>
+          <w:color w:val="8B949E"/>
+          <w:kern w:val="0"/>
+          <w:sz w:val="21"/>
+          <w:szCs w:val="21"/>
+          <w:bdr w:val="none" w:sz="0" w:space="0" w:color="auto" w:frame="1"/>
+          <w:lang w:val="en-US" w:eastAsia="de-DE"/>
+          <w14:ligatures w14:val="none"/>
+        </w:rPr>
+        <w:t>int(</w:t>
+      </w:r>
+      <w:proofErr w:type="gramEnd"/>
+      <w:r>
+        <w:rPr>
+          <w:rFonts w:ascii="Source Code Pro" w:eastAsia="Times New Roman" w:hAnsi="Source Code Pro" w:cs="Times New Roman"/>
+          <w:color w:val="8B949E"/>
+          <w:kern w:val="0"/>
+          <w:sz w:val="21"/>
+          <w:szCs w:val="21"/>
+          <w:bdr w:val="none" w:sz="0" w:space="0" w:color="auto" w:frame="1"/>
+          <w:lang w:val="en-US" w:eastAsia="de-DE"/>
+          <w14:ligatures w14:val="none"/>
+        </w:rPr>
+        <w:t>11) NOT NULL,</w:t>
+      </w:r>
+    </w:p>
+    <w:p>
+      <w:pPr>
+        <w:spacing w:after="0" w:line="240" w:lineRule="auto"/>
+        <w:rPr>
+          <w:rFonts w:ascii="Source Code Pro" w:eastAsia="Times New Roman" w:hAnsi="Source Code Pro" w:cs="Times New Roman"/>
+          <w:color w:val="8B949E"/>
+          <w:kern w:val="0"/>
+          <w:sz w:val="21"/>
+          <w:szCs w:val="21"/>
+          <w:bdr w:val="none" w:sz="0" w:space="0" w:color="auto" w:frame="1"/>
+          <w:lang w:val="en-US" w:eastAsia="de-DE"/>
+          <w14:ligatures w14:val="none"/>
+        </w:rPr>
+      </w:pPr>
+      <w:r>
+        <w:rPr>
+          <w:rFonts w:ascii="Source Code Pro" w:eastAsia="Times New Roman" w:hAnsi="Source Code Pro" w:cs="Times New Roman"/>
+          <w:color w:val="8B949E"/>
+          <w:kern w:val="0"/>
+          <w:sz w:val="21"/>
+          <w:szCs w:val="21"/>
+          <w:bdr w:val="none" w:sz="0" w:space="0" w:color="auto" w:frame="1"/>
+          <w:lang w:val="en-US" w:eastAsia="de-DE"/>
+          <w14:ligatures w14:val="none"/>
+        </w:rPr>
+        <w:t xml:space="preserve">  `username` </w:t>
+      </w:r>
+      <w:proofErr w:type="gramStart"/>
+      <w:r>
+        <w:rPr>
+          <w:rFonts w:ascii="Source Code Pro" w:eastAsia="Times New Roman" w:hAnsi="Source Code Pro" w:cs="Times New Roman"/>
+          <w:color w:val="8B949E"/>
+          <w:kern w:val="0"/>
+          <w:sz w:val="21"/>
+          <w:szCs w:val="21"/>
+          <w:bdr w:val="none" w:sz="0" w:space="0" w:color="auto" w:frame="1"/>
+          <w:lang w:val="en-US" w:eastAsia="de-DE"/>
+          <w14:ligatures w14:val="none"/>
+        </w:rPr>
+        <w:t>varchar(</w:t>
+      </w:r>
+      <w:proofErr w:type="gramEnd"/>
+      <w:r>
+        <w:rPr>
+          <w:rFonts w:ascii="Source Code Pro" w:eastAsia="Times New Roman" w:hAnsi="Source Code Pro" w:cs="Times New Roman"/>
+          <w:color w:val="8B949E"/>
+          <w:kern w:val="0"/>
+          <w:sz w:val="21"/>
+          <w:szCs w:val="21"/>
+          <w:bdr w:val="none" w:sz="0" w:space="0" w:color="auto" w:frame="1"/>
+          <w:lang w:val="en-US" w:eastAsia="de-DE"/>
+          <w14:ligatures w14:val="none"/>
+        </w:rPr>
+        <w:t>255) CHARACTER SET utf8mb4 COLLATE utf8mb4_general_ci NOT NULL,</w:t>
+      </w:r>
+    </w:p>
+    <w:p>
+      <w:pPr>
+        <w:spacing w:after="0" w:line="240" w:lineRule="auto"/>
+        <w:rPr>
+          <w:rFonts w:ascii="Source Code Pro" w:eastAsia="Times New Roman" w:hAnsi="Source Code Pro" w:cs="Times New Roman"/>
+          <w:color w:val="8B949E"/>
+          <w:kern w:val="0"/>
+          <w:sz w:val="21"/>
+          <w:szCs w:val="21"/>
+          <w:bdr w:val="none" w:sz="0" w:space="0" w:color="auto" w:frame="1"/>
+          <w:lang w:val="en-US" w:eastAsia="de-DE"/>
+          <w14:ligatures w14:val="none"/>
+        </w:rPr>
+      </w:pPr>
+      <w:r>
+        <w:rPr>
+          <w:rFonts w:ascii="Source Code Pro" w:eastAsia="Times New Roman" w:hAnsi="Source Code Pro" w:cs="Times New Roman"/>
+          <w:color w:val="8B949E"/>
+          <w:kern w:val="0"/>
+          <w:sz w:val="21"/>
+          <w:szCs w:val="21"/>
+          <w:bdr w:val="none" w:sz="0" w:space="0" w:color="auto" w:frame="1"/>
+          <w:lang w:val="en-US" w:eastAsia="de-DE"/>
+          <w14:ligatures w14:val="none"/>
+        </w:rPr>
+        <w:t xml:space="preserve">  `password` </w:t>
+      </w:r>
+      <w:proofErr w:type="gramStart"/>
+      <w:r>
+        <w:rPr>
+          <w:rFonts w:ascii="Source Code Pro" w:eastAsia="Times New Roman" w:hAnsi="Source Code Pro" w:cs="Times New Roman"/>
+          <w:color w:val="8B949E"/>
+          <w:kern w:val="0"/>
+          <w:sz w:val="21"/>
+          <w:szCs w:val="21"/>
+          <w:bdr w:val="none" w:sz="0" w:space="0" w:color="auto" w:frame="1"/>
+          <w:lang w:val="en-US" w:eastAsia="de-DE"/>
+          <w14:ligatures w14:val="none"/>
+        </w:rPr>
+        <w:t>varchar(</w:t>
+      </w:r>
+      <w:proofErr w:type="gramEnd"/>
+      <w:r>
+        <w:rPr>
+          <w:rFonts w:ascii="Source Code Pro" w:eastAsia="Times New Roman" w:hAnsi="Source Code Pro" w:cs="Times New Roman"/>
+          <w:color w:val="8B949E"/>
+          <w:kern w:val="0"/>
+          <w:sz w:val="21"/>
+          <w:szCs w:val="21"/>
+          <w:bdr w:val="none" w:sz="0" w:space="0" w:color="auto" w:frame="1"/>
+          <w:lang w:val="en-US" w:eastAsia="de-DE"/>
+          <w14:ligatures w14:val="none"/>
+        </w:rPr>
+        <w:t>255) CHARACTER SET utf8mb4 COLLATE utf8mb4_general_ci NOT NULL,</w:t>
+      </w:r>
+    </w:p>
+    <w:p>
+      <w:pPr>
+        <w:spacing w:after="0" w:line="240" w:lineRule="auto"/>
+        <w:rPr>
+          <w:rFonts w:ascii="Source Code Pro" w:eastAsia="Times New Roman" w:hAnsi="Source Code Pro" w:cs="Times New Roman"/>
+          <w:color w:val="8B949E"/>
+          <w:kern w:val="0"/>
+          <w:sz w:val="21"/>
+          <w:szCs w:val="21"/>
+          <w:bdr w:val="none" w:sz="0" w:space="0" w:color="auto" w:frame="1"/>
+          <w:lang w:val="en-US" w:eastAsia="de-DE"/>
+          <w14:ligatures w14:val="none"/>
+        </w:rPr>
+      </w:pPr>
+      <w:r>
+        <w:rPr>
+          <w:rFonts w:ascii="Source Code Pro" w:eastAsia="Times New Roman" w:hAnsi="Source Code Pro" w:cs="Times New Roman"/>
+          <w:color w:val="8B949E"/>
+          <w:kern w:val="0"/>
+          <w:sz w:val="21"/>
+          <w:szCs w:val="21"/>
+          <w:bdr w:val="none" w:sz="0" w:space="0" w:color="auto" w:frame="1"/>
+          <w:lang w:val="en-US" w:eastAsia="de-DE"/>
+          <w14:ligatures w14:val="none"/>
+        </w:rPr>
+        <w:t xml:space="preserve">  `rank` </w:t>
+      </w:r>
+      <w:proofErr w:type="gramStart"/>
+      <w:r>
+        <w:rPr>
+          <w:rFonts w:ascii="Source Code Pro" w:eastAsia="Times New Roman" w:hAnsi="Source Code Pro" w:cs="Times New Roman"/>
+          <w:color w:val="8B949E"/>
+          <w:kern w:val="0"/>
+          <w:sz w:val="21"/>
+          <w:szCs w:val="21"/>
+          <w:bdr w:val="none" w:sz="0" w:space="0" w:color="auto" w:frame="1"/>
+          <w:lang w:val="en-US" w:eastAsia="de-DE"/>
+          <w14:ligatures w14:val="none"/>
+        </w:rPr>
+        <w:t>int(</w:t>
+      </w:r>
+      <w:proofErr w:type="gramEnd"/>
+      <w:r>
+        <w:rPr>
+          <w:rFonts w:ascii="Source Code Pro" w:eastAsia="Times New Roman" w:hAnsi="Source Code Pro" w:cs="Times New Roman"/>
+          <w:color w:val="8B949E"/>
+          <w:kern w:val="0"/>
+          <w:sz w:val="21"/>
+          <w:szCs w:val="21"/>
+          <w:bdr w:val="none" w:sz="0" w:space="0" w:color="auto" w:frame="1"/>
+          <w:lang w:val="en-US" w:eastAsia="de-DE"/>
+          <w14:ligatures w14:val="none"/>
+        </w:rPr>
+        <w:t>1) NOT NULL,</w:t>
+      </w:r>
+    </w:p>
+    <w:p>
+      <w:pPr>
+        <w:spacing w:after="0" w:line="240" w:lineRule="auto"/>
+        <w:rPr>
+          <w:rFonts w:ascii="Source Code Pro" w:eastAsia="Times New Roman" w:hAnsi="Source Code Pro" w:cs="Times New Roman"/>
+          <w:color w:val="8B949E"/>
+          <w:kern w:val="0"/>
+          <w:sz w:val="21"/>
+          <w:szCs w:val="21"/>
+          <w:bdr w:val="none" w:sz="0" w:space="0" w:color="auto" w:frame="1"/>
+          <w:lang w:val="en-US" w:eastAsia="de-DE"/>
+          <w14:ligatures w14:val="none"/>
+        </w:rPr>
+      </w:pPr>
+      <w:r>
+        <w:rPr>
+          <w:rFonts w:ascii="Source Code Pro" w:eastAsia="Times New Roman" w:hAnsi="Source Code Pro" w:cs="Times New Roman"/>
+          <w:color w:val="8B949E"/>
+          <w:kern w:val="0"/>
+          <w:sz w:val="21"/>
+          <w:szCs w:val="21"/>
+          <w:bdr w:val="none" w:sz="0" w:space="0" w:color="auto" w:frame="1"/>
+          <w:lang w:val="en-US" w:eastAsia="de-DE"/>
+          <w14:ligatures w14:val="none"/>
+        </w:rPr>
+        <w:t xml:space="preserve">  `email` </w:t>
+      </w:r>
+      <w:proofErr w:type="gramStart"/>
+      <w:r>
+        <w:rPr>
+          <w:rFonts w:ascii="Source Code Pro" w:eastAsia="Times New Roman" w:hAnsi="Source Code Pro" w:cs="Times New Roman"/>
+          <w:color w:val="8B949E"/>
+          <w:kern w:val="0"/>
+          <w:sz w:val="21"/>
+          <w:szCs w:val="21"/>
+          <w:bdr w:val="none" w:sz="0" w:space="0" w:color="auto" w:frame="1"/>
+          <w:lang w:val="en-US" w:eastAsia="de-DE"/>
+          <w14:ligatures w14:val="none"/>
+        </w:rPr>
+        <w:t>varchar(</w:t>
+      </w:r>
+      <w:proofErr w:type="gramEnd"/>
+      <w:r>
+        <w:rPr>
+          <w:rFonts w:ascii="Source Code Pro" w:eastAsia="Times New Roman" w:hAnsi="Source Code Pro" w:cs="Times New Roman"/>
+          <w:color w:val="8B949E"/>
+          <w:kern w:val="0"/>
+          <w:sz w:val="21"/>
+          <w:szCs w:val="21"/>
+          <w:bdr w:val="none" w:sz="0" w:space="0" w:color="auto" w:frame="1"/>
+          <w:lang w:val="en-US" w:eastAsia="de-DE"/>
+          <w14:ligatures w14:val="none"/>
+        </w:rPr>
+        <w:t>255) CHARACTER SET utf8mb4 COLLATE utf8mb4_general_ci NOT NULL</w:t>
+      </w:r>
+    </w:p>
+    <w:p>
+      <w:pPr>
+        <w:spacing w:after="0" w:line="240" w:lineRule="auto"/>
+        <w:rPr>
+          <w:rFonts w:ascii="Source Code Pro" w:eastAsia="Times New Roman" w:hAnsi="Source Code Pro" w:cs="Times New Roman"/>
+          <w:color w:val="8B949E"/>
+          <w:kern w:val="0"/>
+          <w:sz w:val="21"/>
+          <w:szCs w:val="21"/>
+          <w:bdr w:val="none" w:sz="0" w:space="0" w:color="auto" w:frame="1"/>
+          <w:lang w:val="en-US" w:eastAsia="de-DE"/>
+          <w14:ligatures w14:val="none"/>
+        </w:rPr>
+      </w:pPr>
+      <w:r>
+        <w:rPr>
+          <w:rFonts w:ascii="Source Code Pro" w:eastAsia="Times New Roman" w:hAnsi="Source Code Pro" w:cs="Times New Roman"/>
+          <w:color w:val="8B949E"/>
+          <w:kern w:val="0"/>
+          <w:sz w:val="21"/>
+          <w:szCs w:val="21"/>
+          <w:bdr w:val="none" w:sz="0" w:space="0" w:color="auto" w:frame="1"/>
+          <w:lang w:val="en-US" w:eastAsia="de-DE"/>
+          <w14:ligatures w14:val="none"/>
+        </w:rPr>
+        <w:t>) ENGINE=</w:t>
       </w:r>
       <w:proofErr w:type="spellStart"/>
       <w:r>
@@ -8434,7 +9194,7 @@
           <w:lang w:val="en-US" w:eastAsia="de-DE"/>
           <w14:ligatures w14:val="none"/>
         </w:rPr>
-        <w:t>taskname</w:t>
+        <w:t>InnoDB</w:t>
       </w:r>
       <w:proofErr w:type="spellEnd"/>
       <w:r>
@@ -8448,145 +9208,7 @@
           <w:lang w:val="en-US" w:eastAsia="de-DE"/>
           <w14:ligatures w14:val="none"/>
         </w:rPr>
-        <w:t>`, `</w:t>
-      </w:r>
-      <w:proofErr w:type="spellStart"/>
-      <w:r>
-        <w:rPr>
-          <w:rFonts w:ascii="Source Code Pro" w:eastAsia="Times New Roman" w:hAnsi="Source Code Pro" w:cs="Times New Roman"/>
-          <w:color w:val="8B949E"/>
-          <w:kern w:val="0"/>
-          <w:sz w:val="21"/>
-          <w:szCs w:val="21"/>
-          <w:bdr w:val="none" w:sz="0" w:space="0" w:color="auto" w:frame="1"/>
-          <w:lang w:val="en-US" w:eastAsia="de-DE"/>
-          <w14:ligatures w14:val="none"/>
-        </w:rPr>
-        <w:t>prio</w:t>
-      </w:r>
-      <w:proofErr w:type="spellEnd"/>
-      <w:r>
-        <w:rPr>
-          <w:rFonts w:ascii="Source Code Pro" w:eastAsia="Times New Roman" w:hAnsi="Source Code Pro" w:cs="Times New Roman"/>
-          <w:color w:val="8B949E"/>
-          <w:kern w:val="0"/>
-          <w:sz w:val="21"/>
-          <w:szCs w:val="21"/>
-          <w:bdr w:val="none" w:sz="0" w:space="0" w:color="auto" w:frame="1"/>
-          <w:lang w:val="en-US" w:eastAsia="de-DE"/>
-          <w14:ligatures w14:val="none"/>
-        </w:rPr>
-        <w:t>`, `owner`, `assigned`, `description`, `status`, `</w:t>
-      </w:r>
-      <w:proofErr w:type="spellStart"/>
-      <w:r>
-        <w:rPr>
-          <w:rFonts w:ascii="Source Code Pro" w:eastAsia="Times New Roman" w:hAnsi="Source Code Pro" w:cs="Times New Roman"/>
-          <w:color w:val="8B949E"/>
-          <w:kern w:val="0"/>
-          <w:sz w:val="21"/>
-          <w:szCs w:val="21"/>
-          <w:bdr w:val="none" w:sz="0" w:space="0" w:color="auto" w:frame="1"/>
-          <w:lang w:val="en-US" w:eastAsia="de-DE"/>
-          <w14:ligatures w14:val="none"/>
-        </w:rPr>
-        <w:t>projectName</w:t>
-      </w:r>
-      <w:proofErr w:type="spellEnd"/>
-      <w:r>
-        <w:rPr>
-          <w:rFonts w:ascii="Source Code Pro" w:eastAsia="Times New Roman" w:hAnsi="Source Code Pro" w:cs="Times New Roman"/>
-          <w:color w:val="8B949E"/>
-          <w:kern w:val="0"/>
-          <w:sz w:val="21"/>
-          <w:szCs w:val="21"/>
-          <w:bdr w:val="none" w:sz="0" w:space="0" w:color="auto" w:frame="1"/>
-          <w:lang w:val="en-US" w:eastAsia="de-DE"/>
-          <w14:ligatures w14:val="none"/>
-        </w:rPr>
-        <w:t>`, `deadline`) VALUES</w:t>
-      </w:r>
-    </w:p>
-    <w:p>
-      <w:pPr>
-        <w:rPr>
-          <w:rFonts w:ascii="Source Code Pro" w:eastAsia="Times New Roman" w:hAnsi="Source Code Pro" w:cs="Times New Roman"/>
-          <w:color w:val="8B949E"/>
-          <w:kern w:val="0"/>
-          <w:sz w:val="21"/>
-          <w:szCs w:val="21"/>
-          <w:bdr w:val="none" w:sz="0" w:space="0" w:color="auto" w:frame="1"/>
-          <w:lang w:val="en-US" w:eastAsia="de-DE"/>
-          <w14:ligatures w14:val="none"/>
-        </w:rPr>
-      </w:pPr>
-      <w:r>
-        <w:rPr>
-          <w:rFonts w:ascii="Source Code Pro" w:eastAsia="Times New Roman" w:hAnsi="Source Code Pro" w:cs="Times New Roman"/>
-          <w:color w:val="8B949E"/>
-          <w:kern w:val="0"/>
-          <w:sz w:val="21"/>
-          <w:szCs w:val="21"/>
-          <w:bdr w:val="none" w:sz="0" w:space="0" w:color="auto" w:frame="1"/>
-          <w:lang w:val="en-US" w:eastAsia="de-DE"/>
-          <w14:ligatures w14:val="none"/>
-        </w:rPr>
-        <w:t>('Example normal task', 1, 'admin', 'admin', 'This is an example of a normal task that is currently being worked on and the deadline is still open :)', 4, 'Example Project', '2028-01-01 00:00:00'),</w:t>
-      </w:r>
-    </w:p>
-    <w:p>
-      <w:pPr>
-        <w:rPr>
-          <w:rFonts w:ascii="Source Code Pro" w:eastAsia="Times New Roman" w:hAnsi="Source Code Pro" w:cs="Times New Roman"/>
-          <w:color w:val="8B949E"/>
-          <w:kern w:val="0"/>
-          <w:sz w:val="21"/>
-          <w:szCs w:val="21"/>
-          <w:bdr w:val="none" w:sz="0" w:space="0" w:color="auto" w:frame="1"/>
-          <w:lang w:val="en-US" w:eastAsia="de-DE"/>
-          <w14:ligatures w14:val="none"/>
-        </w:rPr>
-      </w:pPr>
-      <w:r>
-        <w:rPr>
-          <w:rFonts w:ascii="Source Code Pro" w:eastAsia="Times New Roman" w:hAnsi="Source Code Pro" w:cs="Times New Roman"/>
-          <w:color w:val="8B949E"/>
-          <w:kern w:val="0"/>
-          <w:sz w:val="21"/>
-          <w:szCs w:val="21"/>
-          <w:bdr w:val="none" w:sz="0" w:space="0" w:color="auto" w:frame="1"/>
-          <w:lang w:val="en-US" w:eastAsia="de-DE"/>
-          <w14:ligatures w14:val="none"/>
-        </w:rPr>
-        <w:t xml:space="preserve">('Example overdue task', 2, 'admin', 'admin', 'deadline expired! </w:t>
-      </w:r>
-      <w:proofErr w:type="spellStart"/>
-      <w:r>
-        <w:rPr>
-          <w:rFonts w:ascii="Source Code Pro" w:eastAsia="Times New Roman" w:hAnsi="Source Code Pro" w:cs="Times New Roman"/>
-          <w:color w:val="8B949E"/>
-          <w:kern w:val="0"/>
-          <w:sz w:val="21"/>
-          <w:szCs w:val="21"/>
-          <w:bdr w:val="none" w:sz="0" w:space="0" w:color="auto" w:frame="1"/>
-          <w:lang w:val="en-US" w:eastAsia="de-DE"/>
-          <w14:ligatures w14:val="none"/>
-        </w:rPr>
-        <w:t>thats</w:t>
-      </w:r>
-      <w:proofErr w:type="spellEnd"/>
-      <w:r>
-        <w:rPr>
-          <w:rFonts w:ascii="Source Code Pro" w:eastAsia="Times New Roman" w:hAnsi="Source Code Pro" w:cs="Times New Roman"/>
-          <w:color w:val="8B949E"/>
-          <w:kern w:val="0"/>
-          <w:sz w:val="21"/>
-          <w:szCs w:val="21"/>
-          <w:bdr w:val="none" w:sz="0" w:space="0" w:color="auto" w:frame="1"/>
-          <w:lang w:val="en-US" w:eastAsia="de-DE"/>
-          <w14:ligatures w14:val="none"/>
-        </w:rPr>
-        <w:t xml:space="preserve"> why it\'s red!', 3, 'Example Project', '2020-01-01 00:00:00'</w:t>
+        <w:t xml:space="preserve"> DEFAULT CHARSET=latin1 COLLATE=latin1_swedish_</w:t>
       </w:r>
       <w:proofErr w:type="gramStart"/>
       <w:r>
@@ -8600,67 +9222,297 @@
           <w:lang w:val="en-US" w:eastAsia="de-DE"/>
           <w14:ligatures w14:val="none"/>
         </w:rPr>
+        <w:t>ci;</w:t>
+      </w:r>
+      <w:proofErr w:type="gramEnd"/>
+    </w:p>
+    <w:p>
+      <w:pPr>
+        <w:spacing w:after="0" w:line="240" w:lineRule="auto"/>
+        <w:rPr>
+          <w:rFonts w:ascii="Source Code Pro" w:eastAsia="Times New Roman" w:hAnsi="Source Code Pro" w:cs="Times New Roman"/>
+          <w:color w:val="8B949E"/>
+          <w:kern w:val="0"/>
+          <w:sz w:val="21"/>
+          <w:szCs w:val="21"/>
+          <w:bdr w:val="none" w:sz="0" w:space="0" w:color="auto" w:frame="1"/>
+          <w:lang w:val="en-US" w:eastAsia="de-DE"/>
+          <w14:ligatures w14:val="none"/>
+        </w:rPr>
+      </w:pPr>
+    </w:p>
+    <w:p>
+      <w:pPr>
+        <w:spacing w:after="0" w:line="240" w:lineRule="auto"/>
+        <w:rPr>
+          <w:rFonts w:ascii="Source Code Pro" w:eastAsia="Times New Roman" w:hAnsi="Source Code Pro" w:cs="Times New Roman"/>
+          <w:color w:val="8B949E"/>
+          <w:kern w:val="0"/>
+          <w:sz w:val="21"/>
+          <w:szCs w:val="21"/>
+          <w:bdr w:val="none" w:sz="0" w:space="0" w:color="auto" w:frame="1"/>
+          <w:lang w:val="en-US" w:eastAsia="de-DE"/>
+          <w14:ligatures w14:val="none"/>
+        </w:rPr>
+      </w:pPr>
+      <w:r>
+        <w:rPr>
+          <w:rFonts w:ascii="Source Code Pro" w:eastAsia="Times New Roman" w:hAnsi="Source Code Pro" w:cs="Times New Roman"/>
+          <w:color w:val="8B949E"/>
+          <w:kern w:val="0"/>
+          <w:sz w:val="21"/>
+          <w:szCs w:val="21"/>
+          <w:bdr w:val="none" w:sz="0" w:space="0" w:color="auto" w:frame="1"/>
+          <w:lang w:val="en-US" w:eastAsia="de-DE"/>
+          <w14:ligatures w14:val="none"/>
+        </w:rPr>
+        <w:t>--</w:t>
+      </w:r>
+    </w:p>
+    <w:p>
+      <w:pPr>
+        <w:spacing w:after="0" w:line="240" w:lineRule="auto"/>
+        <w:rPr>
+          <w:rFonts w:ascii="Source Code Pro" w:eastAsia="Times New Roman" w:hAnsi="Source Code Pro" w:cs="Times New Roman"/>
+          <w:color w:val="8B949E"/>
+          <w:kern w:val="0"/>
+          <w:sz w:val="21"/>
+          <w:szCs w:val="21"/>
+          <w:bdr w:val="none" w:sz="0" w:space="0" w:color="auto" w:frame="1"/>
+          <w:lang w:val="en-US" w:eastAsia="de-DE"/>
+          <w14:ligatures w14:val="none"/>
+        </w:rPr>
+      </w:pPr>
+      <w:r>
+        <w:rPr>
+          <w:rFonts w:ascii="Source Code Pro" w:eastAsia="Times New Roman" w:hAnsi="Source Code Pro" w:cs="Times New Roman"/>
+          <w:color w:val="8B949E"/>
+          <w:kern w:val="0"/>
+          <w:sz w:val="21"/>
+          <w:szCs w:val="21"/>
+          <w:bdr w:val="none" w:sz="0" w:space="0" w:color="auto" w:frame="1"/>
+          <w:lang w:val="en-US" w:eastAsia="de-DE"/>
+          <w14:ligatures w14:val="none"/>
+        </w:rPr>
+        <w:t>-- Indexes for dumped tables</w:t>
+      </w:r>
+    </w:p>
+    <w:p>
+      <w:pPr>
+        <w:spacing w:after="0" w:line="240" w:lineRule="auto"/>
+        <w:rPr>
+          <w:rFonts w:ascii="Source Code Pro" w:eastAsia="Times New Roman" w:hAnsi="Source Code Pro" w:cs="Times New Roman"/>
+          <w:color w:val="8B949E"/>
+          <w:kern w:val="0"/>
+          <w:sz w:val="21"/>
+          <w:szCs w:val="21"/>
+          <w:bdr w:val="none" w:sz="0" w:space="0" w:color="auto" w:frame="1"/>
+          <w:lang w:val="en-US" w:eastAsia="de-DE"/>
+          <w14:ligatures w14:val="none"/>
+        </w:rPr>
+      </w:pPr>
+      <w:r>
+        <w:rPr>
+          <w:rFonts w:ascii="Source Code Pro" w:eastAsia="Times New Roman" w:hAnsi="Source Code Pro" w:cs="Times New Roman"/>
+          <w:color w:val="8B949E"/>
+          <w:kern w:val="0"/>
+          <w:sz w:val="21"/>
+          <w:szCs w:val="21"/>
+          <w:bdr w:val="none" w:sz="0" w:space="0" w:color="auto" w:frame="1"/>
+          <w:lang w:val="en-US" w:eastAsia="de-DE"/>
+          <w14:ligatures w14:val="none"/>
+        </w:rPr>
+        <w:t>--</w:t>
+      </w:r>
+    </w:p>
+    <w:p>
+      <w:pPr>
+        <w:spacing w:after="0" w:line="240" w:lineRule="auto"/>
+        <w:rPr>
+          <w:rFonts w:ascii="Source Code Pro" w:eastAsia="Times New Roman" w:hAnsi="Source Code Pro" w:cs="Times New Roman"/>
+          <w:color w:val="8B949E"/>
+          <w:kern w:val="0"/>
+          <w:sz w:val="21"/>
+          <w:szCs w:val="21"/>
+          <w:bdr w:val="none" w:sz="0" w:space="0" w:color="auto" w:frame="1"/>
+          <w:lang w:val="en-US" w:eastAsia="de-DE"/>
+          <w14:ligatures w14:val="none"/>
+        </w:rPr>
+      </w:pPr>
+    </w:p>
+    <w:p>
+      <w:pPr>
+        <w:spacing w:after="0" w:line="240" w:lineRule="auto"/>
+        <w:rPr>
+          <w:rFonts w:ascii="Source Code Pro" w:eastAsia="Times New Roman" w:hAnsi="Source Code Pro" w:cs="Times New Roman"/>
+          <w:color w:val="8B949E"/>
+          <w:kern w:val="0"/>
+          <w:sz w:val="21"/>
+          <w:szCs w:val="21"/>
+          <w:bdr w:val="none" w:sz="0" w:space="0" w:color="auto" w:frame="1"/>
+          <w:lang w:val="en-US" w:eastAsia="de-DE"/>
+          <w14:ligatures w14:val="none"/>
+        </w:rPr>
+      </w:pPr>
+      <w:r>
+        <w:rPr>
+          <w:rFonts w:ascii="Source Code Pro" w:eastAsia="Times New Roman" w:hAnsi="Source Code Pro" w:cs="Times New Roman"/>
+          <w:color w:val="8B949E"/>
+          <w:kern w:val="0"/>
+          <w:sz w:val="21"/>
+          <w:szCs w:val="21"/>
+          <w:bdr w:val="none" w:sz="0" w:space="0" w:color="auto" w:frame="1"/>
+          <w:lang w:val="en-US" w:eastAsia="de-DE"/>
+          <w14:ligatures w14:val="none"/>
+        </w:rPr>
+        <w:t>--</w:t>
+      </w:r>
+    </w:p>
+    <w:p>
+      <w:pPr>
+        <w:spacing w:after="0" w:line="240" w:lineRule="auto"/>
+        <w:rPr>
+          <w:rFonts w:ascii="Source Code Pro" w:eastAsia="Times New Roman" w:hAnsi="Source Code Pro" w:cs="Times New Roman"/>
+          <w:color w:val="8B949E"/>
+          <w:kern w:val="0"/>
+          <w:sz w:val="21"/>
+          <w:szCs w:val="21"/>
+          <w:bdr w:val="none" w:sz="0" w:space="0" w:color="auto" w:frame="1"/>
+          <w:lang w:val="en-US" w:eastAsia="de-DE"/>
+          <w14:ligatures w14:val="none"/>
+        </w:rPr>
+      </w:pPr>
+      <w:r>
+        <w:rPr>
+          <w:rFonts w:ascii="Source Code Pro" w:eastAsia="Times New Roman" w:hAnsi="Source Code Pro" w:cs="Times New Roman"/>
+          <w:color w:val="8B949E"/>
+          <w:kern w:val="0"/>
+          <w:sz w:val="21"/>
+          <w:szCs w:val="21"/>
+          <w:bdr w:val="none" w:sz="0" w:space="0" w:color="auto" w:frame="1"/>
+          <w:lang w:val="en-US" w:eastAsia="de-DE"/>
+          <w14:ligatures w14:val="none"/>
+        </w:rPr>
+        <w:t>-- Indexes for table `users`</w:t>
+      </w:r>
+    </w:p>
+    <w:p>
+      <w:pPr>
+        <w:spacing w:after="0" w:line="240" w:lineRule="auto"/>
+        <w:rPr>
+          <w:rFonts w:ascii="Source Code Pro" w:eastAsia="Times New Roman" w:hAnsi="Source Code Pro" w:cs="Times New Roman"/>
+          <w:color w:val="8B949E"/>
+          <w:kern w:val="0"/>
+          <w:sz w:val="21"/>
+          <w:szCs w:val="21"/>
+          <w:bdr w:val="none" w:sz="0" w:space="0" w:color="auto" w:frame="1"/>
+          <w:lang w:val="en-US" w:eastAsia="de-DE"/>
+          <w14:ligatures w14:val="none"/>
+        </w:rPr>
+      </w:pPr>
+      <w:r>
+        <w:rPr>
+          <w:rFonts w:ascii="Source Code Pro" w:eastAsia="Times New Roman" w:hAnsi="Source Code Pro" w:cs="Times New Roman"/>
+          <w:color w:val="8B949E"/>
+          <w:kern w:val="0"/>
+          <w:sz w:val="21"/>
+          <w:szCs w:val="21"/>
+          <w:bdr w:val="none" w:sz="0" w:space="0" w:color="auto" w:frame="1"/>
+          <w:lang w:val="en-US" w:eastAsia="de-DE"/>
+          <w14:ligatures w14:val="none"/>
+        </w:rPr>
+        <w:t>--</w:t>
+      </w:r>
+    </w:p>
+    <w:p>
+      <w:pPr>
+        <w:spacing w:after="0" w:line="240" w:lineRule="auto"/>
+        <w:rPr>
+          <w:rFonts w:ascii="Source Code Pro" w:eastAsia="Times New Roman" w:hAnsi="Source Code Pro" w:cs="Times New Roman"/>
+          <w:color w:val="8B949E"/>
+          <w:kern w:val="0"/>
+          <w:sz w:val="21"/>
+          <w:szCs w:val="21"/>
+          <w:bdr w:val="none" w:sz="0" w:space="0" w:color="auto" w:frame="1"/>
+          <w:lang w:val="en-US" w:eastAsia="de-DE"/>
+          <w14:ligatures w14:val="none"/>
+        </w:rPr>
+      </w:pPr>
+      <w:r>
+        <w:rPr>
+          <w:rFonts w:ascii="Source Code Pro" w:eastAsia="Times New Roman" w:hAnsi="Source Code Pro" w:cs="Times New Roman"/>
+          <w:color w:val="8B949E"/>
+          <w:kern w:val="0"/>
+          <w:sz w:val="21"/>
+          <w:szCs w:val="21"/>
+          <w:bdr w:val="none" w:sz="0" w:space="0" w:color="auto" w:frame="1"/>
+          <w:lang w:val="en-US" w:eastAsia="de-DE"/>
+          <w14:ligatures w14:val="none"/>
+        </w:rPr>
+        <w:t>ALTER TABLE `users`</w:t>
+      </w:r>
+    </w:p>
+    <w:p>
+      <w:pPr>
+        <w:spacing w:after="0" w:line="240" w:lineRule="auto"/>
+        <w:rPr>
+          <w:rFonts w:ascii="Source Code Pro" w:eastAsia="Times New Roman" w:hAnsi="Source Code Pro" w:cs="Times New Roman"/>
+          <w:color w:val="8B949E"/>
+          <w:kern w:val="0"/>
+          <w:sz w:val="21"/>
+          <w:szCs w:val="21"/>
+          <w:bdr w:val="none" w:sz="0" w:space="0" w:color="auto" w:frame="1"/>
+          <w:lang w:val="en-US" w:eastAsia="de-DE"/>
+          <w14:ligatures w14:val="none"/>
+        </w:rPr>
+      </w:pPr>
+      <w:r>
+        <w:rPr>
+          <w:rFonts w:ascii="Source Code Pro" w:eastAsia="Times New Roman" w:hAnsi="Source Code Pro" w:cs="Times New Roman"/>
+          <w:color w:val="8B949E"/>
+          <w:kern w:val="0"/>
+          <w:sz w:val="21"/>
+          <w:szCs w:val="21"/>
+          <w:bdr w:val="none" w:sz="0" w:space="0" w:color="auto" w:frame="1"/>
+          <w:lang w:val="en-US" w:eastAsia="de-DE"/>
+          <w14:ligatures w14:val="none"/>
+        </w:rPr>
+        <w:t>  ADD PRIMARY KEY (`id`</w:t>
+      </w:r>
+      <w:proofErr w:type="gramStart"/>
+      <w:r>
+        <w:rPr>
+          <w:rFonts w:ascii="Source Code Pro" w:eastAsia="Times New Roman" w:hAnsi="Source Code Pro" w:cs="Times New Roman"/>
+          <w:color w:val="8B949E"/>
+          <w:kern w:val="0"/>
+          <w:sz w:val="21"/>
+          <w:szCs w:val="21"/>
+          <w:bdr w:val="none" w:sz="0" w:space="0" w:color="auto" w:frame="1"/>
+          <w:lang w:val="en-US" w:eastAsia="de-DE"/>
+          <w14:ligatures w14:val="none"/>
+        </w:rPr>
         <w:t>);</w:t>
       </w:r>
       <w:proofErr w:type="gramEnd"/>
     </w:p>
     <w:p>
       <w:pPr>
-        <w:rPr>
-          <w:rFonts w:ascii="Source Code Pro" w:eastAsia="Times New Roman" w:hAnsi="Source Code Pro" w:cs="Times New Roman"/>
-          <w:color w:val="8B949E"/>
-          <w:kern w:val="0"/>
-          <w:sz w:val="21"/>
-          <w:szCs w:val="21"/>
-          <w:bdr w:val="none" w:sz="0" w:space="0" w:color="auto" w:frame="1"/>
-          <w:lang w:val="en-US" w:eastAsia="de-DE"/>
-          <w14:ligatures w14:val="none"/>
-        </w:rPr>
-      </w:pPr>
-    </w:p>
-    <w:p>
-      <w:pPr>
-        <w:rPr>
-          <w:rFonts w:ascii="Source Code Pro" w:eastAsia="Times New Roman" w:hAnsi="Source Code Pro" w:cs="Times New Roman"/>
-          <w:color w:val="8B949E"/>
-          <w:kern w:val="0"/>
-          <w:sz w:val="21"/>
-          <w:szCs w:val="21"/>
-          <w:bdr w:val="none" w:sz="0" w:space="0" w:color="auto" w:frame="1"/>
-          <w:lang w:val="en-US" w:eastAsia="de-DE"/>
-          <w14:ligatures w14:val="none"/>
-        </w:rPr>
-      </w:pPr>
-      <w:r>
-        <w:rPr>
-          <w:rFonts w:ascii="Source Code Pro" w:eastAsia="Times New Roman" w:hAnsi="Source Code Pro" w:cs="Times New Roman"/>
-          <w:color w:val="8B949E"/>
-          <w:kern w:val="0"/>
-          <w:sz w:val="21"/>
-          <w:szCs w:val="21"/>
-          <w:bdr w:val="none" w:sz="0" w:space="0" w:color="auto" w:frame="1"/>
-          <w:lang w:val="en-US" w:eastAsia="de-DE"/>
-          <w14:ligatures w14:val="none"/>
-        </w:rPr>
-        <w:t>-- --------------------------------------------------------</w:t>
-      </w:r>
-    </w:p>
-    <w:p>
-      <w:pPr>
-        <w:rPr>
-          <w:rFonts w:ascii="Source Code Pro" w:eastAsia="Times New Roman" w:hAnsi="Source Code Pro" w:cs="Times New Roman"/>
-          <w:color w:val="8B949E"/>
-          <w:kern w:val="0"/>
-          <w:sz w:val="21"/>
-          <w:szCs w:val="21"/>
-          <w:bdr w:val="none" w:sz="0" w:space="0" w:color="auto" w:frame="1"/>
-          <w:lang w:val="en-US" w:eastAsia="de-DE"/>
-          <w14:ligatures w14:val="none"/>
-        </w:rPr>
-      </w:pPr>
-    </w:p>
-    <w:p>
-      <w:pPr>
+        <w:spacing w:after="0" w:line="240" w:lineRule="auto"/>
+        <w:rPr>
+          <w:rFonts w:ascii="Source Code Pro" w:eastAsia="Times New Roman" w:hAnsi="Source Code Pro" w:cs="Times New Roman"/>
+          <w:color w:val="8B949E"/>
+          <w:kern w:val="0"/>
+          <w:sz w:val="21"/>
+          <w:szCs w:val="21"/>
+          <w:bdr w:val="none" w:sz="0" w:space="0" w:color="auto" w:frame="1"/>
+          <w:lang w:val="en-US" w:eastAsia="de-DE"/>
+          <w14:ligatures w14:val="none"/>
+        </w:rPr>
+      </w:pPr>
+    </w:p>
+    <w:p>
+      <w:pPr>
+        <w:spacing w:after="0" w:line="240" w:lineRule="auto"/>
         <w:rPr>
           <w:rFonts w:ascii="Source Code Pro" w:eastAsia="Times New Roman" w:hAnsi="Source Code Pro" w:cs="Times New Roman"/>
           <w:color w:val="8B949E"/>
@@ -8688,33 +9540,35 @@
     </w:p>
     <w:p>
       <w:pPr>
-        <w:rPr>
-          <w:rFonts w:ascii="Source Code Pro" w:eastAsia="Times New Roman" w:hAnsi="Source Code Pro" w:cs="Times New Roman"/>
-          <w:color w:val="8B949E"/>
-          <w:kern w:val="0"/>
-          <w:sz w:val="21"/>
-          <w:szCs w:val="21"/>
-          <w:bdr w:val="none" w:sz="0" w:space="0" w:color="auto" w:frame="1"/>
-          <w:lang w:val="en-US" w:eastAsia="de-DE"/>
-          <w14:ligatures w14:val="none"/>
-        </w:rPr>
-      </w:pPr>
-      <w:r>
-        <w:rPr>
-          <w:rFonts w:ascii="Source Code Pro" w:eastAsia="Times New Roman" w:hAnsi="Source Code Pro" w:cs="Times New Roman"/>
-          <w:color w:val="8B949E"/>
-          <w:kern w:val="0"/>
-          <w:sz w:val="21"/>
-          <w:szCs w:val="21"/>
-          <w:bdr w:val="none" w:sz="0" w:space="0" w:color="auto" w:frame="1"/>
-          <w:lang w:val="en-US" w:eastAsia="de-DE"/>
-          <w14:ligatures w14:val="none"/>
-        </w:rPr>
-        <w:t>-- Table structure for table `users`</w:t>
-      </w:r>
-    </w:p>
-    <w:p>
-      <w:pPr>
+        <w:spacing w:after="0" w:line="240" w:lineRule="auto"/>
+        <w:rPr>
+          <w:rFonts w:ascii="Source Code Pro" w:eastAsia="Times New Roman" w:hAnsi="Source Code Pro" w:cs="Times New Roman"/>
+          <w:color w:val="8B949E"/>
+          <w:kern w:val="0"/>
+          <w:sz w:val="21"/>
+          <w:szCs w:val="21"/>
+          <w:bdr w:val="none" w:sz="0" w:space="0" w:color="auto" w:frame="1"/>
+          <w:lang w:val="en-US" w:eastAsia="de-DE"/>
+          <w14:ligatures w14:val="none"/>
+        </w:rPr>
+      </w:pPr>
+      <w:r>
+        <w:rPr>
+          <w:rFonts w:ascii="Source Code Pro" w:eastAsia="Times New Roman" w:hAnsi="Source Code Pro" w:cs="Times New Roman"/>
+          <w:color w:val="8B949E"/>
+          <w:kern w:val="0"/>
+          <w:sz w:val="21"/>
+          <w:szCs w:val="21"/>
+          <w:bdr w:val="none" w:sz="0" w:space="0" w:color="auto" w:frame="1"/>
+          <w:lang w:val="en-US" w:eastAsia="de-DE"/>
+          <w14:ligatures w14:val="none"/>
+        </w:rPr>
+        <w:t>-- AUTO_INCREMENT for dumped tables</w:t>
+      </w:r>
+    </w:p>
+    <w:p>
+      <w:pPr>
+        <w:spacing w:after="0" w:line="240" w:lineRule="auto"/>
         <w:rPr>
           <w:rFonts w:ascii="Source Code Pro" w:eastAsia="Times New Roman" w:hAnsi="Source Code Pro" w:cs="Times New Roman"/>
           <w:color w:val="8B949E"/>
@@ -8742,70 +9596,157 @@
     </w:p>
     <w:p>
       <w:pPr>
-        <w:rPr>
-          <w:rFonts w:ascii="Source Code Pro" w:eastAsia="Times New Roman" w:hAnsi="Source Code Pro" w:cs="Times New Roman"/>
-          <w:color w:val="8B949E"/>
-          <w:kern w:val="0"/>
-          <w:sz w:val="21"/>
-          <w:szCs w:val="21"/>
-          <w:bdr w:val="none" w:sz="0" w:space="0" w:color="auto" w:frame="1"/>
-          <w:lang w:val="en-US" w:eastAsia="de-DE"/>
-          <w14:ligatures w14:val="none"/>
-        </w:rPr>
-      </w:pPr>
-    </w:p>
-    <w:p>
-      <w:pPr>
-        <w:rPr>
-          <w:rFonts w:ascii="Source Code Pro" w:eastAsia="Times New Roman" w:hAnsi="Source Code Pro" w:cs="Times New Roman"/>
-          <w:color w:val="8B949E"/>
-          <w:kern w:val="0"/>
-          <w:sz w:val="21"/>
-          <w:szCs w:val="21"/>
-          <w:bdr w:val="none" w:sz="0" w:space="0" w:color="auto" w:frame="1"/>
-          <w:lang w:val="en-US" w:eastAsia="de-DE"/>
-          <w14:ligatures w14:val="none"/>
-        </w:rPr>
-      </w:pPr>
-      <w:r>
-        <w:rPr>
-          <w:rFonts w:ascii="Source Code Pro" w:eastAsia="Times New Roman" w:hAnsi="Source Code Pro" w:cs="Times New Roman"/>
-          <w:color w:val="8B949E"/>
-          <w:kern w:val="0"/>
-          <w:sz w:val="21"/>
-          <w:szCs w:val="21"/>
-          <w:bdr w:val="none" w:sz="0" w:space="0" w:color="auto" w:frame="1"/>
-          <w:lang w:val="en-US" w:eastAsia="de-DE"/>
-          <w14:ligatures w14:val="none"/>
-        </w:rPr>
-        <w:t>CREATE TABLE `users` (</w:t>
-      </w:r>
-    </w:p>
-    <w:p>
-      <w:pPr>
-        <w:rPr>
-          <w:rFonts w:ascii="Source Code Pro" w:eastAsia="Times New Roman" w:hAnsi="Source Code Pro" w:cs="Times New Roman"/>
-          <w:color w:val="8B949E"/>
-          <w:kern w:val="0"/>
-          <w:sz w:val="21"/>
-          <w:szCs w:val="21"/>
-          <w:bdr w:val="none" w:sz="0" w:space="0" w:color="auto" w:frame="1"/>
-          <w:lang w:val="en-US" w:eastAsia="de-DE"/>
-          <w14:ligatures w14:val="none"/>
-        </w:rPr>
-      </w:pPr>
-      <w:r>
-        <w:rPr>
-          <w:rFonts w:ascii="Source Code Pro" w:eastAsia="Times New Roman" w:hAnsi="Source Code Pro" w:cs="Times New Roman"/>
-          <w:color w:val="8B949E"/>
-          <w:kern w:val="0"/>
-          <w:sz w:val="21"/>
-          <w:szCs w:val="21"/>
-          <w:bdr w:val="none" w:sz="0" w:space="0" w:color="auto" w:frame="1"/>
-          <w:lang w:val="en-US" w:eastAsia="de-DE"/>
-          <w14:ligatures w14:val="none"/>
-        </w:rPr>
-        <w:t xml:space="preserve">  `id` </w:t>
+        <w:spacing w:after="0" w:line="240" w:lineRule="auto"/>
+        <w:rPr>
+          <w:rFonts w:ascii="Source Code Pro" w:eastAsia="Times New Roman" w:hAnsi="Source Code Pro" w:cs="Times New Roman"/>
+          <w:color w:val="8B949E"/>
+          <w:kern w:val="0"/>
+          <w:sz w:val="21"/>
+          <w:szCs w:val="21"/>
+          <w:bdr w:val="none" w:sz="0" w:space="0" w:color="auto" w:frame="1"/>
+          <w:lang w:val="en-US" w:eastAsia="de-DE"/>
+          <w14:ligatures w14:val="none"/>
+        </w:rPr>
+      </w:pPr>
+    </w:p>
+    <w:p>
+      <w:pPr>
+        <w:spacing w:after="0" w:line="240" w:lineRule="auto"/>
+        <w:rPr>
+          <w:rFonts w:ascii="Source Code Pro" w:eastAsia="Times New Roman" w:hAnsi="Source Code Pro" w:cs="Times New Roman"/>
+          <w:color w:val="8B949E"/>
+          <w:kern w:val="0"/>
+          <w:sz w:val="21"/>
+          <w:szCs w:val="21"/>
+          <w:bdr w:val="none" w:sz="0" w:space="0" w:color="auto" w:frame="1"/>
+          <w:lang w:val="en-US" w:eastAsia="de-DE"/>
+          <w14:ligatures w14:val="none"/>
+        </w:rPr>
+      </w:pPr>
+      <w:r>
+        <w:rPr>
+          <w:rFonts w:ascii="Source Code Pro" w:eastAsia="Times New Roman" w:hAnsi="Source Code Pro" w:cs="Times New Roman"/>
+          <w:color w:val="8B949E"/>
+          <w:kern w:val="0"/>
+          <w:sz w:val="21"/>
+          <w:szCs w:val="21"/>
+          <w:bdr w:val="none" w:sz="0" w:space="0" w:color="auto" w:frame="1"/>
+          <w:lang w:val="en-US" w:eastAsia="de-DE"/>
+          <w14:ligatures w14:val="none"/>
+        </w:rPr>
+        <w:t>--</w:t>
+      </w:r>
+    </w:p>
+    <w:p>
+      <w:pPr>
+        <w:spacing w:after="0" w:line="240" w:lineRule="auto"/>
+        <w:rPr>
+          <w:rFonts w:ascii="Source Code Pro" w:eastAsia="Times New Roman" w:hAnsi="Source Code Pro" w:cs="Times New Roman"/>
+          <w:color w:val="8B949E"/>
+          <w:kern w:val="0"/>
+          <w:sz w:val="21"/>
+          <w:szCs w:val="21"/>
+          <w:bdr w:val="none" w:sz="0" w:space="0" w:color="auto" w:frame="1"/>
+          <w:lang w:val="en-US" w:eastAsia="de-DE"/>
+          <w14:ligatures w14:val="none"/>
+        </w:rPr>
+      </w:pPr>
+      <w:r>
+        <w:rPr>
+          <w:rFonts w:ascii="Source Code Pro" w:eastAsia="Times New Roman" w:hAnsi="Source Code Pro" w:cs="Times New Roman"/>
+          <w:color w:val="8B949E"/>
+          <w:kern w:val="0"/>
+          <w:sz w:val="21"/>
+          <w:szCs w:val="21"/>
+          <w:bdr w:val="none" w:sz="0" w:space="0" w:color="auto" w:frame="1"/>
+          <w:lang w:val="en-US" w:eastAsia="de-DE"/>
+          <w14:ligatures w14:val="none"/>
+        </w:rPr>
+        <w:t>-- AUTO_INCREMENT for table `users`</w:t>
+      </w:r>
+    </w:p>
+    <w:p>
+      <w:pPr>
+        <w:spacing w:after="0" w:line="240" w:lineRule="auto"/>
+        <w:rPr>
+          <w:rFonts w:ascii="Source Code Pro" w:eastAsia="Times New Roman" w:hAnsi="Source Code Pro" w:cs="Times New Roman"/>
+          <w:color w:val="8B949E"/>
+          <w:kern w:val="0"/>
+          <w:sz w:val="21"/>
+          <w:szCs w:val="21"/>
+          <w:bdr w:val="none" w:sz="0" w:space="0" w:color="auto" w:frame="1"/>
+          <w:lang w:val="en-US" w:eastAsia="de-DE"/>
+          <w14:ligatures w14:val="none"/>
+        </w:rPr>
+      </w:pPr>
+      <w:r>
+        <w:rPr>
+          <w:rFonts w:ascii="Source Code Pro" w:eastAsia="Times New Roman" w:hAnsi="Source Code Pro" w:cs="Times New Roman"/>
+          <w:color w:val="8B949E"/>
+          <w:kern w:val="0"/>
+          <w:sz w:val="21"/>
+          <w:szCs w:val="21"/>
+          <w:bdr w:val="none" w:sz="0" w:space="0" w:color="auto" w:frame="1"/>
+          <w:lang w:val="en-US" w:eastAsia="de-DE"/>
+          <w14:ligatures w14:val="none"/>
+        </w:rPr>
+        <w:t>--</w:t>
+      </w:r>
+    </w:p>
+    <w:p>
+      <w:pPr>
+        <w:spacing w:after="0" w:line="240" w:lineRule="auto"/>
+        <w:rPr>
+          <w:rFonts w:ascii="Source Code Pro" w:eastAsia="Times New Roman" w:hAnsi="Source Code Pro" w:cs="Times New Roman"/>
+          <w:color w:val="8B949E"/>
+          <w:kern w:val="0"/>
+          <w:sz w:val="21"/>
+          <w:szCs w:val="21"/>
+          <w:bdr w:val="none" w:sz="0" w:space="0" w:color="auto" w:frame="1"/>
+          <w:lang w:val="en-US" w:eastAsia="de-DE"/>
+          <w14:ligatures w14:val="none"/>
+        </w:rPr>
+      </w:pPr>
+      <w:r>
+        <w:rPr>
+          <w:rFonts w:ascii="Source Code Pro" w:eastAsia="Times New Roman" w:hAnsi="Source Code Pro" w:cs="Times New Roman"/>
+          <w:color w:val="8B949E"/>
+          <w:kern w:val="0"/>
+          <w:sz w:val="21"/>
+          <w:szCs w:val="21"/>
+          <w:bdr w:val="none" w:sz="0" w:space="0" w:color="auto" w:frame="1"/>
+          <w:lang w:val="en-US" w:eastAsia="de-DE"/>
+          <w14:ligatures w14:val="none"/>
+        </w:rPr>
+        <w:t>ALTER TABLE `users`</w:t>
+      </w:r>
+    </w:p>
+    <w:p>
+      <w:pPr>
+        <w:spacing w:after="0" w:line="240" w:lineRule="auto"/>
+        <w:rPr>
+          <w:rFonts w:ascii="Source Code Pro" w:eastAsia="Times New Roman" w:hAnsi="Source Code Pro" w:cs="Times New Roman"/>
+          <w:color w:val="8B949E"/>
+          <w:kern w:val="0"/>
+          <w:sz w:val="21"/>
+          <w:szCs w:val="21"/>
+          <w:bdr w:val="none" w:sz="0" w:space="0" w:color="auto" w:frame="1"/>
+          <w:lang w:val="en-US" w:eastAsia="de-DE"/>
+          <w14:ligatures w14:val="none"/>
+        </w:rPr>
+      </w:pPr>
+      <w:r>
+        <w:rPr>
+          <w:rFonts w:ascii="Source Code Pro" w:eastAsia="Times New Roman" w:hAnsi="Source Code Pro" w:cs="Times New Roman"/>
+          <w:color w:val="8B949E"/>
+          <w:kern w:val="0"/>
+          <w:sz w:val="21"/>
+          <w:szCs w:val="21"/>
+          <w:bdr w:val="none" w:sz="0" w:space="0" w:color="auto" w:frame="1"/>
+          <w:lang w:val="en-US" w:eastAsia="de-DE"/>
+          <w14:ligatures w14:val="none"/>
+        </w:rPr>
+        <w:t xml:space="preserve">  MODIFY `id` </w:t>
       </w:r>
       <w:proofErr w:type="gramStart"/>
       <w:r>
@@ -8833,35 +9774,23 @@
           <w:lang w:val="en-US" w:eastAsia="de-DE"/>
           <w14:ligatures w14:val="none"/>
         </w:rPr>
-        <w:t>11) NOT NULL,</w:t>
-      </w:r>
-    </w:p>
-    <w:p>
-      <w:pPr>
-        <w:rPr>
-          <w:rFonts w:ascii="Source Code Pro" w:eastAsia="Times New Roman" w:hAnsi="Source Code Pro" w:cs="Times New Roman"/>
-          <w:color w:val="8B949E"/>
-          <w:kern w:val="0"/>
-          <w:sz w:val="21"/>
-          <w:szCs w:val="21"/>
-          <w:bdr w:val="none" w:sz="0" w:space="0" w:color="auto" w:frame="1"/>
-          <w:lang w:val="en-US" w:eastAsia="de-DE"/>
-          <w14:ligatures w14:val="none"/>
-        </w:rPr>
-      </w:pPr>
-      <w:r>
-        <w:rPr>
-          <w:rFonts w:ascii="Source Code Pro" w:eastAsia="Times New Roman" w:hAnsi="Source Code Pro" w:cs="Times New Roman"/>
-          <w:color w:val="8B949E"/>
-          <w:kern w:val="0"/>
-          <w:sz w:val="21"/>
-          <w:szCs w:val="21"/>
-          <w:bdr w:val="none" w:sz="0" w:space="0" w:color="auto" w:frame="1"/>
-          <w:lang w:val="en-US" w:eastAsia="de-DE"/>
-          <w14:ligatures w14:val="none"/>
-        </w:rPr>
-        <w:t xml:space="preserve">  `username` </w:t>
-      </w:r>
+        <w:t>11) NOT NULL AUTO_INCREMENT, AUTO_INCREMENT=14;</w:t>
+      </w:r>
+    </w:p>
+    <w:p>
+      <w:pPr>
+        <w:spacing w:after="0" w:line="240" w:lineRule="auto"/>
+        <w:rPr>
+          <w:rFonts w:ascii="Source Code Pro" w:eastAsia="Times New Roman" w:hAnsi="Source Code Pro" w:cs="Times New Roman"/>
+          <w:color w:val="8B949E"/>
+          <w:kern w:val="0"/>
+          <w:sz w:val="21"/>
+          <w:szCs w:val="21"/>
+          <w:bdr w:val="none" w:sz="0" w:space="0" w:color="auto" w:frame="1"/>
+          <w:lang w:val="en-US" w:eastAsia="de-DE"/>
+          <w14:ligatures w14:val="none"/>
+        </w:rPr>
+      </w:pPr>
       <w:proofErr w:type="gramStart"/>
       <w:r>
         <w:rPr>
@@ -8874,48 +9803,51 @@
           <w:lang w:val="en-US" w:eastAsia="de-DE"/>
           <w14:ligatures w14:val="none"/>
         </w:rPr>
-        <w:t>varchar(</w:t>
+        <w:t>COMMIT;</w:t>
       </w:r>
       <w:proofErr w:type="gramEnd"/>
-      <w:r>
-        <w:rPr>
-          <w:rFonts w:ascii="Source Code Pro" w:eastAsia="Times New Roman" w:hAnsi="Source Code Pro" w:cs="Times New Roman"/>
-          <w:color w:val="8B949E"/>
-          <w:kern w:val="0"/>
-          <w:sz w:val="21"/>
-          <w:szCs w:val="21"/>
-          <w:bdr w:val="none" w:sz="0" w:space="0" w:color="auto" w:frame="1"/>
-          <w:lang w:val="en-US" w:eastAsia="de-DE"/>
-          <w14:ligatures w14:val="none"/>
-        </w:rPr>
-        <w:t>255) CHARACTER SET utf8mb4 COLLATE utf8mb4_general_ci NOT NULL,</w:t>
-      </w:r>
-    </w:p>
-    <w:p>
-      <w:pPr>
-        <w:rPr>
-          <w:rFonts w:ascii="Source Code Pro" w:eastAsia="Times New Roman" w:hAnsi="Source Code Pro" w:cs="Times New Roman"/>
-          <w:color w:val="8B949E"/>
-          <w:kern w:val="0"/>
-          <w:sz w:val="21"/>
-          <w:szCs w:val="21"/>
-          <w:bdr w:val="none" w:sz="0" w:space="0" w:color="auto" w:frame="1"/>
-          <w:lang w:val="en-US" w:eastAsia="de-DE"/>
-          <w14:ligatures w14:val="none"/>
-        </w:rPr>
-      </w:pPr>
-      <w:r>
-        <w:rPr>
-          <w:rFonts w:ascii="Source Code Pro" w:eastAsia="Times New Roman" w:hAnsi="Source Code Pro" w:cs="Times New Roman"/>
-          <w:color w:val="8B949E"/>
-          <w:kern w:val="0"/>
-          <w:sz w:val="21"/>
-          <w:szCs w:val="21"/>
-          <w:bdr w:val="none" w:sz="0" w:space="0" w:color="auto" w:frame="1"/>
-          <w:lang w:val="en-US" w:eastAsia="de-DE"/>
-          <w14:ligatures w14:val="none"/>
-        </w:rPr>
-        <w:t xml:space="preserve">  `password` </w:t>
+    </w:p>
+    <w:p>
+      <w:pPr>
+        <w:spacing w:after="0" w:line="240" w:lineRule="auto"/>
+        <w:rPr>
+          <w:rFonts w:ascii="Source Code Pro" w:eastAsia="Times New Roman" w:hAnsi="Source Code Pro" w:cs="Times New Roman"/>
+          <w:color w:val="8B949E"/>
+          <w:kern w:val="0"/>
+          <w:sz w:val="21"/>
+          <w:szCs w:val="21"/>
+          <w:bdr w:val="none" w:sz="0" w:space="0" w:color="auto" w:frame="1"/>
+          <w:lang w:val="en-US" w:eastAsia="de-DE"/>
+          <w14:ligatures w14:val="none"/>
+        </w:rPr>
+      </w:pPr>
+    </w:p>
+    <w:p>
+      <w:pPr>
+        <w:spacing w:after="0" w:line="240" w:lineRule="auto"/>
+        <w:rPr>
+          <w:rFonts w:ascii="Source Code Pro" w:eastAsia="Times New Roman" w:hAnsi="Source Code Pro" w:cs="Times New Roman"/>
+          <w:color w:val="8B949E"/>
+          <w:kern w:val="0"/>
+          <w:sz w:val="21"/>
+          <w:szCs w:val="21"/>
+          <w:bdr w:val="none" w:sz="0" w:space="0" w:color="auto" w:frame="1"/>
+          <w:lang w:val="en-US" w:eastAsia="de-DE"/>
+          <w14:ligatures w14:val="none"/>
+        </w:rPr>
+      </w:pPr>
+      <w:r>
+        <w:rPr>
+          <w:rFonts w:ascii="Source Code Pro" w:eastAsia="Times New Roman" w:hAnsi="Source Code Pro" w:cs="Times New Roman"/>
+          <w:color w:val="8B949E"/>
+          <w:kern w:val="0"/>
+          <w:sz w:val="21"/>
+          <w:szCs w:val="21"/>
+          <w:bdr w:val="none" w:sz="0" w:space="0" w:color="auto" w:frame="1"/>
+          <w:lang w:val="en-US" w:eastAsia="de-DE"/>
+          <w14:ligatures w14:val="none"/>
+        </w:rPr>
+        <w:t>/*!40101 SET CHARACTER_SET_CLIENT=@OLD_CHARACTER_SET_CLIENT *</w:t>
       </w:r>
       <w:proofErr w:type="gramStart"/>
       <w:r>
@@ -8929,48 +9861,36 @@
           <w:lang w:val="en-US" w:eastAsia="de-DE"/>
           <w14:ligatures w14:val="none"/>
         </w:rPr>
-        <w:t>varchar(</w:t>
+        <w:t>/;</w:t>
       </w:r>
       <w:proofErr w:type="gramEnd"/>
-      <w:r>
-        <w:rPr>
-          <w:rFonts w:ascii="Source Code Pro" w:eastAsia="Times New Roman" w:hAnsi="Source Code Pro" w:cs="Times New Roman"/>
-          <w:color w:val="8B949E"/>
-          <w:kern w:val="0"/>
-          <w:sz w:val="21"/>
-          <w:szCs w:val="21"/>
-          <w:bdr w:val="none" w:sz="0" w:space="0" w:color="auto" w:frame="1"/>
-          <w:lang w:val="en-US" w:eastAsia="de-DE"/>
-          <w14:ligatures w14:val="none"/>
-        </w:rPr>
-        <w:t>255) CHARACTER SET utf8mb4 COLLATE utf8mb4_general_ci NOT NULL,</w:t>
-      </w:r>
-    </w:p>
-    <w:p>
-      <w:pPr>
-        <w:rPr>
-          <w:rFonts w:ascii="Source Code Pro" w:eastAsia="Times New Roman" w:hAnsi="Source Code Pro" w:cs="Times New Roman"/>
-          <w:color w:val="8B949E"/>
-          <w:kern w:val="0"/>
-          <w:sz w:val="21"/>
-          <w:szCs w:val="21"/>
-          <w:bdr w:val="none" w:sz="0" w:space="0" w:color="auto" w:frame="1"/>
-          <w:lang w:val="en-US" w:eastAsia="de-DE"/>
-          <w14:ligatures w14:val="none"/>
-        </w:rPr>
-      </w:pPr>
-      <w:r>
-        <w:rPr>
-          <w:rFonts w:ascii="Source Code Pro" w:eastAsia="Times New Roman" w:hAnsi="Source Code Pro" w:cs="Times New Roman"/>
-          <w:color w:val="8B949E"/>
-          <w:kern w:val="0"/>
-          <w:sz w:val="21"/>
-          <w:szCs w:val="21"/>
-          <w:bdr w:val="none" w:sz="0" w:space="0" w:color="auto" w:frame="1"/>
-          <w:lang w:val="en-US" w:eastAsia="de-DE"/>
-          <w14:ligatures w14:val="none"/>
-        </w:rPr>
-        <w:t xml:space="preserve">  `rank` </w:t>
+    </w:p>
+    <w:p>
+      <w:pPr>
+        <w:spacing w:after="0" w:line="240" w:lineRule="auto"/>
+        <w:rPr>
+          <w:rFonts w:ascii="Source Code Pro" w:eastAsia="Times New Roman" w:hAnsi="Source Code Pro" w:cs="Times New Roman"/>
+          <w:color w:val="8B949E"/>
+          <w:kern w:val="0"/>
+          <w:sz w:val="21"/>
+          <w:szCs w:val="21"/>
+          <w:bdr w:val="none" w:sz="0" w:space="0" w:color="auto" w:frame="1"/>
+          <w:lang w:val="en-US" w:eastAsia="de-DE"/>
+          <w14:ligatures w14:val="none"/>
+        </w:rPr>
+      </w:pPr>
+      <w:r>
+        <w:rPr>
+          <w:rFonts w:ascii="Source Code Pro" w:eastAsia="Times New Roman" w:hAnsi="Source Code Pro" w:cs="Times New Roman"/>
+          <w:color w:val="8B949E"/>
+          <w:kern w:val="0"/>
+          <w:sz w:val="21"/>
+          <w:szCs w:val="21"/>
+          <w:bdr w:val="none" w:sz="0" w:space="0" w:color="auto" w:frame="1"/>
+          <w:lang w:val="en-US" w:eastAsia="de-DE"/>
+          <w14:ligatures w14:val="none"/>
+        </w:rPr>
+        <w:t>/*!40101 SET CHARACTER_SET_RESULTS=@OLD_CHARACTER_SET_RESULTS *</w:t>
       </w:r>
       <w:proofErr w:type="gramStart"/>
       <w:r>
@@ -8984,48 +9904,36 @@
           <w:lang w:val="en-US" w:eastAsia="de-DE"/>
           <w14:ligatures w14:val="none"/>
         </w:rPr>
-        <w:t>int(</w:t>
+        <w:t>/;</w:t>
       </w:r>
       <w:proofErr w:type="gramEnd"/>
-      <w:r>
-        <w:rPr>
-          <w:rFonts w:ascii="Source Code Pro" w:eastAsia="Times New Roman" w:hAnsi="Source Code Pro" w:cs="Times New Roman"/>
-          <w:color w:val="8B949E"/>
-          <w:kern w:val="0"/>
-          <w:sz w:val="21"/>
-          <w:szCs w:val="21"/>
-          <w:bdr w:val="none" w:sz="0" w:space="0" w:color="auto" w:frame="1"/>
-          <w:lang w:val="en-US" w:eastAsia="de-DE"/>
-          <w14:ligatures w14:val="none"/>
-        </w:rPr>
-        <w:t>1) NOT NULL,</w:t>
-      </w:r>
-    </w:p>
-    <w:p>
-      <w:pPr>
-        <w:rPr>
-          <w:rFonts w:ascii="Source Code Pro" w:eastAsia="Times New Roman" w:hAnsi="Source Code Pro" w:cs="Times New Roman"/>
-          <w:color w:val="8B949E"/>
-          <w:kern w:val="0"/>
-          <w:sz w:val="21"/>
-          <w:szCs w:val="21"/>
-          <w:bdr w:val="none" w:sz="0" w:space="0" w:color="auto" w:frame="1"/>
-          <w:lang w:val="en-US" w:eastAsia="de-DE"/>
-          <w14:ligatures w14:val="none"/>
-        </w:rPr>
-      </w:pPr>
-      <w:r>
-        <w:rPr>
-          <w:rFonts w:ascii="Source Code Pro" w:eastAsia="Times New Roman" w:hAnsi="Source Code Pro" w:cs="Times New Roman"/>
-          <w:color w:val="8B949E"/>
-          <w:kern w:val="0"/>
-          <w:sz w:val="21"/>
-          <w:szCs w:val="21"/>
-          <w:bdr w:val="none" w:sz="0" w:space="0" w:color="auto" w:frame="1"/>
-          <w:lang w:val="en-US" w:eastAsia="de-DE"/>
-          <w14:ligatures w14:val="none"/>
-        </w:rPr>
-        <w:t xml:space="preserve">  `email` </w:t>
+    </w:p>
+    <w:p>
+      <w:pPr>
+        <w:spacing w:after="0" w:line="240" w:lineRule="auto"/>
+        <w:rPr>
+          <w:rFonts w:ascii="Source Code Pro" w:eastAsia="Times New Roman" w:hAnsi="Source Code Pro" w:cs="Times New Roman"/>
+          <w:color w:val="8B949E"/>
+          <w:kern w:val="0"/>
+          <w:sz w:val="21"/>
+          <w:szCs w:val="21"/>
+          <w:bdr w:val="none" w:sz="0" w:space="0" w:color="auto" w:frame="1"/>
+          <w:lang w:val="en-US" w:eastAsia="de-DE"/>
+          <w14:ligatures w14:val="none"/>
+        </w:rPr>
+      </w:pPr>
+      <w:r>
+        <w:rPr>
+          <w:rFonts w:ascii="Source Code Pro" w:eastAsia="Times New Roman" w:hAnsi="Source Code Pro" w:cs="Times New Roman"/>
+          <w:color w:val="8B949E"/>
+          <w:kern w:val="0"/>
+          <w:sz w:val="21"/>
+          <w:szCs w:val="21"/>
+          <w:bdr w:val="none" w:sz="0" w:space="0" w:color="auto" w:frame="1"/>
+          <w:lang w:val="en-US" w:eastAsia="de-DE"/>
+          <w14:ligatures w14:val="none"/>
+        </w:rPr>
+        <w:t>/*!40101 SET COLLATION_CONNECTION=@OLD_COLLATION_CONNECTION *</w:t>
       </w:r>
       <w:proofErr w:type="gramStart"/>
       <w:r>
@@ -9039,812 +9947,21 @@
           <w:lang w:val="en-US" w:eastAsia="de-DE"/>
           <w14:ligatures w14:val="none"/>
         </w:rPr>
-        <w:t>varchar(</w:t>
+        <w:t>/;</w:t>
       </w:r>
       <w:proofErr w:type="gramEnd"/>
-      <w:r>
-        <w:rPr>
-          <w:rFonts w:ascii="Source Code Pro" w:eastAsia="Times New Roman" w:hAnsi="Source Code Pro" w:cs="Times New Roman"/>
-          <w:color w:val="8B949E"/>
-          <w:kern w:val="0"/>
-          <w:sz w:val="21"/>
-          <w:szCs w:val="21"/>
-          <w:bdr w:val="none" w:sz="0" w:space="0" w:color="auto" w:frame="1"/>
-          <w:lang w:val="en-US" w:eastAsia="de-DE"/>
-          <w14:ligatures w14:val="none"/>
-        </w:rPr>
-        <w:t>255) CHARACTER SET utf8mb4 COLLATE utf8mb4_general_ci NOT NULL</w:t>
-      </w:r>
-    </w:p>
-    <w:p>
-      <w:pPr>
-        <w:rPr>
-          <w:rFonts w:ascii="Source Code Pro" w:eastAsia="Times New Roman" w:hAnsi="Source Code Pro" w:cs="Times New Roman"/>
-          <w:color w:val="8B949E"/>
-          <w:kern w:val="0"/>
-          <w:sz w:val="21"/>
-          <w:szCs w:val="21"/>
-          <w:bdr w:val="none" w:sz="0" w:space="0" w:color="auto" w:frame="1"/>
-          <w:lang w:val="en-US" w:eastAsia="de-DE"/>
-          <w14:ligatures w14:val="none"/>
-        </w:rPr>
-      </w:pPr>
-      <w:r>
-        <w:rPr>
-          <w:rFonts w:ascii="Source Code Pro" w:eastAsia="Times New Roman" w:hAnsi="Source Code Pro" w:cs="Times New Roman"/>
-          <w:color w:val="8B949E"/>
-          <w:kern w:val="0"/>
-          <w:sz w:val="21"/>
-          <w:szCs w:val="21"/>
-          <w:bdr w:val="none" w:sz="0" w:space="0" w:color="auto" w:frame="1"/>
-          <w:lang w:val="en-US" w:eastAsia="de-DE"/>
-          <w14:ligatures w14:val="none"/>
-        </w:rPr>
-        <w:t>) ENGINE=</w:t>
-      </w:r>
-      <w:proofErr w:type="spellStart"/>
-      <w:r>
-        <w:rPr>
-          <w:rFonts w:ascii="Source Code Pro" w:eastAsia="Times New Roman" w:hAnsi="Source Code Pro" w:cs="Times New Roman"/>
-          <w:color w:val="8B949E"/>
-          <w:kern w:val="0"/>
-          <w:sz w:val="21"/>
-          <w:szCs w:val="21"/>
-          <w:bdr w:val="none" w:sz="0" w:space="0" w:color="auto" w:frame="1"/>
-          <w:lang w:val="en-US" w:eastAsia="de-DE"/>
-          <w14:ligatures w14:val="none"/>
-        </w:rPr>
-        <w:t>InnoDB</w:t>
-      </w:r>
-      <w:proofErr w:type="spellEnd"/>
-      <w:r>
-        <w:rPr>
-          <w:rFonts w:ascii="Source Code Pro" w:eastAsia="Times New Roman" w:hAnsi="Source Code Pro" w:cs="Times New Roman"/>
-          <w:color w:val="8B949E"/>
-          <w:kern w:val="0"/>
-          <w:sz w:val="21"/>
-          <w:szCs w:val="21"/>
-          <w:bdr w:val="none" w:sz="0" w:space="0" w:color="auto" w:frame="1"/>
-          <w:lang w:val="en-US" w:eastAsia="de-DE"/>
-          <w14:ligatures w14:val="none"/>
-        </w:rPr>
-        <w:t xml:space="preserve"> DEFAULT CHARSET=latin1 COLLATE=latin1_swedish_</w:t>
-      </w:r>
-      <w:proofErr w:type="gramStart"/>
-      <w:r>
-        <w:rPr>
-          <w:rFonts w:ascii="Source Code Pro" w:eastAsia="Times New Roman" w:hAnsi="Source Code Pro" w:cs="Times New Roman"/>
-          <w:color w:val="8B949E"/>
-          <w:kern w:val="0"/>
-          <w:sz w:val="21"/>
-          <w:szCs w:val="21"/>
-          <w:bdr w:val="none" w:sz="0" w:space="0" w:color="auto" w:frame="1"/>
-          <w:lang w:val="en-US" w:eastAsia="de-DE"/>
-          <w14:ligatures w14:val="none"/>
-        </w:rPr>
-        <w:t>ci;</w:t>
-      </w:r>
-      <w:proofErr w:type="gramEnd"/>
-    </w:p>
-    <w:p>
-      <w:pPr>
-        <w:rPr>
-          <w:rFonts w:ascii="Source Code Pro" w:eastAsia="Times New Roman" w:hAnsi="Source Code Pro" w:cs="Times New Roman"/>
-          <w:color w:val="8B949E"/>
-          <w:kern w:val="0"/>
-          <w:sz w:val="21"/>
-          <w:szCs w:val="21"/>
-          <w:bdr w:val="none" w:sz="0" w:space="0" w:color="auto" w:frame="1"/>
-          <w:lang w:val="en-US" w:eastAsia="de-DE"/>
-          <w14:ligatures w14:val="none"/>
-        </w:rPr>
-      </w:pPr>
-    </w:p>
-    <w:p>
-      <w:pPr>
-        <w:rPr>
-          <w:rFonts w:ascii="Source Code Pro" w:eastAsia="Times New Roman" w:hAnsi="Source Code Pro" w:cs="Times New Roman"/>
-          <w:color w:val="8B949E"/>
-          <w:kern w:val="0"/>
-          <w:sz w:val="21"/>
-          <w:szCs w:val="21"/>
-          <w:bdr w:val="none" w:sz="0" w:space="0" w:color="auto" w:frame="1"/>
-          <w:lang w:val="en-US" w:eastAsia="de-DE"/>
-          <w14:ligatures w14:val="none"/>
-        </w:rPr>
-      </w:pPr>
-      <w:r>
-        <w:rPr>
-          <w:rFonts w:ascii="Source Code Pro" w:eastAsia="Times New Roman" w:hAnsi="Source Code Pro" w:cs="Times New Roman"/>
-          <w:color w:val="8B949E"/>
-          <w:kern w:val="0"/>
-          <w:sz w:val="21"/>
-          <w:szCs w:val="21"/>
-          <w:bdr w:val="none" w:sz="0" w:space="0" w:color="auto" w:frame="1"/>
-          <w:lang w:val="en-US" w:eastAsia="de-DE"/>
-          <w14:ligatures w14:val="none"/>
-        </w:rPr>
-        <w:t>--</w:t>
-      </w:r>
-    </w:p>
-    <w:p>
-      <w:pPr>
-        <w:rPr>
-          <w:rFonts w:ascii="Source Code Pro" w:eastAsia="Times New Roman" w:hAnsi="Source Code Pro" w:cs="Times New Roman"/>
-          <w:color w:val="8B949E"/>
-          <w:kern w:val="0"/>
-          <w:sz w:val="21"/>
-          <w:szCs w:val="21"/>
-          <w:bdr w:val="none" w:sz="0" w:space="0" w:color="auto" w:frame="1"/>
-          <w:lang w:val="en-US" w:eastAsia="de-DE"/>
-          <w14:ligatures w14:val="none"/>
-        </w:rPr>
-      </w:pPr>
-      <w:r>
-        <w:rPr>
-          <w:rFonts w:ascii="Source Code Pro" w:eastAsia="Times New Roman" w:hAnsi="Source Code Pro" w:cs="Times New Roman"/>
-          <w:color w:val="8B949E"/>
-          <w:kern w:val="0"/>
-          <w:sz w:val="21"/>
-          <w:szCs w:val="21"/>
-          <w:bdr w:val="none" w:sz="0" w:space="0" w:color="auto" w:frame="1"/>
-          <w:lang w:val="en-US" w:eastAsia="de-DE"/>
-          <w14:ligatures w14:val="none"/>
-        </w:rPr>
-        <w:t>-- Indexes for dumped tables</w:t>
-      </w:r>
-    </w:p>
-    <w:p>
-      <w:pPr>
-        <w:rPr>
-          <w:rFonts w:ascii="Source Code Pro" w:eastAsia="Times New Roman" w:hAnsi="Source Code Pro" w:cs="Times New Roman"/>
-          <w:color w:val="8B949E"/>
-          <w:kern w:val="0"/>
-          <w:sz w:val="21"/>
-          <w:szCs w:val="21"/>
-          <w:bdr w:val="none" w:sz="0" w:space="0" w:color="auto" w:frame="1"/>
-          <w:lang w:val="en-US" w:eastAsia="de-DE"/>
-          <w14:ligatures w14:val="none"/>
-        </w:rPr>
-      </w:pPr>
-      <w:r>
-        <w:rPr>
-          <w:rFonts w:ascii="Source Code Pro" w:eastAsia="Times New Roman" w:hAnsi="Source Code Pro" w:cs="Times New Roman"/>
-          <w:color w:val="8B949E"/>
-          <w:kern w:val="0"/>
-          <w:sz w:val="21"/>
-          <w:szCs w:val="21"/>
-          <w:bdr w:val="none" w:sz="0" w:space="0" w:color="auto" w:frame="1"/>
-          <w:lang w:val="en-US" w:eastAsia="de-DE"/>
-          <w14:ligatures w14:val="none"/>
-        </w:rPr>
-        <w:t>--</w:t>
-      </w:r>
-    </w:p>
-    <w:p>
-      <w:pPr>
-        <w:rPr>
-          <w:rFonts w:ascii="Source Code Pro" w:eastAsia="Times New Roman" w:hAnsi="Source Code Pro" w:cs="Times New Roman"/>
-          <w:color w:val="8B949E"/>
-          <w:kern w:val="0"/>
-          <w:sz w:val="21"/>
-          <w:szCs w:val="21"/>
-          <w:bdr w:val="none" w:sz="0" w:space="0" w:color="auto" w:frame="1"/>
-          <w:lang w:val="en-US" w:eastAsia="de-DE"/>
-          <w14:ligatures w14:val="none"/>
-        </w:rPr>
-      </w:pPr>
-    </w:p>
-    <w:p>
-      <w:pPr>
-        <w:rPr>
-          <w:rFonts w:ascii="Source Code Pro" w:eastAsia="Times New Roman" w:hAnsi="Source Code Pro" w:cs="Times New Roman"/>
-          <w:color w:val="8B949E"/>
-          <w:kern w:val="0"/>
-          <w:sz w:val="21"/>
-          <w:szCs w:val="21"/>
-          <w:bdr w:val="none" w:sz="0" w:space="0" w:color="auto" w:frame="1"/>
-          <w:lang w:val="en-US" w:eastAsia="de-DE"/>
-          <w14:ligatures w14:val="none"/>
-        </w:rPr>
-      </w:pPr>
-      <w:r>
-        <w:rPr>
-          <w:rFonts w:ascii="Source Code Pro" w:eastAsia="Times New Roman" w:hAnsi="Source Code Pro" w:cs="Times New Roman"/>
-          <w:color w:val="8B949E"/>
-          <w:kern w:val="0"/>
-          <w:sz w:val="21"/>
-          <w:szCs w:val="21"/>
-          <w:bdr w:val="none" w:sz="0" w:space="0" w:color="auto" w:frame="1"/>
-          <w:lang w:val="en-US" w:eastAsia="de-DE"/>
-          <w14:ligatures w14:val="none"/>
-        </w:rPr>
-        <w:t>--</w:t>
-      </w:r>
-    </w:p>
-    <w:p>
-      <w:pPr>
-        <w:rPr>
-          <w:rFonts w:ascii="Source Code Pro" w:eastAsia="Times New Roman" w:hAnsi="Source Code Pro" w:cs="Times New Roman"/>
-          <w:color w:val="8B949E"/>
-          <w:kern w:val="0"/>
-          <w:sz w:val="21"/>
-          <w:szCs w:val="21"/>
-          <w:bdr w:val="none" w:sz="0" w:space="0" w:color="auto" w:frame="1"/>
-          <w:lang w:val="en-US" w:eastAsia="de-DE"/>
-          <w14:ligatures w14:val="none"/>
-        </w:rPr>
-      </w:pPr>
-      <w:r>
-        <w:rPr>
-          <w:rFonts w:ascii="Source Code Pro" w:eastAsia="Times New Roman" w:hAnsi="Source Code Pro" w:cs="Times New Roman"/>
-          <w:color w:val="8B949E"/>
-          <w:kern w:val="0"/>
-          <w:sz w:val="21"/>
-          <w:szCs w:val="21"/>
-          <w:bdr w:val="none" w:sz="0" w:space="0" w:color="auto" w:frame="1"/>
-          <w:lang w:val="en-US" w:eastAsia="de-DE"/>
-          <w14:ligatures w14:val="none"/>
-        </w:rPr>
-        <w:t>-- Indexes for table `users`</w:t>
-      </w:r>
-    </w:p>
-    <w:p>
-      <w:pPr>
-        <w:rPr>
-          <w:rFonts w:ascii="Source Code Pro" w:eastAsia="Times New Roman" w:hAnsi="Source Code Pro" w:cs="Times New Roman"/>
-          <w:color w:val="8B949E"/>
-          <w:kern w:val="0"/>
-          <w:sz w:val="21"/>
-          <w:szCs w:val="21"/>
-          <w:bdr w:val="none" w:sz="0" w:space="0" w:color="auto" w:frame="1"/>
-          <w:lang w:val="en-US" w:eastAsia="de-DE"/>
-          <w14:ligatures w14:val="none"/>
-        </w:rPr>
-      </w:pPr>
-      <w:r>
-        <w:rPr>
-          <w:rFonts w:ascii="Source Code Pro" w:eastAsia="Times New Roman" w:hAnsi="Source Code Pro" w:cs="Times New Roman"/>
-          <w:color w:val="8B949E"/>
-          <w:kern w:val="0"/>
-          <w:sz w:val="21"/>
-          <w:szCs w:val="21"/>
-          <w:bdr w:val="none" w:sz="0" w:space="0" w:color="auto" w:frame="1"/>
-          <w:lang w:val="en-US" w:eastAsia="de-DE"/>
-          <w14:ligatures w14:val="none"/>
-        </w:rPr>
-        <w:t>--</w:t>
-      </w:r>
-    </w:p>
-    <w:p>
-      <w:pPr>
-        <w:rPr>
-          <w:rFonts w:ascii="Source Code Pro" w:eastAsia="Times New Roman" w:hAnsi="Source Code Pro" w:cs="Times New Roman"/>
-          <w:color w:val="8B949E"/>
-          <w:kern w:val="0"/>
-          <w:sz w:val="21"/>
-          <w:szCs w:val="21"/>
-          <w:bdr w:val="none" w:sz="0" w:space="0" w:color="auto" w:frame="1"/>
-          <w:lang w:val="en-US" w:eastAsia="de-DE"/>
-          <w14:ligatures w14:val="none"/>
-        </w:rPr>
-      </w:pPr>
-      <w:r>
-        <w:rPr>
-          <w:rFonts w:ascii="Source Code Pro" w:eastAsia="Times New Roman" w:hAnsi="Source Code Pro" w:cs="Times New Roman"/>
-          <w:color w:val="8B949E"/>
-          <w:kern w:val="0"/>
-          <w:sz w:val="21"/>
-          <w:szCs w:val="21"/>
-          <w:bdr w:val="none" w:sz="0" w:space="0" w:color="auto" w:frame="1"/>
-          <w:lang w:val="en-US" w:eastAsia="de-DE"/>
-          <w14:ligatures w14:val="none"/>
-        </w:rPr>
-        <w:lastRenderedPageBreak/>
-        <w:t>ALTER TABLE `users`</w:t>
-      </w:r>
-    </w:p>
-    <w:p>
-      <w:pPr>
-        <w:rPr>
-          <w:rFonts w:ascii="Source Code Pro" w:eastAsia="Times New Roman" w:hAnsi="Source Code Pro" w:cs="Times New Roman"/>
-          <w:color w:val="8B949E"/>
-          <w:kern w:val="0"/>
-          <w:sz w:val="21"/>
-          <w:szCs w:val="21"/>
-          <w:bdr w:val="none" w:sz="0" w:space="0" w:color="auto" w:frame="1"/>
-          <w:lang w:val="en-US" w:eastAsia="de-DE"/>
-          <w14:ligatures w14:val="none"/>
-        </w:rPr>
-      </w:pPr>
-      <w:r>
-        <w:rPr>
-          <w:rFonts w:ascii="Source Code Pro" w:eastAsia="Times New Roman" w:hAnsi="Source Code Pro" w:cs="Times New Roman"/>
-          <w:color w:val="8B949E"/>
-          <w:kern w:val="0"/>
-          <w:sz w:val="21"/>
-          <w:szCs w:val="21"/>
-          <w:bdr w:val="none" w:sz="0" w:space="0" w:color="auto" w:frame="1"/>
-          <w:lang w:val="en-US" w:eastAsia="de-DE"/>
-          <w14:ligatures w14:val="none"/>
-        </w:rPr>
-        <w:t>  ADD PRIMARY KEY (`id`</w:t>
-      </w:r>
-      <w:proofErr w:type="gramStart"/>
-      <w:r>
-        <w:rPr>
-          <w:rFonts w:ascii="Source Code Pro" w:eastAsia="Times New Roman" w:hAnsi="Source Code Pro" w:cs="Times New Roman"/>
-          <w:color w:val="8B949E"/>
-          <w:kern w:val="0"/>
-          <w:sz w:val="21"/>
-          <w:szCs w:val="21"/>
-          <w:bdr w:val="none" w:sz="0" w:space="0" w:color="auto" w:frame="1"/>
-          <w:lang w:val="en-US" w:eastAsia="de-DE"/>
-          <w14:ligatures w14:val="none"/>
-        </w:rPr>
-        <w:t>);</w:t>
-      </w:r>
-      <w:proofErr w:type="gramEnd"/>
-    </w:p>
-    <w:p>
-      <w:pPr>
-        <w:rPr>
-          <w:rFonts w:ascii="Source Code Pro" w:eastAsia="Times New Roman" w:hAnsi="Source Code Pro" w:cs="Times New Roman"/>
-          <w:color w:val="8B949E"/>
-          <w:kern w:val="0"/>
-          <w:sz w:val="21"/>
-          <w:szCs w:val="21"/>
-          <w:bdr w:val="none" w:sz="0" w:space="0" w:color="auto" w:frame="1"/>
-          <w:lang w:val="en-US" w:eastAsia="de-DE"/>
-          <w14:ligatures w14:val="none"/>
-        </w:rPr>
-      </w:pPr>
-    </w:p>
-    <w:p>
-      <w:pPr>
-        <w:rPr>
-          <w:rFonts w:ascii="Source Code Pro" w:eastAsia="Times New Roman" w:hAnsi="Source Code Pro" w:cs="Times New Roman"/>
-          <w:color w:val="8B949E"/>
-          <w:kern w:val="0"/>
-          <w:sz w:val="21"/>
-          <w:szCs w:val="21"/>
-          <w:bdr w:val="none" w:sz="0" w:space="0" w:color="auto" w:frame="1"/>
-          <w:lang w:val="en-US" w:eastAsia="de-DE"/>
-          <w14:ligatures w14:val="none"/>
-        </w:rPr>
-      </w:pPr>
-      <w:r>
-        <w:rPr>
-          <w:rFonts w:ascii="Source Code Pro" w:eastAsia="Times New Roman" w:hAnsi="Source Code Pro" w:cs="Times New Roman"/>
-          <w:color w:val="8B949E"/>
-          <w:kern w:val="0"/>
-          <w:sz w:val="21"/>
-          <w:szCs w:val="21"/>
-          <w:bdr w:val="none" w:sz="0" w:space="0" w:color="auto" w:frame="1"/>
-          <w:lang w:val="en-US" w:eastAsia="de-DE"/>
-          <w14:ligatures w14:val="none"/>
-        </w:rPr>
-        <w:t>--</w:t>
-      </w:r>
-    </w:p>
-    <w:p>
-      <w:pPr>
-        <w:rPr>
-          <w:rFonts w:ascii="Source Code Pro" w:eastAsia="Times New Roman" w:hAnsi="Source Code Pro" w:cs="Times New Roman"/>
-          <w:color w:val="8B949E"/>
-          <w:kern w:val="0"/>
-          <w:sz w:val="21"/>
-          <w:szCs w:val="21"/>
-          <w:bdr w:val="none" w:sz="0" w:space="0" w:color="auto" w:frame="1"/>
-          <w:lang w:val="en-US" w:eastAsia="de-DE"/>
-          <w14:ligatures w14:val="none"/>
-        </w:rPr>
-      </w:pPr>
-      <w:r>
-        <w:rPr>
-          <w:rFonts w:ascii="Source Code Pro" w:eastAsia="Times New Roman" w:hAnsi="Source Code Pro" w:cs="Times New Roman"/>
-          <w:color w:val="8B949E"/>
-          <w:kern w:val="0"/>
-          <w:sz w:val="21"/>
-          <w:szCs w:val="21"/>
-          <w:bdr w:val="none" w:sz="0" w:space="0" w:color="auto" w:frame="1"/>
-          <w:lang w:val="en-US" w:eastAsia="de-DE"/>
-          <w14:ligatures w14:val="none"/>
-        </w:rPr>
-        <w:t>-- AUTO_INCREMENT for dumped tables</w:t>
-      </w:r>
-    </w:p>
-    <w:p>
-      <w:pPr>
-        <w:rPr>
-          <w:rFonts w:ascii="Source Code Pro" w:eastAsia="Times New Roman" w:hAnsi="Source Code Pro" w:cs="Times New Roman"/>
-          <w:color w:val="8B949E"/>
-          <w:kern w:val="0"/>
-          <w:sz w:val="21"/>
-          <w:szCs w:val="21"/>
-          <w:bdr w:val="none" w:sz="0" w:space="0" w:color="auto" w:frame="1"/>
-          <w:lang w:val="en-US" w:eastAsia="de-DE"/>
-          <w14:ligatures w14:val="none"/>
-        </w:rPr>
-      </w:pPr>
-      <w:r>
-        <w:rPr>
-          <w:rFonts w:ascii="Source Code Pro" w:eastAsia="Times New Roman" w:hAnsi="Source Code Pro" w:cs="Times New Roman"/>
-          <w:color w:val="8B949E"/>
-          <w:kern w:val="0"/>
-          <w:sz w:val="21"/>
-          <w:szCs w:val="21"/>
-          <w:bdr w:val="none" w:sz="0" w:space="0" w:color="auto" w:frame="1"/>
-          <w:lang w:val="en-US" w:eastAsia="de-DE"/>
-          <w14:ligatures w14:val="none"/>
-        </w:rPr>
-        <w:t>--</w:t>
-      </w:r>
-    </w:p>
-    <w:p>
-      <w:pPr>
-        <w:rPr>
-          <w:rFonts w:ascii="Source Code Pro" w:eastAsia="Times New Roman" w:hAnsi="Source Code Pro" w:cs="Times New Roman"/>
-          <w:color w:val="8B949E"/>
-          <w:kern w:val="0"/>
-          <w:sz w:val="21"/>
-          <w:szCs w:val="21"/>
-          <w:bdr w:val="none" w:sz="0" w:space="0" w:color="auto" w:frame="1"/>
-          <w:lang w:val="en-US" w:eastAsia="de-DE"/>
-          <w14:ligatures w14:val="none"/>
-        </w:rPr>
-      </w:pPr>
-    </w:p>
-    <w:p>
-      <w:pPr>
-        <w:rPr>
-          <w:rFonts w:ascii="Source Code Pro" w:eastAsia="Times New Roman" w:hAnsi="Source Code Pro" w:cs="Times New Roman"/>
-          <w:color w:val="8B949E"/>
-          <w:kern w:val="0"/>
-          <w:sz w:val="21"/>
-          <w:szCs w:val="21"/>
-          <w:bdr w:val="none" w:sz="0" w:space="0" w:color="auto" w:frame="1"/>
-          <w:lang w:val="en-US" w:eastAsia="de-DE"/>
-          <w14:ligatures w14:val="none"/>
-        </w:rPr>
-      </w:pPr>
-      <w:r>
-        <w:rPr>
-          <w:rFonts w:ascii="Source Code Pro" w:eastAsia="Times New Roman" w:hAnsi="Source Code Pro" w:cs="Times New Roman"/>
-          <w:color w:val="8B949E"/>
-          <w:kern w:val="0"/>
-          <w:sz w:val="21"/>
-          <w:szCs w:val="21"/>
-          <w:bdr w:val="none" w:sz="0" w:space="0" w:color="auto" w:frame="1"/>
-          <w:lang w:val="en-US" w:eastAsia="de-DE"/>
-          <w14:ligatures w14:val="none"/>
-        </w:rPr>
-        <w:t>--</w:t>
-      </w:r>
-    </w:p>
-    <w:p>
-      <w:pPr>
-        <w:rPr>
-          <w:rFonts w:ascii="Source Code Pro" w:eastAsia="Times New Roman" w:hAnsi="Source Code Pro" w:cs="Times New Roman"/>
-          <w:color w:val="8B949E"/>
-          <w:kern w:val="0"/>
-          <w:sz w:val="21"/>
-          <w:szCs w:val="21"/>
-          <w:bdr w:val="none" w:sz="0" w:space="0" w:color="auto" w:frame="1"/>
-          <w:lang w:val="en-US" w:eastAsia="de-DE"/>
-          <w14:ligatures w14:val="none"/>
-        </w:rPr>
-      </w:pPr>
-      <w:r>
-        <w:rPr>
-          <w:rFonts w:ascii="Source Code Pro" w:eastAsia="Times New Roman" w:hAnsi="Source Code Pro" w:cs="Times New Roman"/>
-          <w:color w:val="8B949E"/>
-          <w:kern w:val="0"/>
-          <w:sz w:val="21"/>
-          <w:szCs w:val="21"/>
-          <w:bdr w:val="none" w:sz="0" w:space="0" w:color="auto" w:frame="1"/>
-          <w:lang w:val="en-US" w:eastAsia="de-DE"/>
-          <w14:ligatures w14:val="none"/>
-        </w:rPr>
-        <w:t>-- AUTO_INCREMENT for table `users`</w:t>
-      </w:r>
-    </w:p>
-    <w:p>
-      <w:pPr>
-        <w:rPr>
-          <w:rFonts w:ascii="Source Code Pro" w:eastAsia="Times New Roman" w:hAnsi="Source Code Pro" w:cs="Times New Roman"/>
-          <w:color w:val="8B949E"/>
-          <w:kern w:val="0"/>
-          <w:sz w:val="21"/>
-          <w:szCs w:val="21"/>
-          <w:bdr w:val="none" w:sz="0" w:space="0" w:color="auto" w:frame="1"/>
-          <w:lang w:val="en-US" w:eastAsia="de-DE"/>
-          <w14:ligatures w14:val="none"/>
-        </w:rPr>
-      </w:pPr>
-      <w:r>
-        <w:rPr>
-          <w:rFonts w:ascii="Source Code Pro" w:eastAsia="Times New Roman" w:hAnsi="Source Code Pro" w:cs="Times New Roman"/>
-          <w:color w:val="8B949E"/>
-          <w:kern w:val="0"/>
-          <w:sz w:val="21"/>
-          <w:szCs w:val="21"/>
-          <w:bdr w:val="none" w:sz="0" w:space="0" w:color="auto" w:frame="1"/>
-          <w:lang w:val="en-US" w:eastAsia="de-DE"/>
-          <w14:ligatures w14:val="none"/>
-        </w:rPr>
-        <w:t>--</w:t>
-      </w:r>
-    </w:p>
-    <w:p>
-      <w:pPr>
-        <w:rPr>
-          <w:rFonts w:ascii="Source Code Pro" w:eastAsia="Times New Roman" w:hAnsi="Source Code Pro" w:cs="Times New Roman"/>
-          <w:color w:val="8B949E"/>
-          <w:kern w:val="0"/>
-          <w:sz w:val="21"/>
-          <w:szCs w:val="21"/>
-          <w:bdr w:val="none" w:sz="0" w:space="0" w:color="auto" w:frame="1"/>
-          <w:lang w:val="en-US" w:eastAsia="de-DE"/>
-          <w14:ligatures w14:val="none"/>
-        </w:rPr>
-      </w:pPr>
-      <w:r>
-        <w:rPr>
-          <w:rFonts w:ascii="Source Code Pro" w:eastAsia="Times New Roman" w:hAnsi="Source Code Pro" w:cs="Times New Roman"/>
-          <w:color w:val="8B949E"/>
-          <w:kern w:val="0"/>
-          <w:sz w:val="21"/>
-          <w:szCs w:val="21"/>
-          <w:bdr w:val="none" w:sz="0" w:space="0" w:color="auto" w:frame="1"/>
-          <w:lang w:val="en-US" w:eastAsia="de-DE"/>
-          <w14:ligatures w14:val="none"/>
-        </w:rPr>
-        <w:t>ALTER TABLE `users`</w:t>
-      </w:r>
-    </w:p>
-    <w:p>
-      <w:pPr>
-        <w:rPr>
-          <w:rFonts w:ascii="Source Code Pro" w:eastAsia="Times New Roman" w:hAnsi="Source Code Pro" w:cs="Times New Roman"/>
-          <w:color w:val="8B949E"/>
-          <w:kern w:val="0"/>
-          <w:sz w:val="21"/>
-          <w:szCs w:val="21"/>
-          <w:bdr w:val="none" w:sz="0" w:space="0" w:color="auto" w:frame="1"/>
-          <w:lang w:val="en-US" w:eastAsia="de-DE"/>
-          <w14:ligatures w14:val="none"/>
-        </w:rPr>
-      </w:pPr>
-      <w:r>
-        <w:rPr>
-          <w:rFonts w:ascii="Source Code Pro" w:eastAsia="Times New Roman" w:hAnsi="Source Code Pro" w:cs="Times New Roman"/>
-          <w:color w:val="8B949E"/>
-          <w:kern w:val="0"/>
-          <w:sz w:val="21"/>
-          <w:szCs w:val="21"/>
-          <w:bdr w:val="none" w:sz="0" w:space="0" w:color="auto" w:frame="1"/>
-          <w:lang w:val="en-US" w:eastAsia="de-DE"/>
-          <w14:ligatures w14:val="none"/>
-        </w:rPr>
-        <w:t xml:space="preserve">  MODIFY `id` </w:t>
-      </w:r>
-      <w:proofErr w:type="gramStart"/>
-      <w:r>
-        <w:rPr>
-          <w:rFonts w:ascii="Source Code Pro" w:eastAsia="Times New Roman" w:hAnsi="Source Code Pro" w:cs="Times New Roman"/>
-          <w:color w:val="8B949E"/>
-          <w:kern w:val="0"/>
-          <w:sz w:val="21"/>
-          <w:szCs w:val="21"/>
-          <w:bdr w:val="none" w:sz="0" w:space="0" w:color="auto" w:frame="1"/>
-          <w:lang w:val="en-US" w:eastAsia="de-DE"/>
-          <w14:ligatures w14:val="none"/>
-        </w:rPr>
-        <w:t>int(</w:t>
-      </w:r>
-      <w:proofErr w:type="gramEnd"/>
-      <w:r>
-        <w:rPr>
-          <w:rFonts w:ascii="Source Code Pro" w:eastAsia="Times New Roman" w:hAnsi="Source Code Pro" w:cs="Times New Roman"/>
-          <w:color w:val="8B949E"/>
-          <w:kern w:val="0"/>
-          <w:sz w:val="21"/>
-          <w:szCs w:val="21"/>
-          <w:bdr w:val="none" w:sz="0" w:space="0" w:color="auto" w:frame="1"/>
-          <w:lang w:val="en-US" w:eastAsia="de-DE"/>
-          <w14:ligatures w14:val="none"/>
-        </w:rPr>
-        <w:t>11) NOT NULL AUTO_INCREMENT, AUTO_INCREMENT=14;</w:t>
-      </w:r>
-    </w:p>
-    <w:p>
-      <w:pPr>
-        <w:rPr>
-          <w:rFonts w:ascii="Source Code Pro" w:eastAsia="Times New Roman" w:hAnsi="Source Code Pro" w:cs="Times New Roman"/>
-          <w:color w:val="8B949E"/>
-          <w:kern w:val="0"/>
-          <w:sz w:val="21"/>
-          <w:szCs w:val="21"/>
-          <w:bdr w:val="none" w:sz="0" w:space="0" w:color="auto" w:frame="1"/>
-          <w:lang w:val="en-US" w:eastAsia="de-DE"/>
-          <w14:ligatures w14:val="none"/>
-        </w:rPr>
-      </w:pPr>
-      <w:proofErr w:type="gramStart"/>
-      <w:r>
-        <w:rPr>
-          <w:rFonts w:ascii="Source Code Pro" w:eastAsia="Times New Roman" w:hAnsi="Source Code Pro" w:cs="Times New Roman"/>
-          <w:color w:val="8B949E"/>
-          <w:kern w:val="0"/>
-          <w:sz w:val="21"/>
-          <w:szCs w:val="21"/>
-          <w:bdr w:val="none" w:sz="0" w:space="0" w:color="auto" w:frame="1"/>
-          <w:lang w:val="en-US" w:eastAsia="de-DE"/>
-          <w14:ligatures w14:val="none"/>
-        </w:rPr>
-        <w:t>COMMIT;</w:t>
-      </w:r>
-      <w:proofErr w:type="gramEnd"/>
-    </w:p>
-    <w:p>
-      <w:pPr>
-        <w:rPr>
-          <w:rFonts w:ascii="Source Code Pro" w:eastAsia="Times New Roman" w:hAnsi="Source Code Pro" w:cs="Times New Roman"/>
-          <w:color w:val="8B949E"/>
-          <w:kern w:val="0"/>
-          <w:sz w:val="21"/>
-          <w:szCs w:val="21"/>
-          <w:bdr w:val="none" w:sz="0" w:space="0" w:color="auto" w:frame="1"/>
-          <w:lang w:val="en-US" w:eastAsia="de-DE"/>
-          <w14:ligatures w14:val="none"/>
-        </w:rPr>
-      </w:pPr>
-    </w:p>
-    <w:p>
-      <w:pPr>
-        <w:rPr>
-          <w:rFonts w:ascii="Source Code Pro" w:eastAsia="Times New Roman" w:hAnsi="Source Code Pro" w:cs="Times New Roman"/>
-          <w:color w:val="8B949E"/>
-          <w:kern w:val="0"/>
-          <w:sz w:val="21"/>
-          <w:szCs w:val="21"/>
-          <w:bdr w:val="none" w:sz="0" w:space="0" w:color="auto" w:frame="1"/>
-          <w:lang w:val="en-US" w:eastAsia="de-DE"/>
-          <w14:ligatures w14:val="none"/>
-        </w:rPr>
-      </w:pPr>
-      <w:r>
-        <w:rPr>
-          <w:rFonts w:ascii="Source Code Pro" w:eastAsia="Times New Roman" w:hAnsi="Source Code Pro" w:cs="Times New Roman"/>
-          <w:color w:val="8B949E"/>
-          <w:kern w:val="0"/>
-          <w:sz w:val="21"/>
-          <w:szCs w:val="21"/>
-          <w:bdr w:val="none" w:sz="0" w:space="0" w:color="auto" w:frame="1"/>
-          <w:lang w:val="en-US" w:eastAsia="de-DE"/>
-          <w14:ligatures w14:val="none"/>
-        </w:rPr>
-        <w:t>/*!40101 SET CHARACTER_SET_CLIENT=@OLD_CHARACTER_SET_CLIENT *</w:t>
-      </w:r>
-      <w:proofErr w:type="gramStart"/>
-      <w:r>
-        <w:rPr>
-          <w:rFonts w:ascii="Source Code Pro" w:eastAsia="Times New Roman" w:hAnsi="Source Code Pro" w:cs="Times New Roman"/>
-          <w:color w:val="8B949E"/>
-          <w:kern w:val="0"/>
-          <w:sz w:val="21"/>
-          <w:szCs w:val="21"/>
-          <w:bdr w:val="none" w:sz="0" w:space="0" w:color="auto" w:frame="1"/>
-          <w:lang w:val="en-US" w:eastAsia="de-DE"/>
-          <w14:ligatures w14:val="none"/>
-        </w:rPr>
-        <w:t>/;</w:t>
-      </w:r>
-      <w:proofErr w:type="gramEnd"/>
-    </w:p>
-    <w:p>
-      <w:pPr>
-        <w:rPr>
-          <w:rFonts w:ascii="Source Code Pro" w:eastAsia="Times New Roman" w:hAnsi="Source Code Pro" w:cs="Times New Roman"/>
-          <w:color w:val="8B949E"/>
-          <w:kern w:val="0"/>
-          <w:sz w:val="21"/>
-          <w:szCs w:val="21"/>
-          <w:bdr w:val="none" w:sz="0" w:space="0" w:color="auto" w:frame="1"/>
-          <w:lang w:val="en-US" w:eastAsia="de-DE"/>
-          <w14:ligatures w14:val="none"/>
-        </w:rPr>
-      </w:pPr>
-      <w:r>
-        <w:rPr>
-          <w:rFonts w:ascii="Source Code Pro" w:eastAsia="Times New Roman" w:hAnsi="Source Code Pro" w:cs="Times New Roman"/>
-          <w:color w:val="8B949E"/>
-          <w:kern w:val="0"/>
-          <w:sz w:val="21"/>
-          <w:szCs w:val="21"/>
-          <w:bdr w:val="none" w:sz="0" w:space="0" w:color="auto" w:frame="1"/>
-          <w:lang w:val="en-US" w:eastAsia="de-DE"/>
-          <w14:ligatures w14:val="none"/>
-        </w:rPr>
-        <w:t>/*!40101 SET CHARACTER_SET_RESULTS=@OLD_CHARACTER_SET_RESULTS *</w:t>
-      </w:r>
-      <w:proofErr w:type="gramStart"/>
-      <w:r>
-        <w:rPr>
-          <w:rFonts w:ascii="Source Code Pro" w:eastAsia="Times New Roman" w:hAnsi="Source Code Pro" w:cs="Times New Roman"/>
-          <w:color w:val="8B949E"/>
-          <w:kern w:val="0"/>
-          <w:sz w:val="21"/>
-          <w:szCs w:val="21"/>
-          <w:bdr w:val="none" w:sz="0" w:space="0" w:color="auto" w:frame="1"/>
-          <w:lang w:val="en-US" w:eastAsia="de-DE"/>
-          <w14:ligatures w14:val="none"/>
-        </w:rPr>
-        <w:t>/;</w:t>
-      </w:r>
-      <w:proofErr w:type="gramEnd"/>
-    </w:p>
-    <w:p>
-      <w:pPr>
-        <w:rPr>
-          <w:rFonts w:ascii="Source Code Pro" w:eastAsia="Times New Roman" w:hAnsi="Source Code Pro" w:cs="Times New Roman"/>
-          <w:color w:val="8B949E"/>
-          <w:kern w:val="0"/>
-          <w:sz w:val="21"/>
-          <w:szCs w:val="21"/>
-          <w:bdr w:val="none" w:sz="0" w:space="0" w:color="auto" w:frame="1"/>
-          <w:lang w:val="en-US" w:eastAsia="de-DE"/>
-          <w14:ligatures w14:val="none"/>
-        </w:rPr>
-      </w:pPr>
-      <w:r>
-        <w:rPr>
-          <w:rFonts w:ascii="Source Code Pro" w:eastAsia="Times New Roman" w:hAnsi="Source Code Pro" w:cs="Times New Roman"/>
-          <w:color w:val="8B949E"/>
-          <w:kern w:val="0"/>
-          <w:sz w:val="21"/>
-          <w:szCs w:val="21"/>
-          <w:bdr w:val="none" w:sz="0" w:space="0" w:color="auto" w:frame="1"/>
-          <w:lang w:val="en-US" w:eastAsia="de-DE"/>
-          <w14:ligatures w14:val="none"/>
-        </w:rPr>
-        <w:t>/*!40101 SET COLLATION_CONNECTION=@OLD_COLLATION_CONNECTION *</w:t>
-      </w:r>
-      <w:proofErr w:type="gramStart"/>
-      <w:r>
-        <w:rPr>
-          <w:rFonts w:ascii="Source Code Pro" w:eastAsia="Times New Roman" w:hAnsi="Source Code Pro" w:cs="Times New Roman"/>
-          <w:color w:val="8B949E"/>
-          <w:kern w:val="0"/>
-          <w:sz w:val="21"/>
-          <w:szCs w:val="21"/>
-          <w:bdr w:val="none" w:sz="0" w:space="0" w:color="auto" w:frame="1"/>
-          <w:lang w:val="en-US" w:eastAsia="de-DE"/>
-          <w14:ligatures w14:val="none"/>
-        </w:rPr>
-        <w:t>/;</w:t>
-      </w:r>
-      <w:proofErr w:type="gramEnd"/>
-    </w:p>
-    <w:p>
-      <w:pPr>
-        <w:rPr>
-          <w:rFonts w:ascii="Source Code Pro" w:eastAsia="Times New Roman" w:hAnsi="Source Code Pro" w:cs="Times New Roman"/>
-          <w:color w:val="8B949E"/>
-          <w:kern w:val="0"/>
-          <w:sz w:val="21"/>
-          <w:szCs w:val="21"/>
-          <w:bdr w:val="none" w:sz="0" w:space="0" w:color="auto" w:frame="1"/>
-          <w:lang w:val="en-US" w:eastAsia="de-DE"/>
-          <w14:ligatures w14:val="none"/>
-        </w:rPr>
-      </w:pPr>
-    </w:p>
-    <w:p>
-      <w:pPr>
-        <w:rPr>
-          <w:lang w:val="en-US"/>
+    </w:p>
+    <w:p>
+      <w:pPr>
+        <w:rPr>
+          <w:rFonts w:ascii="Source Code Pro" w:eastAsia="Times New Roman" w:hAnsi="Source Code Pro" w:cs="Times New Roman"/>
+          <w:color w:val="8B949E"/>
+          <w:kern w:val="0"/>
+          <w:sz w:val="21"/>
+          <w:szCs w:val="21"/>
+          <w:bdr w:val="none" w:sz="0" w:space="0" w:color="auto" w:frame="1"/>
+          <w:lang w:val="en-US" w:eastAsia="de-DE"/>
+          <w14:ligatures w14:val="none"/>
         </w:rPr>
       </w:pPr>
     </w:p>
@@ -9871,6 +9988,7 @@
           <w:sz w:val="24"/>
           <w:szCs w:val="24"/>
         </w:rPr>
+        <w:lastRenderedPageBreak/>
         <w:t>5.2 Konfiguration</w:t>
       </w:r>
     </w:p>
@@ -9900,12 +10018,22 @@
         <w:t xml:space="preserve"> die</w:t>
       </w:r>
       <w:r>
-        <w:t xml:space="preserve"> passenden Daten zur Datenbankverbindung eintragen, wie das Password oder der gewünschte Port: </w:t>
+        <w:t xml:space="preserve"> passenden Daten zur Datenbankverbindung eintragen, wie das Password oder der gewünschte Port</w:t>
+      </w:r>
+      <w:r>
+        <w:t xml:space="preserve">, </w:t>
+      </w:r>
+      <w:r>
+        <w:t>sowie die E-Mail-Adresse und das Passwort der E-Mail, die die E-Mails versendet</w:t>
+      </w:r>
+      <w:r>
+        <w:t xml:space="preserve">: </w:t>
       </w:r>
     </w:p>
     <w:p>
       <w:pPr>
         <w:pStyle w:val="Heading2"/>
+        <w:spacing w:line="240" w:lineRule="auto"/>
         <w:rPr>
           <w:rFonts w:asciiTheme="minorHAnsi" w:eastAsiaTheme="minorHAnsi" w:hAnsiTheme="minorHAnsi" w:cstheme="minorBidi"/>
           <w:color w:val="auto"/>
@@ -9925,463 +10053,287 @@
     </w:p>
     <w:p>
       <w:pPr>
-        <w:pStyle w:val="Heading2"/>
-        <w:rPr>
-          <w:rFonts w:asciiTheme="minorHAnsi" w:eastAsiaTheme="minorHAnsi" w:hAnsiTheme="minorHAnsi" w:cstheme="minorBidi"/>
-          <w:color w:val="auto"/>
-          <w:sz w:val="22"/>
-          <w:szCs w:val="22"/>
-        </w:rPr>
-      </w:pPr>
-      <w:r>
-        <w:rPr>
-          <w:rFonts w:asciiTheme="minorHAnsi" w:eastAsiaTheme="minorHAnsi" w:hAnsiTheme="minorHAnsi" w:cstheme="minorBidi"/>
-          <w:color w:val="auto"/>
-          <w:sz w:val="22"/>
-          <w:szCs w:val="22"/>
+        <w:spacing w:line="240" w:lineRule="auto"/>
+        <w:rPr>
+          <w:lang w:val="en-US"/>
+        </w:rPr>
+      </w:pPr>
+      <w:r>
+        <w:rPr>
+          <w:lang w:val="en-US"/>
         </w:rPr>
         <w:t xml:space="preserve">    "</w:t>
       </w:r>
       <w:proofErr w:type="spellStart"/>
       <w:r>
         <w:rPr>
-          <w:rFonts w:asciiTheme="minorHAnsi" w:eastAsiaTheme="minorHAnsi" w:hAnsiTheme="minorHAnsi" w:cstheme="minorBidi"/>
-          <w:color w:val="auto"/>
-          <w:sz w:val="22"/>
-          <w:szCs w:val="22"/>
+          <w:lang w:val="en-US"/>
         </w:rPr>
         <w:t>db</w:t>
       </w:r>
       <w:proofErr w:type="spellEnd"/>
       <w:r>
         <w:rPr>
-          <w:rFonts w:asciiTheme="minorHAnsi" w:eastAsiaTheme="minorHAnsi" w:hAnsiTheme="minorHAnsi" w:cstheme="minorBidi"/>
-          <w:color w:val="auto"/>
-          <w:sz w:val="22"/>
-          <w:szCs w:val="22"/>
+          <w:lang w:val="en-US"/>
         </w:rPr>
         <w:t>": {</w:t>
       </w:r>
     </w:p>
     <w:p>
       <w:pPr>
-        <w:pStyle w:val="Heading2"/>
-        <w:rPr>
-          <w:rFonts w:asciiTheme="minorHAnsi" w:eastAsiaTheme="minorHAnsi" w:hAnsiTheme="minorHAnsi" w:cstheme="minorBidi"/>
-          <w:color w:val="auto"/>
-          <w:sz w:val="22"/>
-          <w:szCs w:val="22"/>
-        </w:rPr>
-      </w:pPr>
-      <w:r>
-        <w:rPr>
-          <w:rFonts w:asciiTheme="minorHAnsi" w:eastAsiaTheme="minorHAnsi" w:hAnsiTheme="minorHAnsi" w:cstheme="minorBidi"/>
-          <w:color w:val="auto"/>
-          <w:sz w:val="22"/>
-          <w:szCs w:val="22"/>
-        </w:rPr>
-        <w:t xml:space="preserve">      "host": "</w:t>
+        <w:spacing w:line="240" w:lineRule="auto"/>
+        <w:rPr>
+          <w:lang w:val="en-US"/>
+        </w:rPr>
+      </w:pPr>
+      <w:r>
+        <w:rPr>
+          <w:lang w:val="en-US"/>
+        </w:rPr>
+        <w:t xml:space="preserve">      "host": "localhost",</w:t>
+      </w:r>
+    </w:p>
+    <w:p>
+      <w:pPr>
+        <w:spacing w:line="240" w:lineRule="auto"/>
+        <w:rPr>
+          <w:lang w:val="en-US"/>
+        </w:rPr>
+      </w:pPr>
+      <w:r>
+        <w:rPr>
+          <w:lang w:val="en-US"/>
+        </w:rPr>
+        <w:t xml:space="preserve">      "user": "root",</w:t>
+      </w:r>
+    </w:p>
+    <w:p>
+      <w:pPr>
+        <w:spacing w:line="240" w:lineRule="auto"/>
+      </w:pPr>
+      <w:r>
+        <w:rPr>
+          <w:lang w:val="en-US"/>
+        </w:rPr>
+        <w:t xml:space="preserve">      </w:t>
+      </w:r>
+      <w:r>
+        <w:t>"</w:t>
       </w:r>
       <w:proofErr w:type="spellStart"/>
       <w:r>
-        <w:rPr>
-          <w:rFonts w:asciiTheme="minorHAnsi" w:eastAsiaTheme="minorHAnsi" w:hAnsiTheme="minorHAnsi" w:cstheme="minorBidi"/>
-          <w:color w:val="auto"/>
-          <w:sz w:val="22"/>
-          <w:szCs w:val="22"/>
-        </w:rPr>
-        <w:t>hostname</w:t>
+        <w:t>password</w:t>
       </w:r>
       <w:proofErr w:type="spellEnd"/>
       <w:r>
-        <w:rPr>
-          <w:rFonts w:asciiTheme="minorHAnsi" w:eastAsiaTheme="minorHAnsi" w:hAnsiTheme="minorHAnsi" w:cstheme="minorBidi"/>
-          <w:color w:val="auto"/>
-          <w:sz w:val="22"/>
-          <w:szCs w:val="22"/>
-        </w:rPr>
+        <w:t>": "",</w:t>
+      </w:r>
+    </w:p>
+    <w:p>
+      <w:pPr>
+        <w:spacing w:line="240" w:lineRule="auto"/>
+      </w:pPr>
+      <w:r>
+        <w:t xml:space="preserve">      "</w:t>
+      </w:r>
+      <w:proofErr w:type="spellStart"/>
+      <w:r>
+        <w:t>database</w:t>
+      </w:r>
+      <w:proofErr w:type="spellEnd"/>
+      <w:r>
+        <w:t>": "</w:t>
+      </w:r>
+      <w:proofErr w:type="spellStart"/>
+      <w:r>
+        <w:t>name_db</w:t>
+      </w:r>
+      <w:proofErr w:type="spellEnd"/>
+      <w:r>
+        <w:t>"</w:t>
+      </w:r>
+    </w:p>
+    <w:p>
+      <w:pPr>
+        <w:spacing w:line="240" w:lineRule="auto"/>
+      </w:pPr>
+      <w:r>
+        <w:t xml:space="preserve">    },</w:t>
+      </w:r>
+    </w:p>
+    <w:p>
+      <w:pPr>
+        <w:spacing w:line="240" w:lineRule="auto"/>
+      </w:pPr>
+      <w:r>
+        <w:t xml:space="preserve">    "</w:t>
+      </w:r>
+      <w:proofErr w:type="spellStart"/>
+      <w:r>
+        <w:t>sessionSecret</w:t>
+      </w:r>
+      <w:proofErr w:type="spellEnd"/>
+      <w:r>
+        <w:t>": "</w:t>
+      </w:r>
+      <w:proofErr w:type="spellStart"/>
+      <w:r>
+        <w:t>geheimnisvollerSchlüssel</w:t>
+      </w:r>
+      <w:proofErr w:type="spellEnd"/>
+      <w:r>
         <w:t>",</w:t>
       </w:r>
     </w:p>
     <w:p>
       <w:pPr>
-        <w:pStyle w:val="Heading2"/>
-        <w:rPr>
-          <w:rFonts w:asciiTheme="minorHAnsi" w:eastAsiaTheme="minorHAnsi" w:hAnsiTheme="minorHAnsi" w:cstheme="minorBidi"/>
-          <w:color w:val="auto"/>
-          <w:sz w:val="22"/>
-          <w:szCs w:val="22"/>
-        </w:rPr>
-      </w:pPr>
-      <w:r>
-        <w:rPr>
-          <w:rFonts w:asciiTheme="minorHAnsi" w:eastAsiaTheme="minorHAnsi" w:hAnsiTheme="minorHAnsi" w:cstheme="minorBidi"/>
-          <w:color w:val="auto"/>
-          <w:sz w:val="22"/>
-          <w:szCs w:val="22"/>
-        </w:rPr>
+        <w:spacing w:line="240" w:lineRule="auto"/>
+      </w:pPr>
+      <w:r>
+        <w:t xml:space="preserve">    "</w:t>
+      </w:r>
+      <w:proofErr w:type="spellStart"/>
+      <w:r>
+        <w:t>sessionMaxAge</w:t>
+      </w:r>
+      <w:proofErr w:type="spellEnd"/>
+      <w:r>
+        <w:t>": 600000,</w:t>
+      </w:r>
+    </w:p>
+    <w:p>
+      <w:pPr>
+        <w:spacing w:line="240" w:lineRule="auto"/>
+      </w:pPr>
+      <w:r>
+        <w:t xml:space="preserve">    "</w:t>
+      </w:r>
+      <w:proofErr w:type="spellStart"/>
+      <w:r>
+        <w:t>port</w:t>
+      </w:r>
+      <w:proofErr w:type="spellEnd"/>
+      <w:r>
+        <w:t>": 3001,</w:t>
+      </w:r>
+    </w:p>
+    <w:p>
+      <w:pPr>
+        <w:spacing w:line="240" w:lineRule="auto"/>
+      </w:pPr>
+      <w:r>
+        <w:t xml:space="preserve">    "email": {</w:t>
+      </w:r>
+    </w:p>
+    <w:p>
+      <w:pPr>
+        <w:spacing w:line="240" w:lineRule="auto"/>
+      </w:pPr>
+      <w:r>
+        <w:t xml:space="preserve">    "</w:t>
+      </w:r>
+      <w:proofErr w:type="spellStart"/>
+      <w:r>
+        <w:t>user</w:t>
+      </w:r>
+      <w:proofErr w:type="spellEnd"/>
+      <w:r>
+        <w:t>": "__________________",</w:t>
+      </w:r>
+    </w:p>
+    <w:p>
+      <w:pPr>
+        <w:spacing w:line="240" w:lineRule="auto"/>
+      </w:pPr>
+      <w:r>
+        <w:t xml:space="preserve">    "pass": "***********",</w:t>
+      </w:r>
+    </w:p>
+    <w:p>
+      <w:pPr>
+        <w:spacing w:line="240" w:lineRule="auto"/>
+      </w:pPr>
+      <w:r>
+        <w:t xml:space="preserve">    "</w:t>
+      </w:r>
+      <w:proofErr w:type="spellStart"/>
+      <w:r>
+        <w:t>subject</w:t>
+      </w:r>
+      <w:proofErr w:type="spellEnd"/>
+      <w:r>
+        <w:t>": {</w:t>
+      </w:r>
+    </w:p>
+    <w:p>
+      <w:pPr>
+        <w:spacing w:line="240" w:lineRule="auto"/>
+      </w:pPr>
+      <w:r>
         <w:t xml:space="preserve">      "</w:t>
       </w:r>
       <w:proofErr w:type="spellStart"/>
       <w:r>
-        <w:rPr>
-          <w:rFonts w:asciiTheme="minorHAnsi" w:eastAsiaTheme="minorHAnsi" w:hAnsiTheme="minorHAnsi" w:cstheme="minorBidi"/>
-          <w:color w:val="auto"/>
-          <w:sz w:val="22"/>
-          <w:szCs w:val="22"/>
-        </w:rPr>
-        <w:t>user</w:t>
+        <w:t>deadlineNear</w:t>
       </w:r>
       <w:proofErr w:type="spellEnd"/>
       <w:r>
-        <w:rPr>
-          <w:rFonts w:asciiTheme="minorHAnsi" w:eastAsiaTheme="minorHAnsi" w:hAnsiTheme="minorHAnsi" w:cstheme="minorBidi"/>
-          <w:color w:val="auto"/>
-          <w:sz w:val="22"/>
-          <w:szCs w:val="22"/>
-        </w:rPr>
-        <w:t>": "</w:t>
+        <w:t>": "Aufgabe steht kurz vor Ablauf",</w:t>
+      </w:r>
+    </w:p>
+    <w:p>
+      <w:pPr>
+        <w:spacing w:line="240" w:lineRule="auto"/>
+      </w:pPr>
+      <w:r>
+        <w:t xml:space="preserve">      "</w:t>
       </w:r>
       <w:proofErr w:type="spellStart"/>
       <w:r>
-        <w:rPr>
-          <w:rFonts w:asciiTheme="minorHAnsi" w:eastAsiaTheme="minorHAnsi" w:hAnsiTheme="minorHAnsi" w:cstheme="minorBidi"/>
-          <w:color w:val="auto"/>
-          <w:sz w:val="22"/>
-          <w:szCs w:val="22"/>
-        </w:rPr>
-        <w:t>username</w:t>
+        <w:t>deadlineMissed</w:t>
       </w:r>
       <w:proofErr w:type="spellEnd"/>
       <w:r>
-        <w:rPr>
-          <w:rFonts w:asciiTheme="minorHAnsi" w:eastAsiaTheme="minorHAnsi" w:hAnsiTheme="minorHAnsi" w:cstheme="minorBidi"/>
-          <w:color w:val="auto"/>
-          <w:sz w:val="22"/>
-          <w:szCs w:val="22"/>
-        </w:rPr>
-        <w:t>",</w:t>
-      </w:r>
-    </w:p>
-    <w:p>
-      <w:pPr>
-        <w:pStyle w:val="Heading2"/>
-        <w:rPr>
-          <w:rFonts w:asciiTheme="minorHAnsi" w:eastAsiaTheme="minorHAnsi" w:hAnsiTheme="minorHAnsi" w:cstheme="minorBidi"/>
-          <w:color w:val="auto"/>
-          <w:sz w:val="22"/>
-          <w:szCs w:val="22"/>
-        </w:rPr>
-      </w:pPr>
-      <w:r>
-        <w:rPr>
-          <w:rFonts w:asciiTheme="minorHAnsi" w:eastAsiaTheme="minorHAnsi" w:hAnsiTheme="minorHAnsi" w:cstheme="minorBidi"/>
-          <w:color w:val="auto"/>
-          <w:sz w:val="22"/>
-          <w:szCs w:val="22"/>
-        </w:rPr>
-        <w:t xml:space="preserve">      "</w:t>
+        <w:t>": "Deadline überschritten"</w:t>
+      </w:r>
+    </w:p>
+    <w:p>
+      <w:pPr>
+        <w:spacing w:line="240" w:lineRule="auto"/>
+      </w:pPr>
+      <w:r>
+        <w:t xml:space="preserve">    },</w:t>
+      </w:r>
+    </w:p>
+    <w:p>
+      <w:pPr>
+        <w:spacing w:line="240" w:lineRule="auto"/>
+      </w:pPr>
+      <w:r>
+        <w:t xml:space="preserve">    "</w:t>
       </w:r>
       <w:proofErr w:type="spellStart"/>
       <w:r>
-        <w:rPr>
-          <w:rFonts w:asciiTheme="minorHAnsi" w:eastAsiaTheme="minorHAnsi" w:hAnsiTheme="minorHAnsi" w:cstheme="minorBidi"/>
-          <w:color w:val="auto"/>
-          <w:sz w:val="22"/>
-          <w:szCs w:val="22"/>
-        </w:rPr>
-        <w:t>password</w:t>
+        <w:t>intervalInMinutes</w:t>
       </w:r>
       <w:proofErr w:type="spellEnd"/>
       <w:r>
-        <w:rPr>
-          <w:rFonts w:asciiTheme="minorHAnsi" w:eastAsiaTheme="minorHAnsi" w:hAnsiTheme="minorHAnsi" w:cstheme="minorBidi"/>
-          <w:color w:val="auto"/>
-          <w:sz w:val="22"/>
-          <w:szCs w:val="22"/>
-        </w:rPr>
-        <w:t>": "***",</w:t>
-      </w:r>
-    </w:p>
-    <w:p>
-      <w:pPr>
-        <w:pStyle w:val="Heading2"/>
-        <w:rPr>
-          <w:rFonts w:asciiTheme="minorHAnsi" w:eastAsiaTheme="minorHAnsi" w:hAnsiTheme="minorHAnsi" w:cstheme="minorBidi"/>
-          <w:color w:val="auto"/>
-          <w:sz w:val="22"/>
-          <w:szCs w:val="22"/>
-        </w:rPr>
-      </w:pPr>
-      <w:r>
-        <w:rPr>
-          <w:rFonts w:asciiTheme="minorHAnsi" w:eastAsiaTheme="minorHAnsi" w:hAnsiTheme="minorHAnsi" w:cstheme="minorBidi"/>
-          <w:color w:val="auto"/>
-          <w:sz w:val="22"/>
-          <w:szCs w:val="22"/>
-        </w:rPr>
-        <w:t xml:space="preserve">      "</w:t>
-      </w:r>
-      <w:proofErr w:type="spellStart"/>
-      <w:r>
-        <w:rPr>
-          <w:rFonts w:asciiTheme="minorHAnsi" w:eastAsiaTheme="minorHAnsi" w:hAnsiTheme="minorHAnsi" w:cstheme="minorBidi"/>
-          <w:color w:val="auto"/>
-          <w:sz w:val="22"/>
-          <w:szCs w:val="22"/>
-        </w:rPr>
-        <w:t>database</w:t>
-      </w:r>
-      <w:proofErr w:type="spellEnd"/>
-      <w:r>
-        <w:rPr>
-          <w:rFonts w:asciiTheme="minorHAnsi" w:eastAsiaTheme="minorHAnsi" w:hAnsiTheme="minorHAnsi" w:cstheme="minorBidi"/>
-          <w:color w:val="auto"/>
-          <w:sz w:val="22"/>
-          <w:szCs w:val="22"/>
-        </w:rPr>
-        <w:t>": "</w:t>
-      </w:r>
-      <w:proofErr w:type="spellStart"/>
-      <w:r>
-        <w:rPr>
-          <w:rFonts w:asciiTheme="minorHAnsi" w:eastAsiaTheme="minorHAnsi" w:hAnsiTheme="minorHAnsi" w:cstheme="minorBidi"/>
-          <w:color w:val="auto"/>
-          <w:sz w:val="22"/>
-          <w:szCs w:val="22"/>
-        </w:rPr>
-        <w:t>DatabankName</w:t>
-      </w:r>
-      <w:proofErr w:type="spellEnd"/>
-      <w:r>
-        <w:rPr>
-          <w:rFonts w:asciiTheme="minorHAnsi" w:eastAsiaTheme="minorHAnsi" w:hAnsiTheme="minorHAnsi" w:cstheme="minorBidi"/>
-          <w:color w:val="auto"/>
-          <w:sz w:val="22"/>
-          <w:szCs w:val="22"/>
-        </w:rPr>
-        <w:t>"</w:t>
-      </w:r>
-    </w:p>
-    <w:p>
-      <w:pPr>
-        <w:pStyle w:val="Heading2"/>
-        <w:rPr>
-          <w:rFonts w:asciiTheme="minorHAnsi" w:eastAsiaTheme="minorHAnsi" w:hAnsiTheme="minorHAnsi" w:cstheme="minorBidi"/>
-          <w:color w:val="auto"/>
-          <w:sz w:val="22"/>
-          <w:szCs w:val="22"/>
-        </w:rPr>
-      </w:pPr>
-      <w:r>
-        <w:rPr>
-          <w:rFonts w:asciiTheme="minorHAnsi" w:eastAsiaTheme="minorHAnsi" w:hAnsiTheme="minorHAnsi" w:cstheme="minorBidi"/>
-          <w:color w:val="auto"/>
-          <w:sz w:val="22"/>
-          <w:szCs w:val="22"/>
-        </w:rPr>
-        <w:t xml:space="preserve">    },</w:t>
-      </w:r>
-    </w:p>
-    <w:p>
-      <w:pPr>
-        <w:pStyle w:val="Heading2"/>
-        <w:rPr>
-          <w:rFonts w:asciiTheme="minorHAnsi" w:eastAsiaTheme="minorHAnsi" w:hAnsiTheme="minorHAnsi" w:cstheme="minorBidi"/>
-          <w:color w:val="auto"/>
-          <w:sz w:val="22"/>
-          <w:szCs w:val="22"/>
-        </w:rPr>
-      </w:pPr>
-      <w:r>
-        <w:rPr>
-          <w:rFonts w:asciiTheme="minorHAnsi" w:eastAsiaTheme="minorHAnsi" w:hAnsiTheme="minorHAnsi" w:cstheme="minorBidi"/>
-          <w:color w:val="auto"/>
-          <w:sz w:val="22"/>
-          <w:szCs w:val="22"/>
-        </w:rPr>
-        <w:t xml:space="preserve">    "</w:t>
-      </w:r>
-      <w:proofErr w:type="spellStart"/>
-      <w:r>
-        <w:rPr>
-          <w:rFonts w:asciiTheme="minorHAnsi" w:eastAsiaTheme="minorHAnsi" w:hAnsiTheme="minorHAnsi" w:cstheme="minorBidi"/>
-          <w:color w:val="auto"/>
-          <w:sz w:val="22"/>
-          <w:szCs w:val="22"/>
-        </w:rPr>
-        <w:t>sessionSecret</w:t>
-      </w:r>
-      <w:proofErr w:type="spellEnd"/>
-      <w:r>
-        <w:rPr>
-          <w:rFonts w:asciiTheme="minorHAnsi" w:eastAsiaTheme="minorHAnsi" w:hAnsiTheme="minorHAnsi" w:cstheme="minorBidi"/>
-          <w:color w:val="auto"/>
-          <w:sz w:val="22"/>
-          <w:szCs w:val="22"/>
-        </w:rPr>
-        <w:t>": "</w:t>
-      </w:r>
-      <w:proofErr w:type="spellStart"/>
-      <w:r>
-        <w:rPr>
-          <w:rFonts w:asciiTheme="minorHAnsi" w:eastAsiaTheme="minorHAnsi" w:hAnsiTheme="minorHAnsi" w:cstheme="minorBidi"/>
-          <w:color w:val="auto"/>
-          <w:sz w:val="22"/>
-          <w:szCs w:val="22"/>
-        </w:rPr>
-        <w:t>geheimnisvollerSchlüssel</w:t>
-      </w:r>
-      <w:proofErr w:type="spellEnd"/>
-      <w:r>
-        <w:rPr>
-          <w:rFonts w:asciiTheme="minorHAnsi" w:eastAsiaTheme="minorHAnsi" w:hAnsiTheme="minorHAnsi" w:cstheme="minorBidi"/>
-          <w:color w:val="auto"/>
-          <w:sz w:val="22"/>
-          <w:szCs w:val="22"/>
-        </w:rPr>
-        <w:t>",</w:t>
-      </w:r>
-    </w:p>
-    <w:p>
-      <w:pPr>
-        <w:pStyle w:val="Heading2"/>
-        <w:rPr>
-          <w:rFonts w:asciiTheme="minorHAnsi" w:eastAsiaTheme="minorHAnsi" w:hAnsiTheme="minorHAnsi" w:cstheme="minorBidi"/>
-          <w:color w:val="auto"/>
-          <w:sz w:val="22"/>
-          <w:szCs w:val="22"/>
-        </w:rPr>
-      </w:pPr>
-      <w:r>
-        <w:rPr>
-          <w:rFonts w:asciiTheme="minorHAnsi" w:eastAsiaTheme="minorHAnsi" w:hAnsiTheme="minorHAnsi" w:cstheme="minorBidi"/>
-          <w:color w:val="auto"/>
-          <w:sz w:val="22"/>
-          <w:szCs w:val="22"/>
-        </w:rPr>
-        <w:t xml:space="preserve">    "</w:t>
-      </w:r>
-      <w:proofErr w:type="spellStart"/>
-      <w:r>
-        <w:rPr>
-          <w:rFonts w:asciiTheme="minorHAnsi" w:eastAsiaTheme="minorHAnsi" w:hAnsiTheme="minorHAnsi" w:cstheme="minorBidi"/>
-          <w:color w:val="auto"/>
-          <w:sz w:val="22"/>
-          <w:szCs w:val="22"/>
-        </w:rPr>
-        <w:t>sessionMaxAge</w:t>
-      </w:r>
-      <w:proofErr w:type="spellEnd"/>
-      <w:r>
-        <w:rPr>
-          <w:rFonts w:asciiTheme="minorHAnsi" w:eastAsiaTheme="minorHAnsi" w:hAnsiTheme="minorHAnsi" w:cstheme="minorBidi"/>
-          <w:color w:val="auto"/>
-          <w:sz w:val="22"/>
-          <w:szCs w:val="22"/>
-        </w:rPr>
-        <w:t>": 600000,</w:t>
-      </w:r>
-    </w:p>
-    <w:p>
-      <w:pPr>
-        <w:pStyle w:val="Heading2"/>
-        <w:rPr>
-          <w:rFonts w:asciiTheme="minorHAnsi" w:eastAsiaTheme="minorHAnsi" w:hAnsiTheme="minorHAnsi" w:cstheme="minorBidi"/>
-          <w:color w:val="auto"/>
-          <w:sz w:val="22"/>
-          <w:szCs w:val="22"/>
-        </w:rPr>
-      </w:pPr>
-      <w:r>
-        <w:rPr>
-          <w:rFonts w:asciiTheme="minorHAnsi" w:eastAsiaTheme="minorHAnsi" w:hAnsiTheme="minorHAnsi" w:cstheme="minorBidi"/>
-          <w:color w:val="auto"/>
-          <w:sz w:val="22"/>
-          <w:szCs w:val="22"/>
-        </w:rPr>
-        <w:t xml:space="preserve">    "</w:t>
-      </w:r>
-      <w:proofErr w:type="spellStart"/>
-      <w:r>
-        <w:rPr>
-          <w:rFonts w:asciiTheme="minorHAnsi" w:eastAsiaTheme="minorHAnsi" w:hAnsiTheme="minorHAnsi" w:cstheme="minorBidi"/>
-          <w:color w:val="auto"/>
-          <w:sz w:val="22"/>
-          <w:szCs w:val="22"/>
-        </w:rPr>
-        <w:t>port</w:t>
-      </w:r>
-      <w:proofErr w:type="spellEnd"/>
-      <w:r>
-        <w:rPr>
-          <w:rFonts w:asciiTheme="minorHAnsi" w:eastAsiaTheme="minorHAnsi" w:hAnsiTheme="minorHAnsi" w:cstheme="minorBidi"/>
-          <w:color w:val="auto"/>
-          <w:sz w:val="22"/>
-          <w:szCs w:val="22"/>
-        </w:rPr>
-        <w:t xml:space="preserve">": gewünschter </w:t>
-      </w:r>
-      <w:proofErr w:type="spellStart"/>
-      <w:proofErr w:type="gramStart"/>
-      <w:r>
-        <w:rPr>
-          <w:rFonts w:asciiTheme="minorHAnsi" w:eastAsiaTheme="minorHAnsi" w:hAnsiTheme="minorHAnsi" w:cstheme="minorBidi"/>
-          <w:color w:val="auto"/>
-          <w:sz w:val="22"/>
-          <w:szCs w:val="22"/>
-        </w:rPr>
-        <w:t>port</w:t>
-      </w:r>
-      <w:proofErr w:type="spellEnd"/>
-      <w:r>
-        <w:rPr>
-          <w:rFonts w:asciiTheme="minorHAnsi" w:eastAsiaTheme="minorHAnsi" w:hAnsiTheme="minorHAnsi" w:cstheme="minorBidi"/>
-          <w:color w:val="auto"/>
-          <w:sz w:val="22"/>
-          <w:szCs w:val="22"/>
-        </w:rPr>
-        <w:t>(</w:t>
-      </w:r>
-      <w:proofErr w:type="spellStart"/>
-      <w:proofErr w:type="gramEnd"/>
-      <w:r>
-        <w:rPr>
-          <w:rFonts w:asciiTheme="minorHAnsi" w:eastAsiaTheme="minorHAnsi" w:hAnsiTheme="minorHAnsi" w:cstheme="minorBidi"/>
-          <w:color w:val="auto"/>
-          <w:sz w:val="22"/>
-          <w:szCs w:val="22"/>
-        </w:rPr>
-        <w:t>standart</w:t>
-      </w:r>
-      <w:proofErr w:type="spellEnd"/>
-      <w:r>
-        <w:rPr>
-          <w:rFonts w:asciiTheme="minorHAnsi" w:eastAsiaTheme="minorHAnsi" w:hAnsiTheme="minorHAnsi" w:cstheme="minorBidi"/>
-          <w:color w:val="auto"/>
-          <w:sz w:val="22"/>
-          <w:szCs w:val="22"/>
-        </w:rPr>
-        <w:t xml:space="preserve"> 3000)</w:t>
-      </w:r>
-    </w:p>
-    <w:p>
-      <w:pPr>
-        <w:pStyle w:val="Heading2"/>
-        <w:rPr>
-          <w:rFonts w:asciiTheme="minorHAnsi" w:eastAsiaTheme="minorHAnsi" w:hAnsiTheme="minorHAnsi" w:cstheme="minorBidi"/>
-          <w:color w:val="auto"/>
-          <w:sz w:val="22"/>
-          <w:szCs w:val="22"/>
-        </w:rPr>
-      </w:pPr>
-      <w:r>
-        <w:rPr>
-          <w:rFonts w:asciiTheme="minorHAnsi" w:eastAsiaTheme="minorHAnsi" w:hAnsiTheme="minorHAnsi" w:cstheme="minorBidi"/>
-          <w:color w:val="auto"/>
-          <w:sz w:val="22"/>
-          <w:szCs w:val="22"/>
-        </w:rPr>
+        <w:t>": 1</w:t>
+      </w:r>
+    </w:p>
+    <w:p>
+      <w:pPr>
+        <w:spacing w:line="240" w:lineRule="auto"/>
+      </w:pPr>
+      <w:r>
+        <w:t xml:space="preserve">    }</w:t>
+      </w:r>
+    </w:p>
+    <w:p>
+      <w:pPr>
+        <w:spacing w:line="240" w:lineRule="auto"/>
+      </w:pPr>
+      <w:r>
         <w:t xml:space="preserve">  }</w:t>
       </w:r>
     </w:p>
@@ -10401,7 +10353,6 @@
           <w:sz w:val="24"/>
           <w:szCs w:val="24"/>
         </w:rPr>
-        <w:lastRenderedPageBreak/>
         <w:t>5.</w:t>
       </w:r>
       <w:r>
@@ -10558,20 +10509,43 @@
     </w:p>
     <w:p>
       <w:pPr>
-        <w:pStyle w:val="Heading2"/>
+        <w:pStyle w:val="ListParagraph"/>
+        <w:ind w:left="360"/>
         <w:rPr>
           <w:rStyle w:val="IntenseEmphasis"/>
           <w:sz w:val="24"/>
           <w:szCs w:val="24"/>
         </w:rPr>
       </w:pPr>
-      <w:bookmarkStart w:id="12" w:name="_Toc182487097"/>
-      <w:r>
+    </w:p>
+    <w:p>
+      <w:pPr>
+        <w:pStyle w:val="ListParagraph"/>
+        <w:ind w:left="360"/>
         <w:rPr>
           <w:rStyle w:val="IntenseEmphasis"/>
           <w:sz w:val="24"/>
           <w:szCs w:val="24"/>
         </w:rPr>
+      </w:pPr>
+    </w:p>
+    <w:p>
+      <w:pPr>
+        <w:pStyle w:val="Heading2"/>
+        <w:rPr>
+          <w:rStyle w:val="IntenseEmphasis"/>
+          <w:sz w:val="24"/>
+          <w:szCs w:val="24"/>
+        </w:rPr>
+      </w:pPr>
+      <w:bookmarkStart w:id="12" w:name="_Toc182487097"/>
+      <w:r>
+        <w:rPr>
+          <w:rStyle w:val="IntenseEmphasis"/>
+          <w:sz w:val="24"/>
+          <w:szCs w:val="24"/>
+        </w:rPr>
+        <w:lastRenderedPageBreak/>
         <w:t>5.</w:t>
       </w:r>
       <w:r>

</xml_diff>

<commit_message>
update database for the better result
</commit_message>
<xml_diff>
--- a/Projektkonzept.docx
+++ b/Projektkonzept.docx
@@ -5093,90 +5093,94 @@
     <w:p>
       <w:pPr>
         <w:spacing w:after="0" w:line="240" w:lineRule="auto"/>
-        <w:rPr>
-          <w:rFonts w:ascii="Source Code Pro" w:eastAsia="Times New Roman" w:hAnsi="Source Code Pro" w:cs="Times New Roman"/>
-          <w:color w:val="8B949E"/>
-          <w:kern w:val="0"/>
-          <w:sz w:val="21"/>
-          <w:szCs w:val="21"/>
-          <w:bdr w:val="none" w:sz="0" w:space="0" w:color="auto" w:frame="1"/>
-          <w:lang w:val="en-US" w:eastAsia="de-DE"/>
-          <w14:ligatures w14:val="none"/>
-        </w:rPr>
-      </w:pPr>
-      <w:r>
-        <w:rPr>
-          <w:rFonts w:ascii="Source Code Pro" w:eastAsia="Times New Roman" w:hAnsi="Source Code Pro" w:cs="Times New Roman"/>
-          <w:color w:val="8B949E"/>
-          <w:kern w:val="0"/>
-          <w:sz w:val="21"/>
-          <w:szCs w:val="21"/>
-          <w:bdr w:val="none" w:sz="0" w:space="0" w:color="auto" w:frame="1"/>
-          <w:lang w:val="en-US" w:eastAsia="de-DE"/>
-          <w14:ligatures w14:val="none"/>
-        </w:rPr>
-        <w:t>-- phpMyAdmin SQL Dump</w:t>
+        <w:ind w:left="360"/>
+        <w:rPr>
+          <w:rFonts w:ascii="Source Code Pro" w:eastAsia="Times New Roman" w:hAnsi="Source Code Pro" w:cs="Times New Roman"/>
+          <w:color w:val="8B949E"/>
+          <w:kern w:val="0"/>
+          <w:sz w:val="21"/>
+          <w:szCs w:val="21"/>
+          <w:bdr w:val="none" w:sz="0" w:space="0" w:color="auto" w:frame="1"/>
+          <w:lang w:val="en-US" w:eastAsia="de-DE"/>
+          <w14:ligatures w14:val="none"/>
+        </w:rPr>
+      </w:pPr>
+      <w:r>
+        <w:rPr>
+          <w:rFonts w:ascii="Source Code Pro" w:eastAsia="Times New Roman" w:hAnsi="Source Code Pro" w:cs="Times New Roman"/>
+          <w:color w:val="8B949E"/>
+          <w:kern w:val="0"/>
+          <w:sz w:val="21"/>
+          <w:szCs w:val="21"/>
+          <w:bdr w:val="none" w:sz="0" w:space="0" w:color="auto" w:frame="1"/>
+          <w:lang w:val="en-US" w:eastAsia="de-DE"/>
+          <w14:ligatures w14:val="none"/>
+        </w:rPr>
+        <w:t>phpMyAdmin SQL Dump</w:t>
       </w:r>
     </w:p>
     <w:p>
       <w:pPr>
         <w:spacing w:after="0" w:line="240" w:lineRule="auto"/>
-        <w:rPr>
-          <w:rFonts w:ascii="Source Code Pro" w:eastAsia="Times New Roman" w:hAnsi="Source Code Pro" w:cs="Times New Roman"/>
-          <w:color w:val="8B949E"/>
-          <w:kern w:val="0"/>
-          <w:sz w:val="21"/>
-          <w:szCs w:val="21"/>
-          <w:bdr w:val="none" w:sz="0" w:space="0" w:color="auto" w:frame="1"/>
-          <w:lang w:val="en-US" w:eastAsia="de-DE"/>
-          <w14:ligatures w14:val="none"/>
-        </w:rPr>
-      </w:pPr>
-      <w:r>
-        <w:rPr>
-          <w:rFonts w:ascii="Source Code Pro" w:eastAsia="Times New Roman" w:hAnsi="Source Code Pro" w:cs="Times New Roman"/>
-          <w:color w:val="8B949E"/>
-          <w:kern w:val="0"/>
-          <w:sz w:val="21"/>
-          <w:szCs w:val="21"/>
-          <w:bdr w:val="none" w:sz="0" w:space="0" w:color="auto" w:frame="1"/>
-          <w:lang w:val="en-US" w:eastAsia="de-DE"/>
-          <w14:ligatures w14:val="none"/>
-        </w:rPr>
-        <w:t>-- version 5.2.1</w:t>
+        <w:ind w:left="360"/>
+        <w:rPr>
+          <w:rFonts w:ascii="Source Code Pro" w:eastAsia="Times New Roman" w:hAnsi="Source Code Pro" w:cs="Times New Roman"/>
+          <w:color w:val="8B949E"/>
+          <w:kern w:val="0"/>
+          <w:sz w:val="21"/>
+          <w:szCs w:val="21"/>
+          <w:bdr w:val="none" w:sz="0" w:space="0" w:color="auto" w:frame="1"/>
+          <w:lang w:val="en-US" w:eastAsia="de-DE"/>
+          <w14:ligatures w14:val="none"/>
+        </w:rPr>
+      </w:pPr>
+      <w:r>
+        <w:rPr>
+          <w:rFonts w:ascii="Source Code Pro" w:eastAsia="Times New Roman" w:hAnsi="Source Code Pro" w:cs="Times New Roman"/>
+          <w:color w:val="8B949E"/>
+          <w:kern w:val="0"/>
+          <w:sz w:val="21"/>
+          <w:szCs w:val="21"/>
+          <w:bdr w:val="none" w:sz="0" w:space="0" w:color="auto" w:frame="1"/>
+          <w:lang w:val="en-US" w:eastAsia="de-DE"/>
+          <w14:ligatures w14:val="none"/>
+        </w:rPr>
+        <w:t>version 5.2.1</w:t>
       </w:r>
     </w:p>
     <w:p>
       <w:pPr>
         <w:spacing w:after="0" w:line="240" w:lineRule="auto"/>
-        <w:rPr>
-          <w:rFonts w:ascii="Source Code Pro" w:eastAsia="Times New Roman" w:hAnsi="Source Code Pro" w:cs="Times New Roman"/>
-          <w:color w:val="8B949E"/>
-          <w:kern w:val="0"/>
-          <w:sz w:val="21"/>
-          <w:szCs w:val="21"/>
-          <w:bdr w:val="none" w:sz="0" w:space="0" w:color="auto" w:frame="1"/>
-          <w:lang w:val="en-US" w:eastAsia="de-DE"/>
-          <w14:ligatures w14:val="none"/>
-        </w:rPr>
-      </w:pPr>
-      <w:r>
-        <w:rPr>
-          <w:rFonts w:ascii="Source Code Pro" w:eastAsia="Times New Roman" w:hAnsi="Source Code Pro" w:cs="Times New Roman"/>
-          <w:color w:val="8B949E"/>
-          <w:kern w:val="0"/>
-          <w:sz w:val="21"/>
-          <w:szCs w:val="21"/>
-          <w:bdr w:val="none" w:sz="0" w:space="0" w:color="auto" w:frame="1"/>
-          <w:lang w:val="en-US" w:eastAsia="de-DE"/>
-          <w14:ligatures w14:val="none"/>
-        </w:rPr>
-        <w:t>-- https://www.phpmyadmin.net/</w:t>
+        <w:ind w:left="360"/>
+        <w:rPr>
+          <w:rFonts w:ascii="Source Code Pro" w:eastAsia="Times New Roman" w:hAnsi="Source Code Pro" w:cs="Times New Roman"/>
+          <w:color w:val="8B949E"/>
+          <w:kern w:val="0"/>
+          <w:sz w:val="21"/>
+          <w:szCs w:val="21"/>
+          <w:bdr w:val="none" w:sz="0" w:space="0" w:color="auto" w:frame="1"/>
+          <w:lang w:val="en-US" w:eastAsia="de-DE"/>
+          <w14:ligatures w14:val="none"/>
+        </w:rPr>
+      </w:pPr>
+      <w:r>
+        <w:rPr>
+          <w:rFonts w:ascii="Source Code Pro" w:eastAsia="Times New Roman" w:hAnsi="Source Code Pro" w:cs="Times New Roman"/>
+          <w:color w:val="8B949E"/>
+          <w:kern w:val="0"/>
+          <w:sz w:val="21"/>
+          <w:szCs w:val="21"/>
+          <w:bdr w:val="none" w:sz="0" w:space="0" w:color="auto" w:frame="1"/>
+          <w:lang w:val="en-US" w:eastAsia="de-DE"/>
+          <w14:ligatures w14:val="none"/>
+        </w:rPr>
+        <w:t>https://www.phpmyadmin.net/</w:t>
       </w:r>
     </w:p>
     <w:p>
       <w:pPr>
         <w:spacing w:after="0" w:line="240" w:lineRule="auto"/>
+        <w:ind w:left="360"/>
         <w:rPr>
           <w:rFonts w:ascii="Source Code Pro" w:eastAsia="Times New Roman" w:hAnsi="Source Code Pro" w:cs="Times New Roman"/>
           <w:color w:val="8B949E"/>
@@ -5205,57 +5209,59 @@
     <w:p>
       <w:pPr>
         <w:spacing w:after="0" w:line="240" w:lineRule="auto"/>
-        <w:rPr>
-          <w:rFonts w:ascii="Source Code Pro" w:eastAsia="Times New Roman" w:hAnsi="Source Code Pro" w:cs="Times New Roman"/>
-          <w:color w:val="8B949E"/>
-          <w:kern w:val="0"/>
-          <w:sz w:val="21"/>
-          <w:szCs w:val="21"/>
-          <w:bdr w:val="none" w:sz="0" w:space="0" w:color="auto" w:frame="1"/>
-          <w:lang w:val="en-US" w:eastAsia="de-DE"/>
-          <w14:ligatures w14:val="none"/>
-        </w:rPr>
-      </w:pPr>
-      <w:r>
-        <w:rPr>
-          <w:rFonts w:ascii="Source Code Pro" w:eastAsia="Times New Roman" w:hAnsi="Source Code Pro" w:cs="Times New Roman"/>
-          <w:color w:val="8B949E"/>
-          <w:kern w:val="0"/>
-          <w:sz w:val="21"/>
-          <w:szCs w:val="21"/>
-          <w:bdr w:val="none" w:sz="0" w:space="0" w:color="auto" w:frame="1"/>
-          <w:lang w:val="en-US" w:eastAsia="de-DE"/>
-          <w14:ligatures w14:val="none"/>
-        </w:rPr>
-        <w:t>-- Host: 127.0.0.1</w:t>
+        <w:ind w:left="360"/>
+        <w:rPr>
+          <w:rFonts w:ascii="Source Code Pro" w:eastAsia="Times New Roman" w:hAnsi="Source Code Pro" w:cs="Times New Roman"/>
+          <w:color w:val="8B949E"/>
+          <w:kern w:val="0"/>
+          <w:sz w:val="21"/>
+          <w:szCs w:val="21"/>
+          <w:bdr w:val="none" w:sz="0" w:space="0" w:color="auto" w:frame="1"/>
+          <w:lang w:val="en-US" w:eastAsia="de-DE"/>
+          <w14:ligatures w14:val="none"/>
+        </w:rPr>
+      </w:pPr>
+      <w:r>
+        <w:rPr>
+          <w:rFonts w:ascii="Source Code Pro" w:eastAsia="Times New Roman" w:hAnsi="Source Code Pro" w:cs="Times New Roman"/>
+          <w:color w:val="8B949E"/>
+          <w:kern w:val="0"/>
+          <w:sz w:val="21"/>
+          <w:szCs w:val="21"/>
+          <w:bdr w:val="none" w:sz="0" w:space="0" w:color="auto" w:frame="1"/>
+          <w:lang w:val="en-US" w:eastAsia="de-DE"/>
+          <w14:ligatures w14:val="none"/>
+        </w:rPr>
+        <w:t>Host: 127.0.0.1</w:t>
       </w:r>
     </w:p>
     <w:p>
       <w:pPr>
         <w:spacing w:after="0" w:line="240" w:lineRule="auto"/>
-        <w:rPr>
-          <w:rFonts w:ascii="Source Code Pro" w:eastAsia="Times New Roman" w:hAnsi="Source Code Pro" w:cs="Times New Roman"/>
-          <w:color w:val="8B949E"/>
-          <w:kern w:val="0"/>
-          <w:sz w:val="21"/>
-          <w:szCs w:val="21"/>
-          <w:bdr w:val="none" w:sz="0" w:space="0" w:color="auto" w:frame="1"/>
-          <w:lang w:val="en-US" w:eastAsia="de-DE"/>
-          <w14:ligatures w14:val="none"/>
-        </w:rPr>
-      </w:pPr>
-      <w:r>
-        <w:rPr>
-          <w:rFonts w:ascii="Source Code Pro" w:eastAsia="Times New Roman" w:hAnsi="Source Code Pro" w:cs="Times New Roman"/>
-          <w:color w:val="8B949E"/>
-          <w:kern w:val="0"/>
-          <w:sz w:val="21"/>
-          <w:szCs w:val="21"/>
-          <w:bdr w:val="none" w:sz="0" w:space="0" w:color="auto" w:frame="1"/>
-          <w:lang w:val="en-US" w:eastAsia="de-DE"/>
-          <w14:ligatures w14:val="none"/>
-        </w:rPr>
-        <w:t xml:space="preserve">-- Generation Time: Nov 16, </w:t>
+        <w:ind w:left="360"/>
+        <w:rPr>
+          <w:rFonts w:ascii="Source Code Pro" w:eastAsia="Times New Roman" w:hAnsi="Source Code Pro" w:cs="Times New Roman"/>
+          <w:color w:val="8B949E"/>
+          <w:kern w:val="0"/>
+          <w:sz w:val="21"/>
+          <w:szCs w:val="21"/>
+          <w:bdr w:val="none" w:sz="0" w:space="0" w:color="auto" w:frame="1"/>
+          <w:lang w:val="en-US" w:eastAsia="de-DE"/>
+          <w14:ligatures w14:val="none"/>
+        </w:rPr>
+      </w:pPr>
+      <w:r>
+        <w:rPr>
+          <w:rFonts w:ascii="Source Code Pro" w:eastAsia="Times New Roman" w:hAnsi="Source Code Pro" w:cs="Times New Roman"/>
+          <w:color w:val="8B949E"/>
+          <w:kern w:val="0"/>
+          <w:sz w:val="21"/>
+          <w:szCs w:val="21"/>
+          <w:bdr w:val="none" w:sz="0" w:space="0" w:color="auto" w:frame="1"/>
+          <w:lang w:val="en-US" w:eastAsia="de-DE"/>
+          <w14:ligatures w14:val="none"/>
+        </w:rPr>
+        <w:t xml:space="preserve">Generation Time: Nov 16, </w:t>
       </w:r>
       <w:proofErr w:type="gramStart"/>
       <w:r>
@@ -5289,57 +5295,59 @@
     <w:p>
       <w:pPr>
         <w:spacing w:after="0" w:line="240" w:lineRule="auto"/>
-        <w:rPr>
-          <w:rFonts w:ascii="Source Code Pro" w:eastAsia="Times New Roman" w:hAnsi="Source Code Pro" w:cs="Times New Roman"/>
-          <w:color w:val="8B949E"/>
-          <w:kern w:val="0"/>
-          <w:sz w:val="21"/>
-          <w:szCs w:val="21"/>
-          <w:bdr w:val="none" w:sz="0" w:space="0" w:color="auto" w:frame="1"/>
-          <w:lang w:val="en-US" w:eastAsia="de-DE"/>
-          <w14:ligatures w14:val="none"/>
-        </w:rPr>
-      </w:pPr>
-      <w:r>
-        <w:rPr>
-          <w:rFonts w:ascii="Source Code Pro" w:eastAsia="Times New Roman" w:hAnsi="Source Code Pro" w:cs="Times New Roman"/>
-          <w:color w:val="8B949E"/>
-          <w:kern w:val="0"/>
-          <w:sz w:val="21"/>
-          <w:szCs w:val="21"/>
-          <w:bdr w:val="none" w:sz="0" w:space="0" w:color="auto" w:frame="1"/>
-          <w:lang w:val="en-US" w:eastAsia="de-DE"/>
-          <w14:ligatures w14:val="none"/>
-        </w:rPr>
-        <w:t>-- Server version: 11.5.2-MariaDB</w:t>
+        <w:ind w:left="360"/>
+        <w:rPr>
+          <w:rFonts w:ascii="Source Code Pro" w:eastAsia="Times New Roman" w:hAnsi="Source Code Pro" w:cs="Times New Roman"/>
+          <w:color w:val="8B949E"/>
+          <w:kern w:val="0"/>
+          <w:sz w:val="21"/>
+          <w:szCs w:val="21"/>
+          <w:bdr w:val="none" w:sz="0" w:space="0" w:color="auto" w:frame="1"/>
+          <w:lang w:val="en-US" w:eastAsia="de-DE"/>
+          <w14:ligatures w14:val="none"/>
+        </w:rPr>
+      </w:pPr>
+      <w:r>
+        <w:rPr>
+          <w:rFonts w:ascii="Source Code Pro" w:eastAsia="Times New Roman" w:hAnsi="Source Code Pro" w:cs="Times New Roman"/>
+          <w:color w:val="8B949E"/>
+          <w:kern w:val="0"/>
+          <w:sz w:val="21"/>
+          <w:szCs w:val="21"/>
+          <w:bdr w:val="none" w:sz="0" w:space="0" w:color="auto" w:frame="1"/>
+          <w:lang w:val="en-US" w:eastAsia="de-DE"/>
+          <w14:ligatures w14:val="none"/>
+        </w:rPr>
+        <w:t>Server version: 11.5.2-MariaDB</w:t>
       </w:r>
     </w:p>
     <w:p>
       <w:pPr>
         <w:spacing w:after="0" w:line="240" w:lineRule="auto"/>
-        <w:rPr>
-          <w:rFonts w:ascii="Source Code Pro" w:eastAsia="Times New Roman" w:hAnsi="Source Code Pro" w:cs="Times New Roman"/>
-          <w:color w:val="8B949E"/>
-          <w:kern w:val="0"/>
-          <w:sz w:val="21"/>
-          <w:szCs w:val="21"/>
-          <w:bdr w:val="none" w:sz="0" w:space="0" w:color="auto" w:frame="1"/>
-          <w:lang w:val="en-US" w:eastAsia="de-DE"/>
-          <w14:ligatures w14:val="none"/>
-        </w:rPr>
-      </w:pPr>
-      <w:r>
-        <w:rPr>
-          <w:rFonts w:ascii="Source Code Pro" w:eastAsia="Times New Roman" w:hAnsi="Source Code Pro" w:cs="Times New Roman"/>
-          <w:color w:val="8B949E"/>
-          <w:kern w:val="0"/>
-          <w:sz w:val="21"/>
-          <w:szCs w:val="21"/>
-          <w:bdr w:val="none" w:sz="0" w:space="0" w:color="auto" w:frame="1"/>
-          <w:lang w:val="en-US" w:eastAsia="de-DE"/>
-          <w14:ligatures w14:val="none"/>
-        </w:rPr>
-        <w:t>-- PHP Version: 8.2.12</w:t>
+        <w:ind w:left="360"/>
+        <w:rPr>
+          <w:rFonts w:ascii="Source Code Pro" w:eastAsia="Times New Roman" w:hAnsi="Source Code Pro" w:cs="Times New Roman"/>
+          <w:color w:val="8B949E"/>
+          <w:kern w:val="0"/>
+          <w:sz w:val="21"/>
+          <w:szCs w:val="21"/>
+          <w:bdr w:val="none" w:sz="0" w:space="0" w:color="auto" w:frame="1"/>
+          <w:lang w:val="en-US" w:eastAsia="de-DE"/>
+          <w14:ligatures w14:val="none"/>
+        </w:rPr>
+      </w:pPr>
+      <w:r>
+        <w:rPr>
+          <w:rFonts w:ascii="Source Code Pro" w:eastAsia="Times New Roman" w:hAnsi="Source Code Pro" w:cs="Times New Roman"/>
+          <w:color w:val="8B949E"/>
+          <w:kern w:val="0"/>
+          <w:sz w:val="21"/>
+          <w:szCs w:val="21"/>
+          <w:bdr w:val="none" w:sz="0" w:space="0" w:color="auto" w:frame="1"/>
+          <w:lang w:val="en-US" w:eastAsia="de-DE"/>
+          <w14:ligatures w14:val="none"/>
+        </w:rPr>
+        <w:t>PHP Version: 8.2.12</w:t>
       </w:r>
     </w:p>
     <w:p>
@@ -5360,6 +5368,7 @@
     <w:p>
       <w:pPr>
         <w:spacing w:after="0" w:line="240" w:lineRule="auto"/>
+        <w:ind w:left="360"/>
         <w:rPr>
           <w:rFonts w:ascii="Source Code Pro" w:eastAsia="Times New Roman" w:hAnsi="Source Code Pro" w:cs="Times New Roman"/>
           <w:color w:val="8B949E"/>
@@ -5403,6 +5412,7 @@
     <w:p>
       <w:pPr>
         <w:spacing w:after="0" w:line="240" w:lineRule="auto"/>
+        <w:ind w:left="360"/>
         <w:rPr>
           <w:rFonts w:ascii="Source Code Pro" w:eastAsia="Times New Roman" w:hAnsi="Source Code Pro" w:cs="Times New Roman"/>
           <w:color w:val="8B949E"/>
@@ -5446,6 +5456,7 @@
     <w:p>
       <w:pPr>
         <w:spacing w:after="0" w:line="240" w:lineRule="auto"/>
+        <w:ind w:left="360"/>
         <w:rPr>
           <w:rFonts w:ascii="Source Code Pro" w:eastAsia="Times New Roman" w:hAnsi="Source Code Pro" w:cs="Times New Roman"/>
           <w:color w:val="8B949E"/>
@@ -5532,6 +5543,7 @@
     <w:p>
       <w:pPr>
         <w:spacing w:after="0" w:line="240" w:lineRule="auto"/>
+        <w:ind w:left="360"/>
         <w:rPr>
           <w:rFonts w:ascii="Source Code Pro" w:eastAsia="Times New Roman" w:hAnsi="Source Code Pro" w:cs="Times New Roman"/>
           <w:color w:val="8B949E"/>
@@ -5575,6 +5587,7 @@
     <w:p>
       <w:pPr>
         <w:spacing w:after="0" w:line="240" w:lineRule="auto"/>
+        <w:ind w:left="360"/>
         <w:rPr>
           <w:rFonts w:ascii="Source Code Pro" w:eastAsia="Times New Roman" w:hAnsi="Source Code Pro" w:cs="Times New Roman"/>
           <w:color w:val="8B949E"/>
@@ -5618,6 +5631,7 @@
     <w:p>
       <w:pPr>
         <w:spacing w:after="0" w:line="240" w:lineRule="auto"/>
+        <w:ind w:left="360"/>
         <w:rPr>
           <w:rFonts w:ascii="Source Code Pro" w:eastAsia="Times New Roman" w:hAnsi="Source Code Pro" w:cs="Times New Roman"/>
           <w:color w:val="8B949E"/>
@@ -5661,6 +5675,7 @@
     <w:p>
       <w:pPr>
         <w:spacing w:after="0" w:line="240" w:lineRule="auto"/>
+        <w:ind w:left="360"/>
         <w:rPr>
           <w:rFonts w:ascii="Source Code Pro" w:eastAsia="Times New Roman" w:hAnsi="Source Code Pro" w:cs="Times New Roman"/>
           <w:color w:val="8B949E"/>
@@ -5719,6 +5734,7 @@
     <w:p>
       <w:pPr>
         <w:spacing w:after="0" w:line="240" w:lineRule="auto"/>
+        <w:ind w:left="360"/>
         <w:rPr>
           <w:rFonts w:ascii="Source Code Pro" w:eastAsia="Times New Roman" w:hAnsi="Source Code Pro" w:cs="Times New Roman"/>
           <w:color w:val="8B949E"/>
@@ -5747,29 +5763,30 @@
     <w:p>
       <w:pPr>
         <w:spacing w:after="0" w:line="240" w:lineRule="auto"/>
-        <w:rPr>
-          <w:rFonts w:ascii="Source Code Pro" w:eastAsia="Times New Roman" w:hAnsi="Source Code Pro" w:cs="Times New Roman"/>
-          <w:color w:val="8B949E"/>
-          <w:kern w:val="0"/>
-          <w:sz w:val="21"/>
-          <w:szCs w:val="21"/>
-          <w:bdr w:val="none" w:sz="0" w:space="0" w:color="auto" w:frame="1"/>
-          <w:lang w:val="en-US" w:eastAsia="de-DE"/>
-          <w14:ligatures w14:val="none"/>
-        </w:rPr>
-      </w:pPr>
-      <w:r>
-        <w:rPr>
-          <w:rFonts w:ascii="Source Code Pro" w:eastAsia="Times New Roman" w:hAnsi="Source Code Pro" w:cs="Times New Roman"/>
-          <w:color w:val="8B949E"/>
-          <w:kern w:val="0"/>
-          <w:sz w:val="21"/>
-          <w:szCs w:val="21"/>
-          <w:bdr w:val="none" w:sz="0" w:space="0" w:color="auto" w:frame="1"/>
-          <w:lang w:val="en-US" w:eastAsia="de-DE"/>
-          <w14:ligatures w14:val="none"/>
-        </w:rPr>
-        <w:t>-- Database: `</w:t>
+        <w:ind w:left="360"/>
+        <w:rPr>
+          <w:rFonts w:ascii="Source Code Pro" w:eastAsia="Times New Roman" w:hAnsi="Source Code Pro" w:cs="Times New Roman"/>
+          <w:color w:val="8B949E"/>
+          <w:kern w:val="0"/>
+          <w:sz w:val="21"/>
+          <w:szCs w:val="21"/>
+          <w:bdr w:val="none" w:sz="0" w:space="0" w:color="auto" w:frame="1"/>
+          <w:lang w:val="en-US" w:eastAsia="de-DE"/>
+          <w14:ligatures w14:val="none"/>
+        </w:rPr>
+      </w:pPr>
+      <w:r>
+        <w:rPr>
+          <w:rFonts w:ascii="Source Code Pro" w:eastAsia="Times New Roman" w:hAnsi="Source Code Pro" w:cs="Times New Roman"/>
+          <w:color w:val="8B949E"/>
+          <w:kern w:val="0"/>
+          <w:sz w:val="21"/>
+          <w:szCs w:val="21"/>
+          <w:bdr w:val="none" w:sz="0" w:space="0" w:color="auto" w:frame="1"/>
+          <w:lang w:val="en-US" w:eastAsia="de-DE"/>
+          <w14:ligatures w14:val="none"/>
+        </w:rPr>
+        <w:t>Database: `</w:t>
       </w:r>
       <w:proofErr w:type="spellStart"/>
       <w:r>
@@ -5803,6 +5820,7 @@
     <w:p>
       <w:pPr>
         <w:spacing w:after="0" w:line="240" w:lineRule="auto"/>
+        <w:ind w:left="360"/>
         <w:rPr>
           <w:rFonts w:ascii="Source Code Pro" w:eastAsia="Times New Roman" w:hAnsi="Source Code Pro" w:cs="Times New Roman"/>
           <w:color w:val="8B949E"/>
@@ -5846,29 +5864,30 @@
     <w:p>
       <w:pPr>
         <w:spacing w:after="0" w:line="240" w:lineRule="auto"/>
-        <w:rPr>
-          <w:rFonts w:ascii="Source Code Pro" w:eastAsia="Times New Roman" w:hAnsi="Source Code Pro" w:cs="Times New Roman"/>
-          <w:color w:val="8B949E"/>
-          <w:kern w:val="0"/>
-          <w:sz w:val="21"/>
-          <w:szCs w:val="21"/>
-          <w:bdr w:val="none" w:sz="0" w:space="0" w:color="auto" w:frame="1"/>
-          <w:lang w:val="en-US" w:eastAsia="de-DE"/>
-          <w14:ligatures w14:val="none"/>
-        </w:rPr>
-      </w:pPr>
-      <w:r>
-        <w:rPr>
-          <w:rFonts w:ascii="Source Code Pro" w:eastAsia="Times New Roman" w:hAnsi="Source Code Pro" w:cs="Times New Roman"/>
-          <w:color w:val="8B949E"/>
-          <w:kern w:val="0"/>
-          <w:sz w:val="21"/>
-          <w:szCs w:val="21"/>
-          <w:bdr w:val="none" w:sz="0" w:space="0" w:color="auto" w:frame="1"/>
-          <w:lang w:val="en-US" w:eastAsia="de-DE"/>
-          <w14:ligatures w14:val="none"/>
-        </w:rPr>
-        <w:t>-- --------------------------------------------------------</w:t>
+        <w:ind w:left="360"/>
+        <w:rPr>
+          <w:rFonts w:ascii="Source Code Pro" w:eastAsia="Times New Roman" w:hAnsi="Source Code Pro" w:cs="Times New Roman"/>
+          <w:color w:val="8B949E"/>
+          <w:kern w:val="0"/>
+          <w:sz w:val="21"/>
+          <w:szCs w:val="21"/>
+          <w:bdr w:val="none" w:sz="0" w:space="0" w:color="auto" w:frame="1"/>
+          <w:lang w:val="en-US" w:eastAsia="de-DE"/>
+          <w14:ligatures w14:val="none"/>
+        </w:rPr>
+      </w:pPr>
+      <w:r>
+        <w:rPr>
+          <w:rFonts w:ascii="Source Code Pro" w:eastAsia="Times New Roman" w:hAnsi="Source Code Pro" w:cs="Times New Roman"/>
+          <w:color w:val="8B949E"/>
+          <w:kern w:val="0"/>
+          <w:sz w:val="21"/>
+          <w:szCs w:val="21"/>
+          <w:bdr w:val="none" w:sz="0" w:space="0" w:color="auto" w:frame="1"/>
+          <w:lang w:val="en-US" w:eastAsia="de-DE"/>
+          <w14:ligatures w14:val="none"/>
+        </w:rPr>
+        <w:t>--------------------------------------------------------</w:t>
       </w:r>
     </w:p>
     <w:p>
@@ -5889,6 +5908,7 @@
     <w:p>
       <w:pPr>
         <w:spacing w:after="0" w:line="240" w:lineRule="auto"/>
+        <w:ind w:left="360"/>
         <w:rPr>
           <w:rFonts w:ascii="Source Code Pro" w:eastAsia="Times New Roman" w:hAnsi="Source Code Pro" w:cs="Times New Roman"/>
           <w:color w:val="8B949E"/>
@@ -5917,34 +5937,36 @@
     <w:p>
       <w:pPr>
         <w:spacing w:after="0" w:line="240" w:lineRule="auto"/>
-        <w:rPr>
-          <w:rFonts w:ascii="Source Code Pro" w:eastAsia="Times New Roman" w:hAnsi="Source Code Pro" w:cs="Times New Roman"/>
-          <w:color w:val="8B949E"/>
-          <w:kern w:val="0"/>
-          <w:sz w:val="21"/>
-          <w:szCs w:val="21"/>
-          <w:bdr w:val="none" w:sz="0" w:space="0" w:color="auto" w:frame="1"/>
-          <w:lang w:val="en-US" w:eastAsia="de-DE"/>
-          <w14:ligatures w14:val="none"/>
-        </w:rPr>
-      </w:pPr>
-      <w:r>
-        <w:rPr>
-          <w:rFonts w:ascii="Source Code Pro" w:eastAsia="Times New Roman" w:hAnsi="Source Code Pro" w:cs="Times New Roman"/>
-          <w:color w:val="8B949E"/>
-          <w:kern w:val="0"/>
-          <w:sz w:val="21"/>
-          <w:szCs w:val="21"/>
-          <w:bdr w:val="none" w:sz="0" w:space="0" w:color="auto" w:frame="1"/>
-          <w:lang w:val="en-US" w:eastAsia="de-DE"/>
-          <w14:ligatures w14:val="none"/>
-        </w:rPr>
-        <w:t>-- Table structure for table `comments`</w:t>
+        <w:ind w:left="360"/>
+        <w:rPr>
+          <w:rFonts w:ascii="Source Code Pro" w:eastAsia="Times New Roman" w:hAnsi="Source Code Pro" w:cs="Times New Roman"/>
+          <w:color w:val="8B949E"/>
+          <w:kern w:val="0"/>
+          <w:sz w:val="21"/>
+          <w:szCs w:val="21"/>
+          <w:bdr w:val="none" w:sz="0" w:space="0" w:color="auto" w:frame="1"/>
+          <w:lang w:val="en-US" w:eastAsia="de-DE"/>
+          <w14:ligatures w14:val="none"/>
+        </w:rPr>
+      </w:pPr>
+      <w:r>
+        <w:rPr>
+          <w:rFonts w:ascii="Source Code Pro" w:eastAsia="Times New Roman" w:hAnsi="Source Code Pro" w:cs="Times New Roman"/>
+          <w:color w:val="8B949E"/>
+          <w:kern w:val="0"/>
+          <w:sz w:val="21"/>
+          <w:szCs w:val="21"/>
+          <w:bdr w:val="none" w:sz="0" w:space="0" w:color="auto" w:frame="1"/>
+          <w:lang w:val="en-US" w:eastAsia="de-DE"/>
+          <w14:ligatures w14:val="none"/>
+        </w:rPr>
+        <w:t>Table structure for table `comments`</w:t>
       </w:r>
     </w:p>
     <w:p>
       <w:pPr>
         <w:spacing w:after="0" w:line="240" w:lineRule="auto"/>
+        <w:ind w:left="360"/>
         <w:rPr>
           <w:rFonts w:ascii="Source Code Pro" w:eastAsia="Times New Roman" w:hAnsi="Source Code Pro" w:cs="Times New Roman"/>
           <w:color w:val="8B949E"/>
@@ -5988,6 +6010,7 @@
     <w:p>
       <w:pPr>
         <w:spacing w:after="0" w:line="240" w:lineRule="auto"/>
+        <w:ind w:left="360"/>
         <w:rPr>
           <w:rFonts w:ascii="Source Code Pro" w:eastAsia="Times New Roman" w:hAnsi="Source Code Pro" w:cs="Times New Roman"/>
           <w:color w:val="8B949E"/>
@@ -6016,29 +6039,30 @@
     <w:p>
       <w:pPr>
         <w:spacing w:after="0" w:line="240" w:lineRule="auto"/>
-        <w:rPr>
-          <w:rFonts w:ascii="Source Code Pro" w:eastAsia="Times New Roman" w:hAnsi="Source Code Pro" w:cs="Times New Roman"/>
-          <w:color w:val="8B949E"/>
-          <w:kern w:val="0"/>
-          <w:sz w:val="21"/>
-          <w:szCs w:val="21"/>
-          <w:bdr w:val="none" w:sz="0" w:space="0" w:color="auto" w:frame="1"/>
-          <w:lang w:val="en-US" w:eastAsia="de-DE"/>
-          <w14:ligatures w14:val="none"/>
-        </w:rPr>
-      </w:pPr>
-      <w:r>
-        <w:rPr>
-          <w:rFonts w:ascii="Source Code Pro" w:eastAsia="Times New Roman" w:hAnsi="Source Code Pro" w:cs="Times New Roman"/>
-          <w:color w:val="8B949E"/>
-          <w:kern w:val="0"/>
-          <w:sz w:val="21"/>
-          <w:szCs w:val="21"/>
-          <w:bdr w:val="none" w:sz="0" w:space="0" w:color="auto" w:frame="1"/>
-          <w:lang w:val="en-US" w:eastAsia="de-DE"/>
-          <w14:ligatures w14:val="none"/>
-        </w:rPr>
-        <w:t xml:space="preserve">  `text` </w:t>
+        <w:ind w:left="360"/>
+        <w:rPr>
+          <w:rFonts w:ascii="Source Code Pro" w:eastAsia="Times New Roman" w:hAnsi="Source Code Pro" w:cs="Times New Roman"/>
+          <w:color w:val="8B949E"/>
+          <w:kern w:val="0"/>
+          <w:sz w:val="21"/>
+          <w:szCs w:val="21"/>
+          <w:bdr w:val="none" w:sz="0" w:space="0" w:color="auto" w:frame="1"/>
+          <w:lang w:val="en-US" w:eastAsia="de-DE"/>
+          <w14:ligatures w14:val="none"/>
+        </w:rPr>
+      </w:pPr>
+      <w:r>
+        <w:rPr>
+          <w:rFonts w:ascii="Source Code Pro" w:eastAsia="Times New Roman" w:hAnsi="Source Code Pro" w:cs="Times New Roman"/>
+          <w:color w:val="8B949E"/>
+          <w:kern w:val="0"/>
+          <w:sz w:val="21"/>
+          <w:szCs w:val="21"/>
+          <w:bdr w:val="none" w:sz="0" w:space="0" w:color="auto" w:frame="1"/>
+          <w:lang w:val="en-US" w:eastAsia="de-DE"/>
+          <w14:ligatures w14:val="none"/>
+        </w:rPr>
+        <w:t xml:space="preserve">`text` </w:t>
       </w:r>
       <w:proofErr w:type="gramStart"/>
       <w:r>
@@ -6087,29 +6111,30 @@
     <w:p>
       <w:pPr>
         <w:spacing w:after="0" w:line="240" w:lineRule="auto"/>
-        <w:rPr>
-          <w:rFonts w:ascii="Source Code Pro" w:eastAsia="Times New Roman" w:hAnsi="Source Code Pro" w:cs="Times New Roman"/>
-          <w:color w:val="8B949E"/>
-          <w:kern w:val="0"/>
-          <w:sz w:val="21"/>
-          <w:szCs w:val="21"/>
-          <w:bdr w:val="none" w:sz="0" w:space="0" w:color="auto" w:frame="1"/>
-          <w:lang w:val="en-US" w:eastAsia="de-DE"/>
-          <w14:ligatures w14:val="none"/>
-        </w:rPr>
-      </w:pPr>
-      <w:r>
-        <w:rPr>
-          <w:rFonts w:ascii="Source Code Pro" w:eastAsia="Times New Roman" w:hAnsi="Source Code Pro" w:cs="Times New Roman"/>
-          <w:color w:val="8B949E"/>
-          <w:kern w:val="0"/>
-          <w:sz w:val="21"/>
-          <w:szCs w:val="21"/>
-          <w:bdr w:val="none" w:sz="0" w:space="0" w:color="auto" w:frame="1"/>
-          <w:lang w:val="en-US" w:eastAsia="de-DE"/>
-          <w14:ligatures w14:val="none"/>
-        </w:rPr>
-        <w:t xml:space="preserve">  `user` </w:t>
+        <w:ind w:left="360"/>
+        <w:rPr>
+          <w:rFonts w:ascii="Source Code Pro" w:eastAsia="Times New Roman" w:hAnsi="Source Code Pro" w:cs="Times New Roman"/>
+          <w:color w:val="8B949E"/>
+          <w:kern w:val="0"/>
+          <w:sz w:val="21"/>
+          <w:szCs w:val="21"/>
+          <w:bdr w:val="none" w:sz="0" w:space="0" w:color="auto" w:frame="1"/>
+          <w:lang w:val="en-US" w:eastAsia="de-DE"/>
+          <w14:ligatures w14:val="none"/>
+        </w:rPr>
+      </w:pPr>
+      <w:r>
+        <w:rPr>
+          <w:rFonts w:ascii="Source Code Pro" w:eastAsia="Times New Roman" w:hAnsi="Source Code Pro" w:cs="Times New Roman"/>
+          <w:color w:val="8B949E"/>
+          <w:kern w:val="0"/>
+          <w:sz w:val="21"/>
+          <w:szCs w:val="21"/>
+          <w:bdr w:val="none" w:sz="0" w:space="0" w:color="auto" w:frame="1"/>
+          <w:lang w:val="en-US" w:eastAsia="de-DE"/>
+          <w14:ligatures w14:val="none"/>
+        </w:rPr>
+        <w:t xml:space="preserve">`user` </w:t>
       </w:r>
       <w:proofErr w:type="gramStart"/>
       <w:r>
@@ -6158,29 +6183,30 @@
     <w:p>
       <w:pPr>
         <w:spacing w:after="0" w:line="240" w:lineRule="auto"/>
-        <w:rPr>
-          <w:rFonts w:ascii="Source Code Pro" w:eastAsia="Times New Roman" w:hAnsi="Source Code Pro" w:cs="Times New Roman"/>
-          <w:color w:val="8B949E"/>
-          <w:kern w:val="0"/>
-          <w:sz w:val="21"/>
-          <w:szCs w:val="21"/>
-          <w:bdr w:val="none" w:sz="0" w:space="0" w:color="auto" w:frame="1"/>
-          <w:lang w:val="en-US" w:eastAsia="de-DE"/>
-          <w14:ligatures w14:val="none"/>
-        </w:rPr>
-      </w:pPr>
-      <w:r>
-        <w:rPr>
-          <w:rFonts w:ascii="Source Code Pro" w:eastAsia="Times New Roman" w:hAnsi="Source Code Pro" w:cs="Times New Roman"/>
-          <w:color w:val="8B949E"/>
-          <w:kern w:val="0"/>
-          <w:sz w:val="21"/>
-          <w:szCs w:val="21"/>
-          <w:bdr w:val="none" w:sz="0" w:space="0" w:color="auto" w:frame="1"/>
-          <w:lang w:val="en-US" w:eastAsia="de-DE"/>
-          <w14:ligatures w14:val="none"/>
-        </w:rPr>
-        <w:t xml:space="preserve">  `time` </w:t>
+        <w:ind w:left="360"/>
+        <w:rPr>
+          <w:rFonts w:ascii="Source Code Pro" w:eastAsia="Times New Roman" w:hAnsi="Source Code Pro" w:cs="Times New Roman"/>
+          <w:color w:val="8B949E"/>
+          <w:kern w:val="0"/>
+          <w:sz w:val="21"/>
+          <w:szCs w:val="21"/>
+          <w:bdr w:val="none" w:sz="0" w:space="0" w:color="auto" w:frame="1"/>
+          <w:lang w:val="en-US" w:eastAsia="de-DE"/>
+          <w14:ligatures w14:val="none"/>
+        </w:rPr>
+      </w:pPr>
+      <w:r>
+        <w:rPr>
+          <w:rFonts w:ascii="Source Code Pro" w:eastAsia="Times New Roman" w:hAnsi="Source Code Pro" w:cs="Times New Roman"/>
+          <w:color w:val="8B949E"/>
+          <w:kern w:val="0"/>
+          <w:sz w:val="21"/>
+          <w:szCs w:val="21"/>
+          <w:bdr w:val="none" w:sz="0" w:space="0" w:color="auto" w:frame="1"/>
+          <w:lang w:val="en-US" w:eastAsia="de-DE"/>
+          <w14:ligatures w14:val="none"/>
+        </w:rPr>
+        <w:t xml:space="preserve">`time` </w:t>
       </w:r>
       <w:proofErr w:type="gramStart"/>
       <w:r>
@@ -6229,29 +6255,30 @@
     <w:p>
       <w:pPr>
         <w:spacing w:after="0" w:line="240" w:lineRule="auto"/>
-        <w:rPr>
-          <w:rFonts w:ascii="Source Code Pro" w:eastAsia="Times New Roman" w:hAnsi="Source Code Pro" w:cs="Times New Roman"/>
-          <w:color w:val="8B949E"/>
-          <w:kern w:val="0"/>
-          <w:sz w:val="21"/>
-          <w:szCs w:val="21"/>
-          <w:bdr w:val="none" w:sz="0" w:space="0" w:color="auto" w:frame="1"/>
-          <w:lang w:val="en-US" w:eastAsia="de-DE"/>
-          <w14:ligatures w14:val="none"/>
-        </w:rPr>
-      </w:pPr>
-      <w:r>
-        <w:rPr>
-          <w:rFonts w:ascii="Source Code Pro" w:eastAsia="Times New Roman" w:hAnsi="Source Code Pro" w:cs="Times New Roman"/>
-          <w:color w:val="8B949E"/>
-          <w:kern w:val="0"/>
-          <w:sz w:val="21"/>
-          <w:szCs w:val="21"/>
-          <w:bdr w:val="none" w:sz="0" w:space="0" w:color="auto" w:frame="1"/>
-          <w:lang w:val="en-US" w:eastAsia="de-DE"/>
-          <w14:ligatures w14:val="none"/>
-        </w:rPr>
-        <w:t>  `</w:t>
+        <w:ind w:left="360"/>
+        <w:rPr>
+          <w:rFonts w:ascii="Source Code Pro" w:eastAsia="Times New Roman" w:hAnsi="Source Code Pro" w:cs="Times New Roman"/>
+          <w:color w:val="8B949E"/>
+          <w:kern w:val="0"/>
+          <w:sz w:val="21"/>
+          <w:szCs w:val="21"/>
+          <w:bdr w:val="none" w:sz="0" w:space="0" w:color="auto" w:frame="1"/>
+          <w:lang w:val="en-US" w:eastAsia="de-DE"/>
+          <w14:ligatures w14:val="none"/>
+        </w:rPr>
+      </w:pPr>
+      <w:r>
+        <w:rPr>
+          <w:rFonts w:ascii="Source Code Pro" w:eastAsia="Times New Roman" w:hAnsi="Source Code Pro" w:cs="Times New Roman"/>
+          <w:color w:val="8B949E"/>
+          <w:kern w:val="0"/>
+          <w:sz w:val="21"/>
+          <w:szCs w:val="21"/>
+          <w:bdr w:val="none" w:sz="0" w:space="0" w:color="auto" w:frame="1"/>
+          <w:lang w:val="en-US" w:eastAsia="de-DE"/>
+          <w14:ligatures w14:val="none"/>
+        </w:rPr>
+        <w:t>`</w:t>
       </w:r>
       <w:proofErr w:type="spellStart"/>
       <w:r>
@@ -6328,6 +6355,7 @@
     <w:p>
       <w:pPr>
         <w:spacing w:after="0" w:line="240" w:lineRule="auto"/>
+        <w:ind w:left="360"/>
         <w:rPr>
           <w:rFonts w:ascii="Source Code Pro" w:eastAsia="Times New Roman" w:hAnsi="Source Code Pro" w:cs="Times New Roman"/>
           <w:color w:val="8B949E"/>
@@ -6414,6 +6442,7 @@
     <w:p>
       <w:pPr>
         <w:spacing w:after="0" w:line="240" w:lineRule="auto"/>
+        <w:ind w:left="360"/>
         <w:rPr>
           <w:rFonts w:ascii="Source Code Pro" w:eastAsia="Times New Roman" w:hAnsi="Source Code Pro" w:cs="Times New Roman"/>
           <w:color w:val="8B949E"/>
@@ -6443,34 +6472,36 @@
     <w:p>
       <w:pPr>
         <w:spacing w:after="0" w:line="240" w:lineRule="auto"/>
-        <w:rPr>
-          <w:rFonts w:ascii="Source Code Pro" w:eastAsia="Times New Roman" w:hAnsi="Source Code Pro" w:cs="Times New Roman"/>
-          <w:color w:val="8B949E"/>
-          <w:kern w:val="0"/>
-          <w:sz w:val="21"/>
-          <w:szCs w:val="21"/>
-          <w:bdr w:val="none" w:sz="0" w:space="0" w:color="auto" w:frame="1"/>
-          <w:lang w:val="en-US" w:eastAsia="de-DE"/>
-          <w14:ligatures w14:val="none"/>
-        </w:rPr>
-      </w:pPr>
-      <w:r>
-        <w:rPr>
-          <w:rFonts w:ascii="Source Code Pro" w:eastAsia="Times New Roman" w:hAnsi="Source Code Pro" w:cs="Times New Roman"/>
-          <w:color w:val="8B949E"/>
-          <w:kern w:val="0"/>
-          <w:sz w:val="21"/>
-          <w:szCs w:val="21"/>
-          <w:bdr w:val="none" w:sz="0" w:space="0" w:color="auto" w:frame="1"/>
-          <w:lang w:val="en-US" w:eastAsia="de-DE"/>
-          <w14:ligatures w14:val="none"/>
-        </w:rPr>
-        <w:t>-- Dumping data for table `comments`</w:t>
+        <w:ind w:left="360"/>
+        <w:rPr>
+          <w:rFonts w:ascii="Source Code Pro" w:eastAsia="Times New Roman" w:hAnsi="Source Code Pro" w:cs="Times New Roman"/>
+          <w:color w:val="8B949E"/>
+          <w:kern w:val="0"/>
+          <w:sz w:val="21"/>
+          <w:szCs w:val="21"/>
+          <w:bdr w:val="none" w:sz="0" w:space="0" w:color="auto" w:frame="1"/>
+          <w:lang w:val="en-US" w:eastAsia="de-DE"/>
+          <w14:ligatures w14:val="none"/>
+        </w:rPr>
+      </w:pPr>
+      <w:r>
+        <w:rPr>
+          <w:rFonts w:ascii="Source Code Pro" w:eastAsia="Times New Roman" w:hAnsi="Source Code Pro" w:cs="Times New Roman"/>
+          <w:color w:val="8B949E"/>
+          <w:kern w:val="0"/>
+          <w:sz w:val="21"/>
+          <w:szCs w:val="21"/>
+          <w:bdr w:val="none" w:sz="0" w:space="0" w:color="auto" w:frame="1"/>
+          <w:lang w:val="en-US" w:eastAsia="de-DE"/>
+          <w14:ligatures w14:val="none"/>
+        </w:rPr>
+        <w:t>Dumping data for table `comments`</w:t>
       </w:r>
     </w:p>
     <w:p>
       <w:pPr>
         <w:spacing w:after="0" w:line="240" w:lineRule="auto"/>
+        <w:ind w:left="360"/>
         <w:rPr>
           <w:rFonts w:ascii="Source Code Pro" w:eastAsia="Times New Roman" w:hAnsi="Source Code Pro" w:cs="Times New Roman"/>
           <w:color w:val="8B949E"/>
@@ -6514,6 +6545,7 @@
     <w:p>
       <w:pPr>
         <w:spacing w:after="0" w:line="240" w:lineRule="auto"/>
+        <w:ind w:left="360"/>
         <w:rPr>
           <w:rFonts w:ascii="Source Code Pro" w:eastAsia="Times New Roman" w:hAnsi="Source Code Pro" w:cs="Times New Roman"/>
           <w:color w:val="8B949E"/>
@@ -6570,6 +6602,7 @@
     <w:p>
       <w:pPr>
         <w:spacing w:after="0" w:line="240" w:lineRule="auto"/>
+        <w:ind w:left="360"/>
         <w:rPr>
           <w:rFonts w:ascii="Source Code Pro" w:eastAsia="Times New Roman" w:hAnsi="Source Code Pro" w:cs="Times New Roman"/>
           <w:color w:val="8B949E"/>
@@ -6620,35 +6653,36 @@
           <w:lang w:val="en-US" w:eastAsia="de-DE"/>
           <w14:ligatures w14:val="none"/>
         </w:rPr>
-        <w:t>', 'admin', '2024-11-16 00:38:18', 'Example overdue task'),</w:t>
+        <w:t>', 'developer', '2024-11-16 00:38:18', 'Example overdue task'),</w:t>
       </w:r>
     </w:p>
     <w:p>
       <w:pPr>
         <w:spacing w:after="0" w:line="240" w:lineRule="auto"/>
-        <w:rPr>
-          <w:rFonts w:ascii="Source Code Pro" w:eastAsia="Times New Roman" w:hAnsi="Source Code Pro" w:cs="Times New Roman"/>
-          <w:color w:val="8B949E"/>
-          <w:kern w:val="0"/>
-          <w:sz w:val="21"/>
-          <w:szCs w:val="21"/>
-          <w:bdr w:val="none" w:sz="0" w:space="0" w:color="auto" w:frame="1"/>
-          <w:lang w:val="en-US" w:eastAsia="de-DE"/>
-          <w14:ligatures w14:val="none"/>
-        </w:rPr>
-      </w:pPr>
-      <w:r>
-        <w:rPr>
-          <w:rFonts w:ascii="Source Code Pro" w:eastAsia="Times New Roman" w:hAnsi="Source Code Pro" w:cs="Times New Roman"/>
-          <w:color w:val="8B949E"/>
-          <w:kern w:val="0"/>
-          <w:sz w:val="21"/>
-          <w:szCs w:val="21"/>
-          <w:bdr w:val="none" w:sz="0" w:space="0" w:color="auto" w:frame="1"/>
-          <w:lang w:val="en-US" w:eastAsia="de-DE"/>
-          <w14:ligatures w14:val="none"/>
-        </w:rPr>
-        <w:t>('Good job Team!', 'admin', '2024-11-16 00:39:43', 'Example normal task'</w:t>
+        <w:ind w:left="360"/>
+        <w:rPr>
+          <w:rFonts w:ascii="Source Code Pro" w:eastAsia="Times New Roman" w:hAnsi="Source Code Pro" w:cs="Times New Roman"/>
+          <w:color w:val="8B949E"/>
+          <w:kern w:val="0"/>
+          <w:sz w:val="21"/>
+          <w:szCs w:val="21"/>
+          <w:bdr w:val="none" w:sz="0" w:space="0" w:color="auto" w:frame="1"/>
+          <w:lang w:val="en-US" w:eastAsia="de-DE"/>
+          <w14:ligatures w14:val="none"/>
+        </w:rPr>
+      </w:pPr>
+      <w:r>
+        <w:rPr>
+          <w:rFonts w:ascii="Source Code Pro" w:eastAsia="Times New Roman" w:hAnsi="Source Code Pro" w:cs="Times New Roman"/>
+          <w:color w:val="8B949E"/>
+          <w:kern w:val="0"/>
+          <w:sz w:val="21"/>
+          <w:szCs w:val="21"/>
+          <w:bdr w:val="none" w:sz="0" w:space="0" w:color="auto" w:frame="1"/>
+          <w:lang w:val="en-US" w:eastAsia="de-DE"/>
+          <w14:ligatures w14:val="none"/>
+        </w:rPr>
+        <w:t>('Good job Team!', 'developer', '2024-11-16 00:39:43', 'Example normal task'</w:t>
       </w:r>
       <w:proofErr w:type="gramStart"/>
       <w:r>
@@ -6684,29 +6718,30 @@
     <w:p>
       <w:pPr>
         <w:spacing w:after="0" w:line="240" w:lineRule="auto"/>
-        <w:rPr>
-          <w:rFonts w:ascii="Source Code Pro" w:eastAsia="Times New Roman" w:hAnsi="Source Code Pro" w:cs="Times New Roman"/>
-          <w:color w:val="8B949E"/>
-          <w:kern w:val="0"/>
-          <w:sz w:val="21"/>
-          <w:szCs w:val="21"/>
-          <w:bdr w:val="none" w:sz="0" w:space="0" w:color="auto" w:frame="1"/>
-          <w:lang w:val="en-US" w:eastAsia="de-DE"/>
-          <w14:ligatures w14:val="none"/>
-        </w:rPr>
-      </w:pPr>
-      <w:r>
-        <w:rPr>
-          <w:rFonts w:ascii="Source Code Pro" w:eastAsia="Times New Roman" w:hAnsi="Source Code Pro" w:cs="Times New Roman"/>
-          <w:color w:val="8B949E"/>
-          <w:kern w:val="0"/>
-          <w:sz w:val="21"/>
-          <w:szCs w:val="21"/>
-          <w:bdr w:val="none" w:sz="0" w:space="0" w:color="auto" w:frame="1"/>
-          <w:lang w:val="en-US" w:eastAsia="de-DE"/>
-          <w14:ligatures w14:val="none"/>
-        </w:rPr>
-        <w:t>-- --------------------------------------------------------</w:t>
+        <w:ind w:left="360"/>
+        <w:rPr>
+          <w:rFonts w:ascii="Source Code Pro" w:eastAsia="Times New Roman" w:hAnsi="Source Code Pro" w:cs="Times New Roman"/>
+          <w:color w:val="8B949E"/>
+          <w:kern w:val="0"/>
+          <w:sz w:val="21"/>
+          <w:szCs w:val="21"/>
+          <w:bdr w:val="none" w:sz="0" w:space="0" w:color="auto" w:frame="1"/>
+          <w:lang w:val="en-US" w:eastAsia="de-DE"/>
+          <w14:ligatures w14:val="none"/>
+        </w:rPr>
+      </w:pPr>
+      <w:r>
+        <w:rPr>
+          <w:rFonts w:ascii="Source Code Pro" w:eastAsia="Times New Roman" w:hAnsi="Source Code Pro" w:cs="Times New Roman"/>
+          <w:color w:val="8B949E"/>
+          <w:kern w:val="0"/>
+          <w:sz w:val="21"/>
+          <w:szCs w:val="21"/>
+          <w:bdr w:val="none" w:sz="0" w:space="0" w:color="auto" w:frame="1"/>
+          <w:lang w:val="en-US" w:eastAsia="de-DE"/>
+          <w14:ligatures w14:val="none"/>
+        </w:rPr>
+        <w:t>--------------------------------------------------------</w:t>
       </w:r>
     </w:p>
     <w:p>
@@ -6727,6 +6762,7 @@
     <w:p>
       <w:pPr>
         <w:spacing w:after="0" w:line="240" w:lineRule="auto"/>
+        <w:ind w:left="360"/>
         <w:rPr>
           <w:rFonts w:ascii="Source Code Pro" w:eastAsia="Times New Roman" w:hAnsi="Source Code Pro" w:cs="Times New Roman"/>
           <w:color w:val="8B949E"/>
@@ -6755,34 +6791,36 @@
     <w:p>
       <w:pPr>
         <w:spacing w:after="0" w:line="240" w:lineRule="auto"/>
-        <w:rPr>
-          <w:rFonts w:ascii="Source Code Pro" w:eastAsia="Times New Roman" w:hAnsi="Source Code Pro" w:cs="Times New Roman"/>
-          <w:color w:val="8B949E"/>
-          <w:kern w:val="0"/>
-          <w:sz w:val="21"/>
-          <w:szCs w:val="21"/>
-          <w:bdr w:val="none" w:sz="0" w:space="0" w:color="auto" w:frame="1"/>
-          <w:lang w:val="en-US" w:eastAsia="de-DE"/>
-          <w14:ligatures w14:val="none"/>
-        </w:rPr>
-      </w:pPr>
-      <w:r>
-        <w:rPr>
-          <w:rFonts w:ascii="Source Code Pro" w:eastAsia="Times New Roman" w:hAnsi="Source Code Pro" w:cs="Times New Roman"/>
-          <w:color w:val="8B949E"/>
-          <w:kern w:val="0"/>
-          <w:sz w:val="21"/>
-          <w:szCs w:val="21"/>
-          <w:bdr w:val="none" w:sz="0" w:space="0" w:color="auto" w:frame="1"/>
-          <w:lang w:val="en-US" w:eastAsia="de-DE"/>
-          <w14:ligatures w14:val="none"/>
-        </w:rPr>
-        <w:t>-- Table structure for table `projects`</w:t>
+        <w:ind w:left="360"/>
+        <w:rPr>
+          <w:rFonts w:ascii="Source Code Pro" w:eastAsia="Times New Roman" w:hAnsi="Source Code Pro" w:cs="Times New Roman"/>
+          <w:color w:val="8B949E"/>
+          <w:kern w:val="0"/>
+          <w:sz w:val="21"/>
+          <w:szCs w:val="21"/>
+          <w:bdr w:val="none" w:sz="0" w:space="0" w:color="auto" w:frame="1"/>
+          <w:lang w:val="en-US" w:eastAsia="de-DE"/>
+          <w14:ligatures w14:val="none"/>
+        </w:rPr>
+      </w:pPr>
+      <w:r>
+        <w:rPr>
+          <w:rFonts w:ascii="Source Code Pro" w:eastAsia="Times New Roman" w:hAnsi="Source Code Pro" w:cs="Times New Roman"/>
+          <w:color w:val="8B949E"/>
+          <w:kern w:val="0"/>
+          <w:sz w:val="21"/>
+          <w:szCs w:val="21"/>
+          <w:bdr w:val="none" w:sz="0" w:space="0" w:color="auto" w:frame="1"/>
+          <w:lang w:val="en-US" w:eastAsia="de-DE"/>
+          <w14:ligatures w14:val="none"/>
+        </w:rPr>
+        <w:t>Table structure for table `projects`</w:t>
       </w:r>
     </w:p>
     <w:p>
       <w:pPr>
         <w:spacing w:after="0" w:line="240" w:lineRule="auto"/>
+        <w:ind w:left="360"/>
         <w:rPr>
           <w:rFonts w:ascii="Source Code Pro" w:eastAsia="Times New Roman" w:hAnsi="Source Code Pro" w:cs="Times New Roman"/>
           <w:color w:val="8B949E"/>
@@ -6826,6 +6864,7 @@
     <w:p>
       <w:pPr>
         <w:spacing w:after="0" w:line="240" w:lineRule="auto"/>
+        <w:ind w:left="360"/>
         <w:rPr>
           <w:rFonts w:ascii="Source Code Pro" w:eastAsia="Times New Roman" w:hAnsi="Source Code Pro" w:cs="Times New Roman"/>
           <w:color w:val="8B949E"/>
@@ -6854,29 +6893,30 @@
     <w:p>
       <w:pPr>
         <w:spacing w:after="0" w:line="240" w:lineRule="auto"/>
-        <w:rPr>
-          <w:rFonts w:ascii="Source Code Pro" w:eastAsia="Times New Roman" w:hAnsi="Source Code Pro" w:cs="Times New Roman"/>
-          <w:color w:val="8B949E"/>
-          <w:kern w:val="0"/>
-          <w:sz w:val="21"/>
-          <w:szCs w:val="21"/>
-          <w:bdr w:val="none" w:sz="0" w:space="0" w:color="auto" w:frame="1"/>
-          <w:lang w:val="en-US" w:eastAsia="de-DE"/>
-          <w14:ligatures w14:val="none"/>
-        </w:rPr>
-      </w:pPr>
-      <w:r>
-        <w:rPr>
-          <w:rFonts w:ascii="Source Code Pro" w:eastAsia="Times New Roman" w:hAnsi="Source Code Pro" w:cs="Times New Roman"/>
-          <w:color w:val="8B949E"/>
-          <w:kern w:val="0"/>
-          <w:sz w:val="21"/>
-          <w:szCs w:val="21"/>
-          <w:bdr w:val="none" w:sz="0" w:space="0" w:color="auto" w:frame="1"/>
-          <w:lang w:val="en-US" w:eastAsia="de-DE"/>
-          <w14:ligatures w14:val="none"/>
-        </w:rPr>
-        <w:t>  `</w:t>
+        <w:ind w:left="360"/>
+        <w:rPr>
+          <w:rFonts w:ascii="Source Code Pro" w:eastAsia="Times New Roman" w:hAnsi="Source Code Pro" w:cs="Times New Roman"/>
+          <w:color w:val="8B949E"/>
+          <w:kern w:val="0"/>
+          <w:sz w:val="21"/>
+          <w:szCs w:val="21"/>
+          <w:bdr w:val="none" w:sz="0" w:space="0" w:color="auto" w:frame="1"/>
+          <w:lang w:val="en-US" w:eastAsia="de-DE"/>
+          <w14:ligatures w14:val="none"/>
+        </w:rPr>
+      </w:pPr>
+      <w:r>
+        <w:rPr>
+          <w:rFonts w:ascii="Source Code Pro" w:eastAsia="Times New Roman" w:hAnsi="Source Code Pro" w:cs="Times New Roman"/>
+          <w:color w:val="8B949E"/>
+          <w:kern w:val="0"/>
+          <w:sz w:val="21"/>
+          <w:szCs w:val="21"/>
+          <w:bdr w:val="none" w:sz="0" w:space="0" w:color="auto" w:frame="1"/>
+          <w:lang w:val="en-US" w:eastAsia="de-DE"/>
+          <w14:ligatures w14:val="none"/>
+        </w:rPr>
+        <w:t>`</w:t>
       </w:r>
       <w:proofErr w:type="spellStart"/>
       <w:r>
@@ -6953,29 +6993,30 @@
     <w:p>
       <w:pPr>
         <w:spacing w:after="0" w:line="240" w:lineRule="auto"/>
-        <w:rPr>
-          <w:rFonts w:ascii="Source Code Pro" w:eastAsia="Times New Roman" w:hAnsi="Source Code Pro" w:cs="Times New Roman"/>
-          <w:color w:val="8B949E"/>
-          <w:kern w:val="0"/>
-          <w:sz w:val="21"/>
-          <w:szCs w:val="21"/>
-          <w:bdr w:val="none" w:sz="0" w:space="0" w:color="auto" w:frame="1"/>
-          <w:lang w:val="en-US" w:eastAsia="de-DE"/>
-          <w14:ligatures w14:val="none"/>
-        </w:rPr>
-      </w:pPr>
-      <w:r>
-        <w:rPr>
-          <w:rFonts w:ascii="Source Code Pro" w:eastAsia="Times New Roman" w:hAnsi="Source Code Pro" w:cs="Times New Roman"/>
-          <w:color w:val="8B949E"/>
-          <w:kern w:val="0"/>
-          <w:sz w:val="21"/>
-          <w:szCs w:val="21"/>
-          <w:bdr w:val="none" w:sz="0" w:space="0" w:color="auto" w:frame="1"/>
-          <w:lang w:val="en-US" w:eastAsia="de-DE"/>
-          <w14:ligatures w14:val="none"/>
-        </w:rPr>
-        <w:t>  `</w:t>
+        <w:ind w:left="360"/>
+        <w:rPr>
+          <w:rFonts w:ascii="Source Code Pro" w:eastAsia="Times New Roman" w:hAnsi="Source Code Pro" w:cs="Times New Roman"/>
+          <w:color w:val="8B949E"/>
+          <w:kern w:val="0"/>
+          <w:sz w:val="21"/>
+          <w:szCs w:val="21"/>
+          <w:bdr w:val="none" w:sz="0" w:space="0" w:color="auto" w:frame="1"/>
+          <w:lang w:val="en-US" w:eastAsia="de-DE"/>
+          <w14:ligatures w14:val="none"/>
+        </w:rPr>
+      </w:pPr>
+      <w:r>
+        <w:rPr>
+          <w:rFonts w:ascii="Source Code Pro" w:eastAsia="Times New Roman" w:hAnsi="Source Code Pro" w:cs="Times New Roman"/>
+          <w:color w:val="8B949E"/>
+          <w:kern w:val="0"/>
+          <w:sz w:val="21"/>
+          <w:szCs w:val="21"/>
+          <w:bdr w:val="none" w:sz="0" w:space="0" w:color="auto" w:frame="1"/>
+          <w:lang w:val="en-US" w:eastAsia="de-DE"/>
+          <w14:ligatures w14:val="none"/>
+        </w:rPr>
+        <w:t>`</w:t>
       </w:r>
       <w:proofErr w:type="spellStart"/>
       <w:r>
@@ -7037,29 +7078,30 @@
     <w:p>
       <w:pPr>
         <w:spacing w:after="0" w:line="240" w:lineRule="auto"/>
-        <w:rPr>
-          <w:rFonts w:ascii="Source Code Pro" w:eastAsia="Times New Roman" w:hAnsi="Source Code Pro" w:cs="Times New Roman"/>
-          <w:color w:val="8B949E"/>
-          <w:kern w:val="0"/>
-          <w:sz w:val="21"/>
-          <w:szCs w:val="21"/>
-          <w:bdr w:val="none" w:sz="0" w:space="0" w:color="auto" w:frame="1"/>
-          <w:lang w:val="en-US" w:eastAsia="de-DE"/>
-          <w14:ligatures w14:val="none"/>
-        </w:rPr>
-      </w:pPr>
-      <w:r>
-        <w:rPr>
-          <w:rFonts w:ascii="Source Code Pro" w:eastAsia="Times New Roman" w:hAnsi="Source Code Pro" w:cs="Times New Roman"/>
-          <w:color w:val="8B949E"/>
-          <w:kern w:val="0"/>
-          <w:sz w:val="21"/>
-          <w:szCs w:val="21"/>
-          <w:bdr w:val="none" w:sz="0" w:space="0" w:color="auto" w:frame="1"/>
-          <w:lang w:val="en-US" w:eastAsia="de-DE"/>
-          <w14:ligatures w14:val="none"/>
-        </w:rPr>
-        <w:t>  `</w:t>
+        <w:ind w:left="360"/>
+        <w:rPr>
+          <w:rFonts w:ascii="Source Code Pro" w:eastAsia="Times New Roman" w:hAnsi="Source Code Pro" w:cs="Times New Roman"/>
+          <w:color w:val="8B949E"/>
+          <w:kern w:val="0"/>
+          <w:sz w:val="21"/>
+          <w:szCs w:val="21"/>
+          <w:bdr w:val="none" w:sz="0" w:space="0" w:color="auto" w:frame="1"/>
+          <w:lang w:val="en-US" w:eastAsia="de-DE"/>
+          <w14:ligatures w14:val="none"/>
+        </w:rPr>
+      </w:pPr>
+      <w:r>
+        <w:rPr>
+          <w:rFonts w:ascii="Source Code Pro" w:eastAsia="Times New Roman" w:hAnsi="Source Code Pro" w:cs="Times New Roman"/>
+          <w:color w:val="8B949E"/>
+          <w:kern w:val="0"/>
+          <w:sz w:val="21"/>
+          <w:szCs w:val="21"/>
+          <w:bdr w:val="none" w:sz="0" w:space="0" w:color="auto" w:frame="1"/>
+          <w:lang w:val="en-US" w:eastAsia="de-DE"/>
+          <w14:ligatures w14:val="none"/>
+        </w:rPr>
+        <w:t>`</w:t>
       </w:r>
       <w:proofErr w:type="spellStart"/>
       <w:r>
@@ -7136,6 +7178,7 @@
     <w:p>
       <w:pPr>
         <w:spacing w:after="0" w:line="240" w:lineRule="auto"/>
+        <w:ind w:left="360"/>
         <w:rPr>
           <w:rFonts w:ascii="Source Code Pro" w:eastAsia="Times New Roman" w:hAnsi="Source Code Pro" w:cs="Times New Roman"/>
           <w:color w:val="8B949E"/>
@@ -7222,6 +7265,7 @@
     <w:p>
       <w:pPr>
         <w:spacing w:after="0" w:line="240" w:lineRule="auto"/>
+        <w:ind w:left="360"/>
         <w:rPr>
           <w:rFonts w:ascii="Source Code Pro" w:eastAsia="Times New Roman" w:hAnsi="Source Code Pro" w:cs="Times New Roman"/>
           <w:color w:val="8B949E"/>
@@ -7250,34 +7294,36 @@
     <w:p>
       <w:pPr>
         <w:spacing w:after="0" w:line="240" w:lineRule="auto"/>
-        <w:rPr>
-          <w:rFonts w:ascii="Source Code Pro" w:eastAsia="Times New Roman" w:hAnsi="Source Code Pro" w:cs="Times New Roman"/>
-          <w:color w:val="8B949E"/>
-          <w:kern w:val="0"/>
-          <w:sz w:val="21"/>
-          <w:szCs w:val="21"/>
-          <w:bdr w:val="none" w:sz="0" w:space="0" w:color="auto" w:frame="1"/>
-          <w:lang w:val="en-US" w:eastAsia="de-DE"/>
-          <w14:ligatures w14:val="none"/>
-        </w:rPr>
-      </w:pPr>
-      <w:r>
-        <w:rPr>
-          <w:rFonts w:ascii="Source Code Pro" w:eastAsia="Times New Roman" w:hAnsi="Source Code Pro" w:cs="Times New Roman"/>
-          <w:color w:val="8B949E"/>
-          <w:kern w:val="0"/>
-          <w:sz w:val="21"/>
-          <w:szCs w:val="21"/>
-          <w:bdr w:val="none" w:sz="0" w:space="0" w:color="auto" w:frame="1"/>
-          <w:lang w:val="en-US" w:eastAsia="de-DE"/>
-          <w14:ligatures w14:val="none"/>
-        </w:rPr>
-        <w:t>-- Dumping data for table `projects`</w:t>
+        <w:ind w:left="360"/>
+        <w:rPr>
+          <w:rFonts w:ascii="Source Code Pro" w:eastAsia="Times New Roman" w:hAnsi="Source Code Pro" w:cs="Times New Roman"/>
+          <w:color w:val="8B949E"/>
+          <w:kern w:val="0"/>
+          <w:sz w:val="21"/>
+          <w:szCs w:val="21"/>
+          <w:bdr w:val="none" w:sz="0" w:space="0" w:color="auto" w:frame="1"/>
+          <w:lang w:val="en-US" w:eastAsia="de-DE"/>
+          <w14:ligatures w14:val="none"/>
+        </w:rPr>
+      </w:pPr>
+      <w:r>
+        <w:rPr>
+          <w:rFonts w:ascii="Source Code Pro" w:eastAsia="Times New Roman" w:hAnsi="Source Code Pro" w:cs="Times New Roman"/>
+          <w:color w:val="8B949E"/>
+          <w:kern w:val="0"/>
+          <w:sz w:val="21"/>
+          <w:szCs w:val="21"/>
+          <w:bdr w:val="none" w:sz="0" w:space="0" w:color="auto" w:frame="1"/>
+          <w:lang w:val="en-US" w:eastAsia="de-DE"/>
+          <w14:ligatures w14:val="none"/>
+        </w:rPr>
+        <w:t>Dumping data for table `projects`</w:t>
       </w:r>
     </w:p>
     <w:p>
       <w:pPr>
         <w:spacing w:after="0" w:line="240" w:lineRule="auto"/>
+        <w:ind w:left="360"/>
         <w:rPr>
           <w:rFonts w:ascii="Source Code Pro" w:eastAsia="Times New Roman" w:hAnsi="Source Code Pro" w:cs="Times New Roman"/>
           <w:color w:val="8B949E"/>
@@ -7321,6 +7367,7 @@
     <w:p>
       <w:pPr>
         <w:spacing w:after="0" w:line="240" w:lineRule="auto"/>
+        <w:ind w:left="360"/>
         <w:rPr>
           <w:rFonts w:ascii="Source Code Pro" w:eastAsia="Times New Roman" w:hAnsi="Source Code Pro" w:cs="Times New Roman"/>
           <w:color w:val="8B949E"/>
@@ -7433,6 +7480,7 @@
     <w:p>
       <w:pPr>
         <w:spacing w:after="0" w:line="240" w:lineRule="auto"/>
+        <w:ind w:left="360"/>
         <w:rPr>
           <w:rFonts w:ascii="Source Code Pro" w:eastAsia="Times New Roman" w:hAnsi="Source Code Pro" w:cs="Times New Roman"/>
           <w:color w:val="8B949E"/>
@@ -7532,29 +7580,30 @@
     <w:p>
       <w:pPr>
         <w:spacing w:after="0" w:line="240" w:lineRule="auto"/>
-        <w:rPr>
-          <w:rFonts w:ascii="Source Code Pro" w:eastAsia="Times New Roman" w:hAnsi="Source Code Pro" w:cs="Times New Roman"/>
-          <w:color w:val="8B949E"/>
-          <w:kern w:val="0"/>
-          <w:sz w:val="21"/>
-          <w:szCs w:val="21"/>
-          <w:bdr w:val="none" w:sz="0" w:space="0" w:color="auto" w:frame="1"/>
-          <w:lang w:val="en-US" w:eastAsia="de-DE"/>
-          <w14:ligatures w14:val="none"/>
-        </w:rPr>
-      </w:pPr>
-      <w:r>
-        <w:rPr>
-          <w:rFonts w:ascii="Source Code Pro" w:eastAsia="Times New Roman" w:hAnsi="Source Code Pro" w:cs="Times New Roman"/>
-          <w:color w:val="8B949E"/>
-          <w:kern w:val="0"/>
-          <w:sz w:val="21"/>
-          <w:szCs w:val="21"/>
-          <w:bdr w:val="none" w:sz="0" w:space="0" w:color="auto" w:frame="1"/>
-          <w:lang w:val="en-US" w:eastAsia="de-DE"/>
-          <w14:ligatures w14:val="none"/>
-        </w:rPr>
-        <w:t>-- --------------------------------------------------------</w:t>
+        <w:ind w:left="360"/>
+        <w:rPr>
+          <w:rFonts w:ascii="Source Code Pro" w:eastAsia="Times New Roman" w:hAnsi="Source Code Pro" w:cs="Times New Roman"/>
+          <w:color w:val="8B949E"/>
+          <w:kern w:val="0"/>
+          <w:sz w:val="21"/>
+          <w:szCs w:val="21"/>
+          <w:bdr w:val="none" w:sz="0" w:space="0" w:color="auto" w:frame="1"/>
+          <w:lang w:val="en-US" w:eastAsia="de-DE"/>
+          <w14:ligatures w14:val="none"/>
+        </w:rPr>
+      </w:pPr>
+      <w:r>
+        <w:rPr>
+          <w:rFonts w:ascii="Source Code Pro" w:eastAsia="Times New Roman" w:hAnsi="Source Code Pro" w:cs="Times New Roman"/>
+          <w:color w:val="8B949E"/>
+          <w:kern w:val="0"/>
+          <w:sz w:val="21"/>
+          <w:szCs w:val="21"/>
+          <w:bdr w:val="none" w:sz="0" w:space="0" w:color="auto" w:frame="1"/>
+          <w:lang w:val="en-US" w:eastAsia="de-DE"/>
+          <w14:ligatures w14:val="none"/>
+        </w:rPr>
+        <w:t>--------------------------------------------------------</w:t>
       </w:r>
     </w:p>
     <w:p>
@@ -7575,6 +7624,7 @@
     <w:p>
       <w:pPr>
         <w:spacing w:after="0" w:line="240" w:lineRule="auto"/>
+        <w:ind w:left="360"/>
         <w:rPr>
           <w:rFonts w:ascii="Source Code Pro" w:eastAsia="Times New Roman" w:hAnsi="Source Code Pro" w:cs="Times New Roman"/>
           <w:color w:val="8B949E"/>
@@ -7603,34 +7653,36 @@
     <w:p>
       <w:pPr>
         <w:spacing w:after="0" w:line="240" w:lineRule="auto"/>
-        <w:rPr>
-          <w:rFonts w:ascii="Source Code Pro" w:eastAsia="Times New Roman" w:hAnsi="Source Code Pro" w:cs="Times New Roman"/>
-          <w:color w:val="8B949E"/>
-          <w:kern w:val="0"/>
-          <w:sz w:val="21"/>
-          <w:szCs w:val="21"/>
-          <w:bdr w:val="none" w:sz="0" w:space="0" w:color="auto" w:frame="1"/>
-          <w:lang w:val="en-US" w:eastAsia="de-DE"/>
-          <w14:ligatures w14:val="none"/>
-        </w:rPr>
-      </w:pPr>
-      <w:r>
-        <w:rPr>
-          <w:rFonts w:ascii="Source Code Pro" w:eastAsia="Times New Roman" w:hAnsi="Source Code Pro" w:cs="Times New Roman"/>
-          <w:color w:val="8B949E"/>
-          <w:kern w:val="0"/>
-          <w:sz w:val="21"/>
-          <w:szCs w:val="21"/>
-          <w:bdr w:val="none" w:sz="0" w:space="0" w:color="auto" w:frame="1"/>
-          <w:lang w:val="en-US" w:eastAsia="de-DE"/>
-          <w14:ligatures w14:val="none"/>
-        </w:rPr>
-        <w:t>-- Table structure for table `tasks`</w:t>
+        <w:ind w:left="360"/>
+        <w:rPr>
+          <w:rFonts w:ascii="Source Code Pro" w:eastAsia="Times New Roman" w:hAnsi="Source Code Pro" w:cs="Times New Roman"/>
+          <w:color w:val="8B949E"/>
+          <w:kern w:val="0"/>
+          <w:sz w:val="21"/>
+          <w:szCs w:val="21"/>
+          <w:bdr w:val="none" w:sz="0" w:space="0" w:color="auto" w:frame="1"/>
+          <w:lang w:val="en-US" w:eastAsia="de-DE"/>
+          <w14:ligatures w14:val="none"/>
+        </w:rPr>
+      </w:pPr>
+      <w:r>
+        <w:rPr>
+          <w:rFonts w:ascii="Source Code Pro" w:eastAsia="Times New Roman" w:hAnsi="Source Code Pro" w:cs="Times New Roman"/>
+          <w:color w:val="8B949E"/>
+          <w:kern w:val="0"/>
+          <w:sz w:val="21"/>
+          <w:szCs w:val="21"/>
+          <w:bdr w:val="none" w:sz="0" w:space="0" w:color="auto" w:frame="1"/>
+          <w:lang w:val="en-US" w:eastAsia="de-DE"/>
+          <w14:ligatures w14:val="none"/>
+        </w:rPr>
+        <w:t>Table structure for table `tasks`</w:t>
       </w:r>
     </w:p>
     <w:p>
       <w:pPr>
         <w:spacing w:after="0" w:line="240" w:lineRule="auto"/>
+        <w:ind w:left="360"/>
         <w:rPr>
           <w:rFonts w:ascii="Source Code Pro" w:eastAsia="Times New Roman" w:hAnsi="Source Code Pro" w:cs="Times New Roman"/>
           <w:color w:val="8B949E"/>
@@ -7674,6 +7726,7 @@
     <w:p>
       <w:pPr>
         <w:spacing w:after="0" w:line="240" w:lineRule="auto"/>
+        <w:ind w:left="360"/>
         <w:rPr>
           <w:rFonts w:ascii="Source Code Pro" w:eastAsia="Times New Roman" w:hAnsi="Source Code Pro" w:cs="Times New Roman"/>
           <w:color w:val="8B949E"/>
@@ -7702,29 +7755,30 @@
     <w:p>
       <w:pPr>
         <w:spacing w:after="0" w:line="240" w:lineRule="auto"/>
-        <w:rPr>
-          <w:rFonts w:ascii="Source Code Pro" w:eastAsia="Times New Roman" w:hAnsi="Source Code Pro" w:cs="Times New Roman"/>
-          <w:color w:val="8B949E"/>
-          <w:kern w:val="0"/>
-          <w:sz w:val="21"/>
-          <w:szCs w:val="21"/>
-          <w:bdr w:val="none" w:sz="0" w:space="0" w:color="auto" w:frame="1"/>
-          <w:lang w:val="en-US" w:eastAsia="de-DE"/>
-          <w14:ligatures w14:val="none"/>
-        </w:rPr>
-      </w:pPr>
-      <w:r>
-        <w:rPr>
-          <w:rFonts w:ascii="Source Code Pro" w:eastAsia="Times New Roman" w:hAnsi="Source Code Pro" w:cs="Times New Roman"/>
-          <w:color w:val="8B949E"/>
-          <w:kern w:val="0"/>
-          <w:sz w:val="21"/>
-          <w:szCs w:val="21"/>
-          <w:bdr w:val="none" w:sz="0" w:space="0" w:color="auto" w:frame="1"/>
-          <w:lang w:val="en-US" w:eastAsia="de-DE"/>
-          <w14:ligatures w14:val="none"/>
-        </w:rPr>
-        <w:t>  `</w:t>
+        <w:ind w:left="360"/>
+        <w:rPr>
+          <w:rFonts w:ascii="Source Code Pro" w:eastAsia="Times New Roman" w:hAnsi="Source Code Pro" w:cs="Times New Roman"/>
+          <w:color w:val="8B949E"/>
+          <w:kern w:val="0"/>
+          <w:sz w:val="21"/>
+          <w:szCs w:val="21"/>
+          <w:bdr w:val="none" w:sz="0" w:space="0" w:color="auto" w:frame="1"/>
+          <w:lang w:val="en-US" w:eastAsia="de-DE"/>
+          <w14:ligatures w14:val="none"/>
+        </w:rPr>
+      </w:pPr>
+      <w:r>
+        <w:rPr>
+          <w:rFonts w:ascii="Source Code Pro" w:eastAsia="Times New Roman" w:hAnsi="Source Code Pro" w:cs="Times New Roman"/>
+          <w:color w:val="8B949E"/>
+          <w:kern w:val="0"/>
+          <w:sz w:val="21"/>
+          <w:szCs w:val="21"/>
+          <w:bdr w:val="none" w:sz="0" w:space="0" w:color="auto" w:frame="1"/>
+          <w:lang w:val="en-US" w:eastAsia="de-DE"/>
+          <w14:ligatures w14:val="none"/>
+        </w:rPr>
+        <w:t>`</w:t>
       </w:r>
       <w:proofErr w:type="spellStart"/>
       <w:r>
@@ -7801,29 +7855,30 @@
     <w:p>
       <w:pPr>
         <w:spacing w:after="0" w:line="240" w:lineRule="auto"/>
-        <w:rPr>
-          <w:rFonts w:ascii="Source Code Pro" w:eastAsia="Times New Roman" w:hAnsi="Source Code Pro" w:cs="Times New Roman"/>
-          <w:color w:val="8B949E"/>
-          <w:kern w:val="0"/>
-          <w:sz w:val="21"/>
-          <w:szCs w:val="21"/>
-          <w:bdr w:val="none" w:sz="0" w:space="0" w:color="auto" w:frame="1"/>
-          <w:lang w:val="en-US" w:eastAsia="de-DE"/>
-          <w14:ligatures w14:val="none"/>
-        </w:rPr>
-      </w:pPr>
-      <w:r>
-        <w:rPr>
-          <w:rFonts w:ascii="Source Code Pro" w:eastAsia="Times New Roman" w:hAnsi="Source Code Pro" w:cs="Times New Roman"/>
-          <w:color w:val="8B949E"/>
-          <w:kern w:val="0"/>
-          <w:sz w:val="21"/>
-          <w:szCs w:val="21"/>
-          <w:bdr w:val="none" w:sz="0" w:space="0" w:color="auto" w:frame="1"/>
-          <w:lang w:val="en-US" w:eastAsia="de-DE"/>
-          <w14:ligatures w14:val="none"/>
-        </w:rPr>
-        <w:t>  `</w:t>
+        <w:ind w:left="360"/>
+        <w:rPr>
+          <w:rFonts w:ascii="Source Code Pro" w:eastAsia="Times New Roman" w:hAnsi="Source Code Pro" w:cs="Times New Roman"/>
+          <w:color w:val="8B949E"/>
+          <w:kern w:val="0"/>
+          <w:sz w:val="21"/>
+          <w:szCs w:val="21"/>
+          <w:bdr w:val="none" w:sz="0" w:space="0" w:color="auto" w:frame="1"/>
+          <w:lang w:val="en-US" w:eastAsia="de-DE"/>
+          <w14:ligatures w14:val="none"/>
+        </w:rPr>
+      </w:pPr>
+      <w:r>
+        <w:rPr>
+          <w:rFonts w:ascii="Source Code Pro" w:eastAsia="Times New Roman" w:hAnsi="Source Code Pro" w:cs="Times New Roman"/>
+          <w:color w:val="8B949E"/>
+          <w:kern w:val="0"/>
+          <w:sz w:val="21"/>
+          <w:szCs w:val="21"/>
+          <w:bdr w:val="none" w:sz="0" w:space="0" w:color="auto" w:frame="1"/>
+          <w:lang w:val="en-US" w:eastAsia="de-DE"/>
+          <w14:ligatures w14:val="none"/>
+        </w:rPr>
+        <w:t>`</w:t>
       </w:r>
       <w:proofErr w:type="spellStart"/>
       <w:r>
@@ -7900,29 +7955,30 @@
     <w:p>
       <w:pPr>
         <w:spacing w:after="0" w:line="240" w:lineRule="auto"/>
-        <w:rPr>
-          <w:rFonts w:ascii="Source Code Pro" w:eastAsia="Times New Roman" w:hAnsi="Source Code Pro" w:cs="Times New Roman"/>
-          <w:color w:val="8B949E"/>
-          <w:kern w:val="0"/>
-          <w:sz w:val="21"/>
-          <w:szCs w:val="21"/>
-          <w:bdr w:val="none" w:sz="0" w:space="0" w:color="auto" w:frame="1"/>
-          <w:lang w:val="en-US" w:eastAsia="de-DE"/>
-          <w14:ligatures w14:val="none"/>
-        </w:rPr>
-      </w:pPr>
-      <w:r>
-        <w:rPr>
-          <w:rFonts w:ascii="Source Code Pro" w:eastAsia="Times New Roman" w:hAnsi="Source Code Pro" w:cs="Times New Roman"/>
-          <w:color w:val="8B949E"/>
-          <w:kern w:val="0"/>
-          <w:sz w:val="21"/>
-          <w:szCs w:val="21"/>
-          <w:bdr w:val="none" w:sz="0" w:space="0" w:color="auto" w:frame="1"/>
-          <w:lang w:val="en-US" w:eastAsia="de-DE"/>
-          <w14:ligatures w14:val="none"/>
-        </w:rPr>
-        <w:t xml:space="preserve">  `owner` </w:t>
+        <w:ind w:left="360"/>
+        <w:rPr>
+          <w:rFonts w:ascii="Source Code Pro" w:eastAsia="Times New Roman" w:hAnsi="Source Code Pro" w:cs="Times New Roman"/>
+          <w:color w:val="8B949E"/>
+          <w:kern w:val="0"/>
+          <w:sz w:val="21"/>
+          <w:szCs w:val="21"/>
+          <w:bdr w:val="none" w:sz="0" w:space="0" w:color="auto" w:frame="1"/>
+          <w:lang w:val="en-US" w:eastAsia="de-DE"/>
+          <w14:ligatures w14:val="none"/>
+        </w:rPr>
+      </w:pPr>
+      <w:r>
+        <w:rPr>
+          <w:rFonts w:ascii="Source Code Pro" w:eastAsia="Times New Roman" w:hAnsi="Source Code Pro" w:cs="Times New Roman"/>
+          <w:color w:val="8B949E"/>
+          <w:kern w:val="0"/>
+          <w:sz w:val="21"/>
+          <w:szCs w:val="21"/>
+          <w:bdr w:val="none" w:sz="0" w:space="0" w:color="auto" w:frame="1"/>
+          <w:lang w:val="en-US" w:eastAsia="de-DE"/>
+          <w14:ligatures w14:val="none"/>
+        </w:rPr>
+        <w:t xml:space="preserve">`owner` </w:t>
       </w:r>
       <w:proofErr w:type="gramStart"/>
       <w:r>
@@ -7971,29 +8027,30 @@
     <w:p>
       <w:pPr>
         <w:spacing w:after="0" w:line="240" w:lineRule="auto"/>
-        <w:rPr>
-          <w:rFonts w:ascii="Source Code Pro" w:eastAsia="Times New Roman" w:hAnsi="Source Code Pro" w:cs="Times New Roman"/>
-          <w:color w:val="8B949E"/>
-          <w:kern w:val="0"/>
-          <w:sz w:val="21"/>
-          <w:szCs w:val="21"/>
-          <w:bdr w:val="none" w:sz="0" w:space="0" w:color="auto" w:frame="1"/>
-          <w:lang w:val="en-US" w:eastAsia="de-DE"/>
-          <w14:ligatures w14:val="none"/>
-        </w:rPr>
-      </w:pPr>
-      <w:r>
-        <w:rPr>
-          <w:rFonts w:ascii="Source Code Pro" w:eastAsia="Times New Roman" w:hAnsi="Source Code Pro" w:cs="Times New Roman"/>
-          <w:color w:val="8B949E"/>
-          <w:kern w:val="0"/>
-          <w:sz w:val="21"/>
-          <w:szCs w:val="21"/>
-          <w:bdr w:val="none" w:sz="0" w:space="0" w:color="auto" w:frame="1"/>
-          <w:lang w:val="en-US" w:eastAsia="de-DE"/>
-          <w14:ligatures w14:val="none"/>
-        </w:rPr>
-        <w:t xml:space="preserve">  `assigned` </w:t>
+        <w:ind w:left="360"/>
+        <w:rPr>
+          <w:rFonts w:ascii="Source Code Pro" w:eastAsia="Times New Roman" w:hAnsi="Source Code Pro" w:cs="Times New Roman"/>
+          <w:color w:val="8B949E"/>
+          <w:kern w:val="0"/>
+          <w:sz w:val="21"/>
+          <w:szCs w:val="21"/>
+          <w:bdr w:val="none" w:sz="0" w:space="0" w:color="auto" w:frame="1"/>
+          <w:lang w:val="en-US" w:eastAsia="de-DE"/>
+          <w14:ligatures w14:val="none"/>
+        </w:rPr>
+      </w:pPr>
+      <w:r>
+        <w:rPr>
+          <w:rFonts w:ascii="Source Code Pro" w:eastAsia="Times New Roman" w:hAnsi="Source Code Pro" w:cs="Times New Roman"/>
+          <w:color w:val="8B949E"/>
+          <w:kern w:val="0"/>
+          <w:sz w:val="21"/>
+          <w:szCs w:val="21"/>
+          <w:bdr w:val="none" w:sz="0" w:space="0" w:color="auto" w:frame="1"/>
+          <w:lang w:val="en-US" w:eastAsia="de-DE"/>
+          <w14:ligatures w14:val="none"/>
+        </w:rPr>
+        <w:t xml:space="preserve">`assigned` </w:t>
       </w:r>
       <w:proofErr w:type="gramStart"/>
       <w:r>
@@ -8042,29 +8099,30 @@
     <w:p>
       <w:pPr>
         <w:spacing w:after="0" w:line="240" w:lineRule="auto"/>
-        <w:rPr>
-          <w:rFonts w:ascii="Source Code Pro" w:eastAsia="Times New Roman" w:hAnsi="Source Code Pro" w:cs="Times New Roman"/>
-          <w:color w:val="8B949E"/>
-          <w:kern w:val="0"/>
-          <w:sz w:val="21"/>
-          <w:szCs w:val="21"/>
-          <w:bdr w:val="none" w:sz="0" w:space="0" w:color="auto" w:frame="1"/>
-          <w:lang w:val="en-US" w:eastAsia="de-DE"/>
-          <w14:ligatures w14:val="none"/>
-        </w:rPr>
-      </w:pPr>
-      <w:r>
-        <w:rPr>
-          <w:rFonts w:ascii="Source Code Pro" w:eastAsia="Times New Roman" w:hAnsi="Source Code Pro" w:cs="Times New Roman"/>
-          <w:color w:val="8B949E"/>
-          <w:kern w:val="0"/>
-          <w:sz w:val="21"/>
-          <w:szCs w:val="21"/>
-          <w:bdr w:val="none" w:sz="0" w:space="0" w:color="auto" w:frame="1"/>
-          <w:lang w:val="en-US" w:eastAsia="de-DE"/>
-          <w14:ligatures w14:val="none"/>
-        </w:rPr>
-        <w:t xml:space="preserve">  `description` </w:t>
+        <w:ind w:left="360"/>
+        <w:rPr>
+          <w:rFonts w:ascii="Source Code Pro" w:eastAsia="Times New Roman" w:hAnsi="Source Code Pro" w:cs="Times New Roman"/>
+          <w:color w:val="8B949E"/>
+          <w:kern w:val="0"/>
+          <w:sz w:val="21"/>
+          <w:szCs w:val="21"/>
+          <w:bdr w:val="none" w:sz="0" w:space="0" w:color="auto" w:frame="1"/>
+          <w:lang w:val="en-US" w:eastAsia="de-DE"/>
+          <w14:ligatures w14:val="none"/>
+        </w:rPr>
+      </w:pPr>
+      <w:r>
+        <w:rPr>
+          <w:rFonts w:ascii="Source Code Pro" w:eastAsia="Times New Roman" w:hAnsi="Source Code Pro" w:cs="Times New Roman"/>
+          <w:color w:val="8B949E"/>
+          <w:kern w:val="0"/>
+          <w:sz w:val="21"/>
+          <w:szCs w:val="21"/>
+          <w:bdr w:val="none" w:sz="0" w:space="0" w:color="auto" w:frame="1"/>
+          <w:lang w:val="en-US" w:eastAsia="de-DE"/>
+          <w14:ligatures w14:val="none"/>
+        </w:rPr>
+        <w:t xml:space="preserve">`description` </w:t>
       </w:r>
       <w:r>
         <w:rPr>
@@ -8098,29 +8156,30 @@
     <w:p>
       <w:pPr>
         <w:spacing w:after="0" w:line="240" w:lineRule="auto"/>
-        <w:rPr>
-          <w:rFonts w:ascii="Source Code Pro" w:eastAsia="Times New Roman" w:hAnsi="Source Code Pro" w:cs="Times New Roman"/>
-          <w:color w:val="8B949E"/>
-          <w:kern w:val="0"/>
-          <w:sz w:val="21"/>
-          <w:szCs w:val="21"/>
-          <w:bdr w:val="none" w:sz="0" w:space="0" w:color="auto" w:frame="1"/>
-          <w:lang w:val="en-US" w:eastAsia="de-DE"/>
-          <w14:ligatures w14:val="none"/>
-        </w:rPr>
-      </w:pPr>
-      <w:r>
-        <w:rPr>
-          <w:rFonts w:ascii="Source Code Pro" w:eastAsia="Times New Roman" w:hAnsi="Source Code Pro" w:cs="Times New Roman"/>
-          <w:color w:val="8B949E"/>
-          <w:kern w:val="0"/>
-          <w:sz w:val="21"/>
-          <w:szCs w:val="21"/>
-          <w:bdr w:val="none" w:sz="0" w:space="0" w:color="auto" w:frame="1"/>
-          <w:lang w:val="en-US" w:eastAsia="de-DE"/>
-          <w14:ligatures w14:val="none"/>
-        </w:rPr>
-        <w:t xml:space="preserve">  `status` </w:t>
+        <w:ind w:left="360"/>
+        <w:rPr>
+          <w:rFonts w:ascii="Source Code Pro" w:eastAsia="Times New Roman" w:hAnsi="Source Code Pro" w:cs="Times New Roman"/>
+          <w:color w:val="8B949E"/>
+          <w:kern w:val="0"/>
+          <w:sz w:val="21"/>
+          <w:szCs w:val="21"/>
+          <w:bdr w:val="none" w:sz="0" w:space="0" w:color="auto" w:frame="1"/>
+          <w:lang w:val="en-US" w:eastAsia="de-DE"/>
+          <w14:ligatures w14:val="none"/>
+        </w:rPr>
+      </w:pPr>
+      <w:r>
+        <w:rPr>
+          <w:rFonts w:ascii="Source Code Pro" w:eastAsia="Times New Roman" w:hAnsi="Source Code Pro" w:cs="Times New Roman"/>
+          <w:color w:val="8B949E"/>
+          <w:kern w:val="0"/>
+          <w:sz w:val="21"/>
+          <w:szCs w:val="21"/>
+          <w:bdr w:val="none" w:sz="0" w:space="0" w:color="auto" w:frame="1"/>
+          <w:lang w:val="en-US" w:eastAsia="de-DE"/>
+          <w14:ligatures w14:val="none"/>
+        </w:rPr>
+        <w:t xml:space="preserve">`status` </w:t>
       </w:r>
       <w:proofErr w:type="gramStart"/>
       <w:r>
@@ -8169,29 +8228,30 @@
     <w:p>
       <w:pPr>
         <w:spacing w:after="0" w:line="240" w:lineRule="auto"/>
-        <w:rPr>
-          <w:rFonts w:ascii="Source Code Pro" w:eastAsia="Times New Roman" w:hAnsi="Source Code Pro" w:cs="Times New Roman"/>
-          <w:color w:val="8B949E"/>
-          <w:kern w:val="0"/>
-          <w:sz w:val="21"/>
-          <w:szCs w:val="21"/>
-          <w:bdr w:val="none" w:sz="0" w:space="0" w:color="auto" w:frame="1"/>
-          <w:lang w:val="en-US" w:eastAsia="de-DE"/>
-          <w14:ligatures w14:val="none"/>
-        </w:rPr>
-      </w:pPr>
-      <w:r>
-        <w:rPr>
-          <w:rFonts w:ascii="Source Code Pro" w:eastAsia="Times New Roman" w:hAnsi="Source Code Pro" w:cs="Times New Roman"/>
-          <w:color w:val="8B949E"/>
-          <w:kern w:val="0"/>
-          <w:sz w:val="21"/>
-          <w:szCs w:val="21"/>
-          <w:bdr w:val="none" w:sz="0" w:space="0" w:color="auto" w:frame="1"/>
-          <w:lang w:val="en-US" w:eastAsia="de-DE"/>
-          <w14:ligatures w14:val="none"/>
-        </w:rPr>
-        <w:t>  `</w:t>
+        <w:ind w:left="360"/>
+        <w:rPr>
+          <w:rFonts w:ascii="Source Code Pro" w:eastAsia="Times New Roman" w:hAnsi="Source Code Pro" w:cs="Times New Roman"/>
+          <w:color w:val="8B949E"/>
+          <w:kern w:val="0"/>
+          <w:sz w:val="21"/>
+          <w:szCs w:val="21"/>
+          <w:bdr w:val="none" w:sz="0" w:space="0" w:color="auto" w:frame="1"/>
+          <w:lang w:val="en-US" w:eastAsia="de-DE"/>
+          <w14:ligatures w14:val="none"/>
+        </w:rPr>
+      </w:pPr>
+      <w:r>
+        <w:rPr>
+          <w:rFonts w:ascii="Source Code Pro" w:eastAsia="Times New Roman" w:hAnsi="Source Code Pro" w:cs="Times New Roman"/>
+          <w:color w:val="8B949E"/>
+          <w:kern w:val="0"/>
+          <w:sz w:val="21"/>
+          <w:szCs w:val="21"/>
+          <w:bdr w:val="none" w:sz="0" w:space="0" w:color="auto" w:frame="1"/>
+          <w:lang w:val="en-US" w:eastAsia="de-DE"/>
+          <w14:ligatures w14:val="none"/>
+        </w:rPr>
+        <w:t>`</w:t>
       </w:r>
       <w:proofErr w:type="spellStart"/>
       <w:r>
@@ -8268,34 +8328,36 @@
     <w:p>
       <w:pPr>
         <w:spacing w:after="0" w:line="240" w:lineRule="auto"/>
-        <w:rPr>
-          <w:rFonts w:ascii="Source Code Pro" w:eastAsia="Times New Roman" w:hAnsi="Source Code Pro" w:cs="Times New Roman"/>
-          <w:color w:val="8B949E"/>
-          <w:kern w:val="0"/>
-          <w:sz w:val="21"/>
-          <w:szCs w:val="21"/>
-          <w:bdr w:val="none" w:sz="0" w:space="0" w:color="auto" w:frame="1"/>
-          <w:lang w:val="en-US" w:eastAsia="de-DE"/>
-          <w14:ligatures w14:val="none"/>
-        </w:rPr>
-      </w:pPr>
-      <w:r>
-        <w:rPr>
-          <w:rFonts w:ascii="Source Code Pro" w:eastAsia="Times New Roman" w:hAnsi="Source Code Pro" w:cs="Times New Roman"/>
-          <w:color w:val="8B949E"/>
-          <w:kern w:val="0"/>
-          <w:sz w:val="21"/>
-          <w:szCs w:val="21"/>
-          <w:bdr w:val="none" w:sz="0" w:space="0" w:color="auto" w:frame="1"/>
-          <w:lang w:val="en-US" w:eastAsia="de-DE"/>
-          <w14:ligatures w14:val="none"/>
-        </w:rPr>
-        <w:t>  `deadline` datetime DEFAULT NULL</w:t>
+        <w:ind w:left="360"/>
+        <w:rPr>
+          <w:rFonts w:ascii="Source Code Pro" w:eastAsia="Times New Roman" w:hAnsi="Source Code Pro" w:cs="Times New Roman"/>
+          <w:color w:val="8B949E"/>
+          <w:kern w:val="0"/>
+          <w:sz w:val="21"/>
+          <w:szCs w:val="21"/>
+          <w:bdr w:val="none" w:sz="0" w:space="0" w:color="auto" w:frame="1"/>
+          <w:lang w:val="en-US" w:eastAsia="de-DE"/>
+          <w14:ligatures w14:val="none"/>
+        </w:rPr>
+      </w:pPr>
+      <w:r>
+        <w:rPr>
+          <w:rFonts w:ascii="Source Code Pro" w:eastAsia="Times New Roman" w:hAnsi="Source Code Pro" w:cs="Times New Roman"/>
+          <w:color w:val="8B949E"/>
+          <w:kern w:val="0"/>
+          <w:sz w:val="21"/>
+          <w:szCs w:val="21"/>
+          <w:bdr w:val="none" w:sz="0" w:space="0" w:color="auto" w:frame="1"/>
+          <w:lang w:val="en-US" w:eastAsia="de-DE"/>
+          <w14:ligatures w14:val="none"/>
+        </w:rPr>
+        <w:t>`deadline` datetime DEFAULT NULL</w:t>
       </w:r>
     </w:p>
     <w:p>
       <w:pPr>
         <w:spacing w:after="0" w:line="240" w:lineRule="auto"/>
+        <w:ind w:left="360"/>
         <w:rPr>
           <w:rFonts w:ascii="Source Code Pro" w:eastAsia="Times New Roman" w:hAnsi="Source Code Pro" w:cs="Times New Roman"/>
           <w:color w:val="8B949E"/>
@@ -8382,6 +8444,7 @@
     <w:p>
       <w:pPr>
         <w:spacing w:after="0" w:line="240" w:lineRule="auto"/>
+        <w:ind w:left="360"/>
         <w:rPr>
           <w:rFonts w:ascii="Source Code Pro" w:eastAsia="Times New Roman" w:hAnsi="Source Code Pro" w:cs="Times New Roman"/>
           <w:color w:val="8B949E"/>
@@ -8410,34 +8473,36 @@
     <w:p>
       <w:pPr>
         <w:spacing w:after="0" w:line="240" w:lineRule="auto"/>
-        <w:rPr>
-          <w:rFonts w:ascii="Source Code Pro" w:eastAsia="Times New Roman" w:hAnsi="Source Code Pro" w:cs="Times New Roman"/>
-          <w:color w:val="8B949E"/>
-          <w:kern w:val="0"/>
-          <w:sz w:val="21"/>
-          <w:szCs w:val="21"/>
-          <w:bdr w:val="none" w:sz="0" w:space="0" w:color="auto" w:frame="1"/>
-          <w:lang w:val="en-US" w:eastAsia="de-DE"/>
-          <w14:ligatures w14:val="none"/>
-        </w:rPr>
-      </w:pPr>
-      <w:r>
-        <w:rPr>
-          <w:rFonts w:ascii="Source Code Pro" w:eastAsia="Times New Roman" w:hAnsi="Source Code Pro" w:cs="Times New Roman"/>
-          <w:color w:val="8B949E"/>
-          <w:kern w:val="0"/>
-          <w:sz w:val="21"/>
-          <w:szCs w:val="21"/>
-          <w:bdr w:val="none" w:sz="0" w:space="0" w:color="auto" w:frame="1"/>
-          <w:lang w:val="en-US" w:eastAsia="de-DE"/>
-          <w14:ligatures w14:val="none"/>
-        </w:rPr>
-        <w:t>-- Dumping data for table `tasks`</w:t>
+        <w:ind w:left="360"/>
+        <w:rPr>
+          <w:rFonts w:ascii="Source Code Pro" w:eastAsia="Times New Roman" w:hAnsi="Source Code Pro" w:cs="Times New Roman"/>
+          <w:color w:val="8B949E"/>
+          <w:kern w:val="0"/>
+          <w:sz w:val="21"/>
+          <w:szCs w:val="21"/>
+          <w:bdr w:val="none" w:sz="0" w:space="0" w:color="auto" w:frame="1"/>
+          <w:lang w:val="en-US" w:eastAsia="de-DE"/>
+          <w14:ligatures w14:val="none"/>
+        </w:rPr>
+      </w:pPr>
+      <w:r>
+        <w:rPr>
+          <w:rFonts w:ascii="Source Code Pro" w:eastAsia="Times New Roman" w:hAnsi="Source Code Pro" w:cs="Times New Roman"/>
+          <w:color w:val="8B949E"/>
+          <w:kern w:val="0"/>
+          <w:sz w:val="21"/>
+          <w:szCs w:val="21"/>
+          <w:bdr w:val="none" w:sz="0" w:space="0" w:color="auto" w:frame="1"/>
+          <w:lang w:val="en-US" w:eastAsia="de-DE"/>
+          <w14:ligatures w14:val="none"/>
+        </w:rPr>
+        <w:t>Dumping data for table `tasks`</w:t>
       </w:r>
     </w:p>
     <w:p>
       <w:pPr>
         <w:spacing w:after="0" w:line="240" w:lineRule="auto"/>
+        <w:ind w:left="360"/>
         <w:rPr>
           <w:rFonts w:ascii="Source Code Pro" w:eastAsia="Times New Roman" w:hAnsi="Source Code Pro" w:cs="Times New Roman"/>
           <w:color w:val="8B949E"/>
@@ -8481,6 +8546,7 @@
     <w:p>
       <w:pPr>
         <w:spacing w:after="0" w:line="240" w:lineRule="auto"/>
+        <w:ind w:left="360"/>
         <w:rPr>
           <w:rFonts w:ascii="Source Code Pro" w:eastAsia="Times New Roman" w:hAnsi="Source Code Pro" w:cs="Times New Roman"/>
           <w:color w:val="8B949E"/>
@@ -8594,57 +8660,59 @@
     <w:p>
       <w:pPr>
         <w:spacing w:after="0" w:line="240" w:lineRule="auto"/>
-        <w:rPr>
-          <w:rFonts w:ascii="Source Code Pro" w:eastAsia="Times New Roman" w:hAnsi="Source Code Pro" w:cs="Times New Roman"/>
-          <w:color w:val="8B949E"/>
-          <w:kern w:val="0"/>
-          <w:sz w:val="21"/>
-          <w:szCs w:val="21"/>
-          <w:bdr w:val="none" w:sz="0" w:space="0" w:color="auto" w:frame="1"/>
-          <w:lang w:val="en-US" w:eastAsia="de-DE"/>
-          <w14:ligatures w14:val="none"/>
-        </w:rPr>
-      </w:pPr>
-      <w:r>
-        <w:rPr>
-          <w:rFonts w:ascii="Source Code Pro" w:eastAsia="Times New Roman" w:hAnsi="Source Code Pro" w:cs="Times New Roman"/>
-          <w:color w:val="8B949E"/>
-          <w:kern w:val="0"/>
-          <w:sz w:val="21"/>
-          <w:szCs w:val="21"/>
-          <w:bdr w:val="none" w:sz="0" w:space="0" w:color="auto" w:frame="1"/>
-          <w:lang w:val="en-US" w:eastAsia="de-DE"/>
-          <w14:ligatures w14:val="none"/>
-        </w:rPr>
-        <w:t>('Example normal task', 1, 'admin', 'admin', 'This is an example of a normal task that is currently being worked on and the deadline is still open :)', 4, 'Example Project', '2028-01-01 00:00:00'),</w:t>
+        <w:ind w:left="360"/>
+        <w:rPr>
+          <w:rFonts w:ascii="Source Code Pro" w:eastAsia="Times New Roman" w:hAnsi="Source Code Pro" w:cs="Times New Roman"/>
+          <w:color w:val="8B949E"/>
+          <w:kern w:val="0"/>
+          <w:sz w:val="21"/>
+          <w:szCs w:val="21"/>
+          <w:bdr w:val="none" w:sz="0" w:space="0" w:color="auto" w:frame="1"/>
+          <w:lang w:val="en-US" w:eastAsia="de-DE"/>
+          <w14:ligatures w14:val="none"/>
+        </w:rPr>
+      </w:pPr>
+      <w:r>
+        <w:rPr>
+          <w:rFonts w:ascii="Source Code Pro" w:eastAsia="Times New Roman" w:hAnsi="Source Code Pro" w:cs="Times New Roman"/>
+          <w:color w:val="8B949E"/>
+          <w:kern w:val="0"/>
+          <w:sz w:val="21"/>
+          <w:szCs w:val="21"/>
+          <w:bdr w:val="none" w:sz="0" w:space="0" w:color="auto" w:frame="1"/>
+          <w:lang w:val="en-US" w:eastAsia="de-DE"/>
+          <w14:ligatures w14:val="none"/>
+        </w:rPr>
+        <w:t>('Example normal task', 1, 'developer', 'developer', 'This is an example of a normal task that is currently being worked on and the deadline is still open :)', 4, 'Example Project', '2028-01-01 00:00:00'),</w:t>
       </w:r>
     </w:p>
     <w:p>
       <w:pPr>
         <w:spacing w:after="0" w:line="240" w:lineRule="auto"/>
-        <w:rPr>
-          <w:rFonts w:ascii="Source Code Pro" w:eastAsia="Times New Roman" w:hAnsi="Source Code Pro" w:cs="Times New Roman"/>
-          <w:color w:val="8B949E"/>
-          <w:kern w:val="0"/>
-          <w:sz w:val="21"/>
-          <w:szCs w:val="21"/>
-          <w:bdr w:val="none" w:sz="0" w:space="0" w:color="auto" w:frame="1"/>
-          <w:lang w:val="en-US" w:eastAsia="de-DE"/>
-          <w14:ligatures w14:val="none"/>
-        </w:rPr>
-      </w:pPr>
-      <w:r>
-        <w:rPr>
-          <w:rFonts w:ascii="Source Code Pro" w:eastAsia="Times New Roman" w:hAnsi="Source Code Pro" w:cs="Times New Roman"/>
-          <w:color w:val="8B949E"/>
-          <w:kern w:val="0"/>
-          <w:sz w:val="21"/>
-          <w:szCs w:val="21"/>
-          <w:bdr w:val="none" w:sz="0" w:space="0" w:color="auto" w:frame="1"/>
-          <w:lang w:val="en-US" w:eastAsia="de-DE"/>
-          <w14:ligatures w14:val="none"/>
-        </w:rPr>
-        <w:t xml:space="preserve">('Example overdue task', 2, 'admin', 'admin', 'deadline expired! </w:t>
+        <w:ind w:left="360"/>
+        <w:rPr>
+          <w:rFonts w:ascii="Source Code Pro" w:eastAsia="Times New Roman" w:hAnsi="Source Code Pro" w:cs="Times New Roman"/>
+          <w:color w:val="8B949E"/>
+          <w:kern w:val="0"/>
+          <w:sz w:val="21"/>
+          <w:szCs w:val="21"/>
+          <w:bdr w:val="none" w:sz="0" w:space="0" w:color="auto" w:frame="1"/>
+          <w:lang w:val="en-US" w:eastAsia="de-DE"/>
+          <w14:ligatures w14:val="none"/>
+        </w:rPr>
+      </w:pPr>
+      <w:r>
+        <w:rPr>
+          <w:rFonts w:ascii="Source Code Pro" w:eastAsia="Times New Roman" w:hAnsi="Source Code Pro" w:cs="Times New Roman"/>
+          <w:color w:val="8B949E"/>
+          <w:kern w:val="0"/>
+          <w:sz w:val="21"/>
+          <w:szCs w:val="21"/>
+          <w:bdr w:val="none" w:sz="0" w:space="0" w:color="auto" w:frame="1"/>
+          <w:lang w:val="en-US" w:eastAsia="de-DE"/>
+          <w14:ligatures w14:val="none"/>
+        </w:rPr>
+        <w:t xml:space="preserve">('Example overdue task', 2, 'developer', 'developer', 'deadline expired! </w:t>
       </w:r>
       <w:proofErr w:type="spellStart"/>
       <w:r>
@@ -8708,29 +8776,30 @@
     <w:p>
       <w:pPr>
         <w:spacing w:after="0" w:line="240" w:lineRule="auto"/>
-        <w:rPr>
-          <w:rFonts w:ascii="Source Code Pro" w:eastAsia="Times New Roman" w:hAnsi="Source Code Pro" w:cs="Times New Roman"/>
-          <w:color w:val="8B949E"/>
-          <w:kern w:val="0"/>
-          <w:sz w:val="21"/>
-          <w:szCs w:val="21"/>
-          <w:bdr w:val="none" w:sz="0" w:space="0" w:color="auto" w:frame="1"/>
-          <w:lang w:val="en-US" w:eastAsia="de-DE"/>
-          <w14:ligatures w14:val="none"/>
-        </w:rPr>
-      </w:pPr>
-      <w:r>
-        <w:rPr>
-          <w:rFonts w:ascii="Source Code Pro" w:eastAsia="Times New Roman" w:hAnsi="Source Code Pro" w:cs="Times New Roman"/>
-          <w:color w:val="8B949E"/>
-          <w:kern w:val="0"/>
-          <w:sz w:val="21"/>
-          <w:szCs w:val="21"/>
-          <w:bdr w:val="none" w:sz="0" w:space="0" w:color="auto" w:frame="1"/>
-          <w:lang w:val="en-US" w:eastAsia="de-DE"/>
-          <w14:ligatures w14:val="none"/>
-        </w:rPr>
-        <w:t>-- --------------------------------------------------------</w:t>
+        <w:ind w:left="360"/>
+        <w:rPr>
+          <w:rFonts w:ascii="Source Code Pro" w:eastAsia="Times New Roman" w:hAnsi="Source Code Pro" w:cs="Times New Roman"/>
+          <w:color w:val="8B949E"/>
+          <w:kern w:val="0"/>
+          <w:sz w:val="21"/>
+          <w:szCs w:val="21"/>
+          <w:bdr w:val="none" w:sz="0" w:space="0" w:color="auto" w:frame="1"/>
+          <w:lang w:val="en-US" w:eastAsia="de-DE"/>
+          <w14:ligatures w14:val="none"/>
+        </w:rPr>
+      </w:pPr>
+      <w:r>
+        <w:rPr>
+          <w:rFonts w:ascii="Source Code Pro" w:eastAsia="Times New Roman" w:hAnsi="Source Code Pro" w:cs="Times New Roman"/>
+          <w:color w:val="8B949E"/>
+          <w:kern w:val="0"/>
+          <w:sz w:val="21"/>
+          <w:szCs w:val="21"/>
+          <w:bdr w:val="none" w:sz="0" w:space="0" w:color="auto" w:frame="1"/>
+          <w:lang w:val="en-US" w:eastAsia="de-DE"/>
+          <w14:ligatures w14:val="none"/>
+        </w:rPr>
+        <w:t>--------------------------------------------------------</w:t>
       </w:r>
     </w:p>
     <w:p>
@@ -8751,6 +8820,7 @@
     <w:p>
       <w:pPr>
         <w:spacing w:after="0" w:line="240" w:lineRule="auto"/>
+        <w:ind w:left="360"/>
         <w:rPr>
           <w:rFonts w:ascii="Source Code Pro" w:eastAsia="Times New Roman" w:hAnsi="Source Code Pro" w:cs="Times New Roman"/>
           <w:color w:val="8B949E"/>
@@ -8779,34 +8849,36 @@
     <w:p>
       <w:pPr>
         <w:spacing w:after="0" w:line="240" w:lineRule="auto"/>
-        <w:rPr>
-          <w:rFonts w:ascii="Source Code Pro" w:eastAsia="Times New Roman" w:hAnsi="Source Code Pro" w:cs="Times New Roman"/>
-          <w:color w:val="8B949E"/>
-          <w:kern w:val="0"/>
-          <w:sz w:val="21"/>
-          <w:szCs w:val="21"/>
-          <w:bdr w:val="none" w:sz="0" w:space="0" w:color="auto" w:frame="1"/>
-          <w:lang w:val="en-US" w:eastAsia="de-DE"/>
-          <w14:ligatures w14:val="none"/>
-        </w:rPr>
-      </w:pPr>
-      <w:r>
-        <w:rPr>
-          <w:rFonts w:ascii="Source Code Pro" w:eastAsia="Times New Roman" w:hAnsi="Source Code Pro" w:cs="Times New Roman"/>
-          <w:color w:val="8B949E"/>
-          <w:kern w:val="0"/>
-          <w:sz w:val="21"/>
-          <w:szCs w:val="21"/>
-          <w:bdr w:val="none" w:sz="0" w:space="0" w:color="auto" w:frame="1"/>
-          <w:lang w:val="en-US" w:eastAsia="de-DE"/>
-          <w14:ligatures w14:val="none"/>
-        </w:rPr>
-        <w:t>-- Table structure for table `users`</w:t>
+        <w:ind w:left="360"/>
+        <w:rPr>
+          <w:rFonts w:ascii="Source Code Pro" w:eastAsia="Times New Roman" w:hAnsi="Source Code Pro" w:cs="Times New Roman"/>
+          <w:color w:val="8B949E"/>
+          <w:kern w:val="0"/>
+          <w:sz w:val="21"/>
+          <w:szCs w:val="21"/>
+          <w:bdr w:val="none" w:sz="0" w:space="0" w:color="auto" w:frame="1"/>
+          <w:lang w:val="en-US" w:eastAsia="de-DE"/>
+          <w14:ligatures w14:val="none"/>
+        </w:rPr>
+      </w:pPr>
+      <w:r>
+        <w:rPr>
+          <w:rFonts w:ascii="Source Code Pro" w:eastAsia="Times New Roman" w:hAnsi="Source Code Pro" w:cs="Times New Roman"/>
+          <w:color w:val="8B949E"/>
+          <w:kern w:val="0"/>
+          <w:sz w:val="21"/>
+          <w:szCs w:val="21"/>
+          <w:bdr w:val="none" w:sz="0" w:space="0" w:color="auto" w:frame="1"/>
+          <w:lang w:val="en-US" w:eastAsia="de-DE"/>
+          <w14:ligatures w14:val="none"/>
+        </w:rPr>
+        <w:t>Table structure for table `users`</w:t>
       </w:r>
     </w:p>
     <w:p>
       <w:pPr>
         <w:spacing w:after="0" w:line="240" w:lineRule="auto"/>
+        <w:ind w:left="360"/>
         <w:rPr>
           <w:rFonts w:ascii="Source Code Pro" w:eastAsia="Times New Roman" w:hAnsi="Source Code Pro" w:cs="Times New Roman"/>
           <w:color w:val="8B949E"/>
@@ -8850,6 +8922,7 @@
     <w:p>
       <w:pPr>
         <w:spacing w:after="0" w:line="240" w:lineRule="auto"/>
+        <w:ind w:left="360"/>
         <w:rPr>
           <w:rFonts w:ascii="Source Code Pro" w:eastAsia="Times New Roman" w:hAnsi="Source Code Pro" w:cs="Times New Roman"/>
           <w:color w:val="8B949E"/>
@@ -8878,29 +8951,30 @@
     <w:p>
       <w:pPr>
         <w:spacing w:after="0" w:line="240" w:lineRule="auto"/>
-        <w:rPr>
-          <w:rFonts w:ascii="Source Code Pro" w:eastAsia="Times New Roman" w:hAnsi="Source Code Pro" w:cs="Times New Roman"/>
-          <w:color w:val="8B949E"/>
-          <w:kern w:val="0"/>
-          <w:sz w:val="21"/>
-          <w:szCs w:val="21"/>
-          <w:bdr w:val="none" w:sz="0" w:space="0" w:color="auto" w:frame="1"/>
-          <w:lang w:val="en-US" w:eastAsia="de-DE"/>
-          <w14:ligatures w14:val="none"/>
-        </w:rPr>
-      </w:pPr>
-      <w:r>
-        <w:rPr>
-          <w:rFonts w:ascii="Source Code Pro" w:eastAsia="Times New Roman" w:hAnsi="Source Code Pro" w:cs="Times New Roman"/>
-          <w:color w:val="8B949E"/>
-          <w:kern w:val="0"/>
-          <w:sz w:val="21"/>
-          <w:szCs w:val="21"/>
-          <w:bdr w:val="none" w:sz="0" w:space="0" w:color="auto" w:frame="1"/>
-          <w:lang w:val="en-US" w:eastAsia="de-DE"/>
-          <w14:ligatures w14:val="none"/>
-        </w:rPr>
-        <w:t xml:space="preserve">  `id` </w:t>
+        <w:ind w:left="360"/>
+        <w:rPr>
+          <w:rFonts w:ascii="Source Code Pro" w:eastAsia="Times New Roman" w:hAnsi="Source Code Pro" w:cs="Times New Roman"/>
+          <w:color w:val="8B949E"/>
+          <w:kern w:val="0"/>
+          <w:sz w:val="21"/>
+          <w:szCs w:val="21"/>
+          <w:bdr w:val="none" w:sz="0" w:space="0" w:color="auto" w:frame="1"/>
+          <w:lang w:val="en-US" w:eastAsia="de-DE"/>
+          <w14:ligatures w14:val="none"/>
+        </w:rPr>
+      </w:pPr>
+      <w:r>
+        <w:rPr>
+          <w:rFonts w:ascii="Source Code Pro" w:eastAsia="Times New Roman" w:hAnsi="Source Code Pro" w:cs="Times New Roman"/>
+          <w:color w:val="8B949E"/>
+          <w:kern w:val="0"/>
+          <w:sz w:val="21"/>
+          <w:szCs w:val="21"/>
+          <w:bdr w:val="none" w:sz="0" w:space="0" w:color="auto" w:frame="1"/>
+          <w:lang w:val="en-US" w:eastAsia="de-DE"/>
+          <w14:ligatures w14:val="none"/>
+        </w:rPr>
+        <w:t xml:space="preserve">`id` </w:t>
       </w:r>
       <w:proofErr w:type="gramStart"/>
       <w:r>
@@ -8934,29 +9008,30 @@
     <w:p>
       <w:pPr>
         <w:spacing w:after="0" w:line="240" w:lineRule="auto"/>
-        <w:rPr>
-          <w:rFonts w:ascii="Source Code Pro" w:eastAsia="Times New Roman" w:hAnsi="Source Code Pro" w:cs="Times New Roman"/>
-          <w:color w:val="8B949E"/>
-          <w:kern w:val="0"/>
-          <w:sz w:val="21"/>
-          <w:szCs w:val="21"/>
-          <w:bdr w:val="none" w:sz="0" w:space="0" w:color="auto" w:frame="1"/>
-          <w:lang w:val="en-US" w:eastAsia="de-DE"/>
-          <w14:ligatures w14:val="none"/>
-        </w:rPr>
-      </w:pPr>
-      <w:r>
-        <w:rPr>
-          <w:rFonts w:ascii="Source Code Pro" w:eastAsia="Times New Roman" w:hAnsi="Source Code Pro" w:cs="Times New Roman"/>
-          <w:color w:val="8B949E"/>
-          <w:kern w:val="0"/>
-          <w:sz w:val="21"/>
-          <w:szCs w:val="21"/>
-          <w:bdr w:val="none" w:sz="0" w:space="0" w:color="auto" w:frame="1"/>
-          <w:lang w:val="en-US" w:eastAsia="de-DE"/>
-          <w14:ligatures w14:val="none"/>
-        </w:rPr>
-        <w:t xml:space="preserve">  `username` </w:t>
+        <w:ind w:left="360"/>
+        <w:rPr>
+          <w:rFonts w:ascii="Source Code Pro" w:eastAsia="Times New Roman" w:hAnsi="Source Code Pro" w:cs="Times New Roman"/>
+          <w:color w:val="8B949E"/>
+          <w:kern w:val="0"/>
+          <w:sz w:val="21"/>
+          <w:szCs w:val="21"/>
+          <w:bdr w:val="none" w:sz="0" w:space="0" w:color="auto" w:frame="1"/>
+          <w:lang w:val="en-US" w:eastAsia="de-DE"/>
+          <w14:ligatures w14:val="none"/>
+        </w:rPr>
+      </w:pPr>
+      <w:r>
+        <w:rPr>
+          <w:rFonts w:ascii="Source Code Pro" w:eastAsia="Times New Roman" w:hAnsi="Source Code Pro" w:cs="Times New Roman"/>
+          <w:color w:val="8B949E"/>
+          <w:kern w:val="0"/>
+          <w:sz w:val="21"/>
+          <w:szCs w:val="21"/>
+          <w:bdr w:val="none" w:sz="0" w:space="0" w:color="auto" w:frame="1"/>
+          <w:lang w:val="en-US" w:eastAsia="de-DE"/>
+          <w14:ligatures w14:val="none"/>
+        </w:rPr>
+        <w:t xml:space="preserve">`username` </w:t>
       </w:r>
       <w:proofErr w:type="gramStart"/>
       <w:r>
@@ -8990,29 +9065,30 @@
     <w:p>
       <w:pPr>
         <w:spacing w:after="0" w:line="240" w:lineRule="auto"/>
-        <w:rPr>
-          <w:rFonts w:ascii="Source Code Pro" w:eastAsia="Times New Roman" w:hAnsi="Source Code Pro" w:cs="Times New Roman"/>
-          <w:color w:val="8B949E"/>
-          <w:kern w:val="0"/>
-          <w:sz w:val="21"/>
-          <w:szCs w:val="21"/>
-          <w:bdr w:val="none" w:sz="0" w:space="0" w:color="auto" w:frame="1"/>
-          <w:lang w:val="en-US" w:eastAsia="de-DE"/>
-          <w14:ligatures w14:val="none"/>
-        </w:rPr>
-      </w:pPr>
-      <w:r>
-        <w:rPr>
-          <w:rFonts w:ascii="Source Code Pro" w:eastAsia="Times New Roman" w:hAnsi="Source Code Pro" w:cs="Times New Roman"/>
-          <w:color w:val="8B949E"/>
-          <w:kern w:val="0"/>
-          <w:sz w:val="21"/>
-          <w:szCs w:val="21"/>
-          <w:bdr w:val="none" w:sz="0" w:space="0" w:color="auto" w:frame="1"/>
-          <w:lang w:val="en-US" w:eastAsia="de-DE"/>
-          <w14:ligatures w14:val="none"/>
-        </w:rPr>
-        <w:t xml:space="preserve">  `password` </w:t>
+        <w:ind w:left="360"/>
+        <w:rPr>
+          <w:rFonts w:ascii="Source Code Pro" w:eastAsia="Times New Roman" w:hAnsi="Source Code Pro" w:cs="Times New Roman"/>
+          <w:color w:val="8B949E"/>
+          <w:kern w:val="0"/>
+          <w:sz w:val="21"/>
+          <w:szCs w:val="21"/>
+          <w:bdr w:val="none" w:sz="0" w:space="0" w:color="auto" w:frame="1"/>
+          <w:lang w:val="en-US" w:eastAsia="de-DE"/>
+          <w14:ligatures w14:val="none"/>
+        </w:rPr>
+      </w:pPr>
+      <w:r>
+        <w:rPr>
+          <w:rFonts w:ascii="Source Code Pro" w:eastAsia="Times New Roman" w:hAnsi="Source Code Pro" w:cs="Times New Roman"/>
+          <w:color w:val="8B949E"/>
+          <w:kern w:val="0"/>
+          <w:sz w:val="21"/>
+          <w:szCs w:val="21"/>
+          <w:bdr w:val="none" w:sz="0" w:space="0" w:color="auto" w:frame="1"/>
+          <w:lang w:val="en-US" w:eastAsia="de-DE"/>
+          <w14:ligatures w14:val="none"/>
+        </w:rPr>
+        <w:t xml:space="preserve">`password` </w:t>
       </w:r>
       <w:proofErr w:type="gramStart"/>
       <w:r>
@@ -9046,29 +9122,30 @@
     <w:p>
       <w:pPr>
         <w:spacing w:after="0" w:line="240" w:lineRule="auto"/>
-        <w:rPr>
-          <w:rFonts w:ascii="Source Code Pro" w:eastAsia="Times New Roman" w:hAnsi="Source Code Pro" w:cs="Times New Roman"/>
-          <w:color w:val="8B949E"/>
-          <w:kern w:val="0"/>
-          <w:sz w:val="21"/>
-          <w:szCs w:val="21"/>
-          <w:bdr w:val="none" w:sz="0" w:space="0" w:color="auto" w:frame="1"/>
-          <w:lang w:val="en-US" w:eastAsia="de-DE"/>
-          <w14:ligatures w14:val="none"/>
-        </w:rPr>
-      </w:pPr>
-      <w:r>
-        <w:rPr>
-          <w:rFonts w:ascii="Source Code Pro" w:eastAsia="Times New Roman" w:hAnsi="Source Code Pro" w:cs="Times New Roman"/>
-          <w:color w:val="8B949E"/>
-          <w:kern w:val="0"/>
-          <w:sz w:val="21"/>
-          <w:szCs w:val="21"/>
-          <w:bdr w:val="none" w:sz="0" w:space="0" w:color="auto" w:frame="1"/>
-          <w:lang w:val="en-US" w:eastAsia="de-DE"/>
-          <w14:ligatures w14:val="none"/>
-        </w:rPr>
-        <w:t xml:space="preserve">  `rank` </w:t>
+        <w:ind w:left="360"/>
+        <w:rPr>
+          <w:rFonts w:ascii="Source Code Pro" w:eastAsia="Times New Roman" w:hAnsi="Source Code Pro" w:cs="Times New Roman"/>
+          <w:color w:val="8B949E"/>
+          <w:kern w:val="0"/>
+          <w:sz w:val="21"/>
+          <w:szCs w:val="21"/>
+          <w:bdr w:val="none" w:sz="0" w:space="0" w:color="auto" w:frame="1"/>
+          <w:lang w:val="en-US" w:eastAsia="de-DE"/>
+          <w14:ligatures w14:val="none"/>
+        </w:rPr>
+      </w:pPr>
+      <w:r>
+        <w:rPr>
+          <w:rFonts w:ascii="Source Code Pro" w:eastAsia="Times New Roman" w:hAnsi="Source Code Pro" w:cs="Times New Roman"/>
+          <w:color w:val="8B949E"/>
+          <w:kern w:val="0"/>
+          <w:sz w:val="21"/>
+          <w:szCs w:val="21"/>
+          <w:bdr w:val="none" w:sz="0" w:space="0" w:color="auto" w:frame="1"/>
+          <w:lang w:val="en-US" w:eastAsia="de-DE"/>
+          <w14:ligatures w14:val="none"/>
+        </w:rPr>
+        <w:t xml:space="preserve">`rank` </w:t>
       </w:r>
       <w:proofErr w:type="gramStart"/>
       <w:r>
@@ -9102,29 +9179,30 @@
     <w:p>
       <w:pPr>
         <w:spacing w:after="0" w:line="240" w:lineRule="auto"/>
-        <w:rPr>
-          <w:rFonts w:ascii="Source Code Pro" w:eastAsia="Times New Roman" w:hAnsi="Source Code Pro" w:cs="Times New Roman"/>
-          <w:color w:val="8B949E"/>
-          <w:kern w:val="0"/>
-          <w:sz w:val="21"/>
-          <w:szCs w:val="21"/>
-          <w:bdr w:val="none" w:sz="0" w:space="0" w:color="auto" w:frame="1"/>
-          <w:lang w:val="en-US" w:eastAsia="de-DE"/>
-          <w14:ligatures w14:val="none"/>
-        </w:rPr>
-      </w:pPr>
-      <w:r>
-        <w:rPr>
-          <w:rFonts w:ascii="Source Code Pro" w:eastAsia="Times New Roman" w:hAnsi="Source Code Pro" w:cs="Times New Roman"/>
-          <w:color w:val="8B949E"/>
-          <w:kern w:val="0"/>
-          <w:sz w:val="21"/>
-          <w:szCs w:val="21"/>
-          <w:bdr w:val="none" w:sz="0" w:space="0" w:color="auto" w:frame="1"/>
-          <w:lang w:val="en-US" w:eastAsia="de-DE"/>
-          <w14:ligatures w14:val="none"/>
-        </w:rPr>
-        <w:t xml:space="preserve">  `email` </w:t>
+        <w:ind w:left="360"/>
+        <w:rPr>
+          <w:rFonts w:ascii="Source Code Pro" w:eastAsia="Times New Roman" w:hAnsi="Source Code Pro" w:cs="Times New Roman"/>
+          <w:color w:val="8B949E"/>
+          <w:kern w:val="0"/>
+          <w:sz w:val="21"/>
+          <w:szCs w:val="21"/>
+          <w:bdr w:val="none" w:sz="0" w:space="0" w:color="auto" w:frame="1"/>
+          <w:lang w:val="en-US" w:eastAsia="de-DE"/>
+          <w14:ligatures w14:val="none"/>
+        </w:rPr>
+      </w:pPr>
+      <w:r>
+        <w:rPr>
+          <w:rFonts w:ascii="Source Code Pro" w:eastAsia="Times New Roman" w:hAnsi="Source Code Pro" w:cs="Times New Roman"/>
+          <w:color w:val="8B949E"/>
+          <w:kern w:val="0"/>
+          <w:sz w:val="21"/>
+          <w:szCs w:val="21"/>
+          <w:bdr w:val="none" w:sz="0" w:space="0" w:color="auto" w:frame="1"/>
+          <w:lang w:val="en-US" w:eastAsia="de-DE"/>
+          <w14:ligatures w14:val="none"/>
+        </w:rPr>
+        <w:t xml:space="preserve">`email` </w:t>
       </w:r>
       <w:proofErr w:type="gramStart"/>
       <w:r>
@@ -9158,6 +9236,7 @@
     <w:p>
       <w:pPr>
         <w:spacing w:after="0" w:line="240" w:lineRule="auto"/>
+        <w:ind w:left="360"/>
         <w:rPr>
           <w:rFonts w:ascii="Source Code Pro" w:eastAsia="Times New Roman" w:hAnsi="Source Code Pro" w:cs="Times New Roman"/>
           <w:color w:val="8B949E"/>
@@ -9244,6 +9323,7 @@
     <w:p>
       <w:pPr>
         <w:spacing w:after="0" w:line="240" w:lineRule="auto"/>
+        <w:ind w:left="360"/>
         <w:rPr>
           <w:rFonts w:ascii="Source Code Pro" w:eastAsia="Times New Roman" w:hAnsi="Source Code Pro" w:cs="Times New Roman"/>
           <w:color w:val="8B949E"/>
@@ -9272,34 +9352,36 @@
     <w:p>
       <w:pPr>
         <w:spacing w:after="0" w:line="240" w:lineRule="auto"/>
-        <w:rPr>
-          <w:rFonts w:ascii="Source Code Pro" w:eastAsia="Times New Roman" w:hAnsi="Source Code Pro" w:cs="Times New Roman"/>
-          <w:color w:val="8B949E"/>
-          <w:kern w:val="0"/>
-          <w:sz w:val="21"/>
-          <w:szCs w:val="21"/>
-          <w:bdr w:val="none" w:sz="0" w:space="0" w:color="auto" w:frame="1"/>
-          <w:lang w:val="en-US" w:eastAsia="de-DE"/>
-          <w14:ligatures w14:val="none"/>
-        </w:rPr>
-      </w:pPr>
-      <w:r>
-        <w:rPr>
-          <w:rFonts w:ascii="Source Code Pro" w:eastAsia="Times New Roman" w:hAnsi="Source Code Pro" w:cs="Times New Roman"/>
-          <w:color w:val="8B949E"/>
-          <w:kern w:val="0"/>
-          <w:sz w:val="21"/>
-          <w:szCs w:val="21"/>
-          <w:bdr w:val="none" w:sz="0" w:space="0" w:color="auto" w:frame="1"/>
-          <w:lang w:val="en-US" w:eastAsia="de-DE"/>
-          <w14:ligatures w14:val="none"/>
-        </w:rPr>
-        <w:t>-- Indexes for dumped tables</w:t>
+        <w:ind w:left="360"/>
+        <w:rPr>
+          <w:rFonts w:ascii="Source Code Pro" w:eastAsia="Times New Roman" w:hAnsi="Source Code Pro" w:cs="Times New Roman"/>
+          <w:color w:val="8B949E"/>
+          <w:kern w:val="0"/>
+          <w:sz w:val="21"/>
+          <w:szCs w:val="21"/>
+          <w:bdr w:val="none" w:sz="0" w:space="0" w:color="auto" w:frame="1"/>
+          <w:lang w:val="en-US" w:eastAsia="de-DE"/>
+          <w14:ligatures w14:val="none"/>
+        </w:rPr>
+      </w:pPr>
+      <w:r>
+        <w:rPr>
+          <w:rFonts w:ascii="Source Code Pro" w:eastAsia="Times New Roman" w:hAnsi="Source Code Pro" w:cs="Times New Roman"/>
+          <w:color w:val="8B949E"/>
+          <w:kern w:val="0"/>
+          <w:sz w:val="21"/>
+          <w:szCs w:val="21"/>
+          <w:bdr w:val="none" w:sz="0" w:space="0" w:color="auto" w:frame="1"/>
+          <w:lang w:val="en-US" w:eastAsia="de-DE"/>
+          <w14:ligatures w14:val="none"/>
+        </w:rPr>
+        <w:t>Indexes for dumped tables</w:t>
       </w:r>
     </w:p>
     <w:p>
       <w:pPr>
         <w:spacing w:after="0" w:line="240" w:lineRule="auto"/>
+        <w:ind w:left="360"/>
         <w:rPr>
           <w:rFonts w:ascii="Source Code Pro" w:eastAsia="Times New Roman" w:hAnsi="Source Code Pro" w:cs="Times New Roman"/>
           <w:color w:val="8B949E"/>
@@ -9343,6 +9425,7 @@
     <w:p>
       <w:pPr>
         <w:spacing w:after="0" w:line="240" w:lineRule="auto"/>
+        <w:ind w:left="360"/>
         <w:rPr>
           <w:rFonts w:ascii="Source Code Pro" w:eastAsia="Times New Roman" w:hAnsi="Source Code Pro" w:cs="Times New Roman"/>
           <w:color w:val="8B949E"/>
@@ -9371,34 +9454,36 @@
     <w:p>
       <w:pPr>
         <w:spacing w:after="0" w:line="240" w:lineRule="auto"/>
-        <w:rPr>
-          <w:rFonts w:ascii="Source Code Pro" w:eastAsia="Times New Roman" w:hAnsi="Source Code Pro" w:cs="Times New Roman"/>
-          <w:color w:val="8B949E"/>
-          <w:kern w:val="0"/>
-          <w:sz w:val="21"/>
-          <w:szCs w:val="21"/>
-          <w:bdr w:val="none" w:sz="0" w:space="0" w:color="auto" w:frame="1"/>
-          <w:lang w:val="en-US" w:eastAsia="de-DE"/>
-          <w14:ligatures w14:val="none"/>
-        </w:rPr>
-      </w:pPr>
-      <w:r>
-        <w:rPr>
-          <w:rFonts w:ascii="Source Code Pro" w:eastAsia="Times New Roman" w:hAnsi="Source Code Pro" w:cs="Times New Roman"/>
-          <w:color w:val="8B949E"/>
-          <w:kern w:val="0"/>
-          <w:sz w:val="21"/>
-          <w:szCs w:val="21"/>
-          <w:bdr w:val="none" w:sz="0" w:space="0" w:color="auto" w:frame="1"/>
-          <w:lang w:val="en-US" w:eastAsia="de-DE"/>
-          <w14:ligatures w14:val="none"/>
-        </w:rPr>
-        <w:t>-- Indexes for table `users`</w:t>
+        <w:ind w:left="360"/>
+        <w:rPr>
+          <w:rFonts w:ascii="Source Code Pro" w:eastAsia="Times New Roman" w:hAnsi="Source Code Pro" w:cs="Times New Roman"/>
+          <w:color w:val="8B949E"/>
+          <w:kern w:val="0"/>
+          <w:sz w:val="21"/>
+          <w:szCs w:val="21"/>
+          <w:bdr w:val="none" w:sz="0" w:space="0" w:color="auto" w:frame="1"/>
+          <w:lang w:val="en-US" w:eastAsia="de-DE"/>
+          <w14:ligatures w14:val="none"/>
+        </w:rPr>
+      </w:pPr>
+      <w:r>
+        <w:rPr>
+          <w:rFonts w:ascii="Source Code Pro" w:eastAsia="Times New Roman" w:hAnsi="Source Code Pro" w:cs="Times New Roman"/>
+          <w:color w:val="8B949E"/>
+          <w:kern w:val="0"/>
+          <w:sz w:val="21"/>
+          <w:szCs w:val="21"/>
+          <w:bdr w:val="none" w:sz="0" w:space="0" w:color="auto" w:frame="1"/>
+          <w:lang w:val="en-US" w:eastAsia="de-DE"/>
+          <w14:ligatures w14:val="none"/>
+        </w:rPr>
+        <w:t>Indexes for table `users`</w:t>
       </w:r>
     </w:p>
     <w:p>
       <w:pPr>
         <w:spacing w:after="0" w:line="240" w:lineRule="auto"/>
+        <w:ind w:left="360"/>
         <w:rPr>
           <w:rFonts w:ascii="Source Code Pro" w:eastAsia="Times New Roman" w:hAnsi="Source Code Pro" w:cs="Times New Roman"/>
           <w:color w:val="8B949E"/>
@@ -9427,6 +9512,7 @@
     <w:p>
       <w:pPr>
         <w:spacing w:after="0" w:line="240" w:lineRule="auto"/>
+        <w:ind w:left="360"/>
         <w:rPr>
           <w:rFonts w:ascii="Source Code Pro" w:eastAsia="Times New Roman" w:hAnsi="Source Code Pro" w:cs="Times New Roman"/>
           <w:color w:val="8B949E"/>
@@ -9455,29 +9541,30 @@
     <w:p>
       <w:pPr>
         <w:spacing w:after="0" w:line="240" w:lineRule="auto"/>
-        <w:rPr>
-          <w:rFonts w:ascii="Source Code Pro" w:eastAsia="Times New Roman" w:hAnsi="Source Code Pro" w:cs="Times New Roman"/>
-          <w:color w:val="8B949E"/>
-          <w:kern w:val="0"/>
-          <w:sz w:val="21"/>
-          <w:szCs w:val="21"/>
-          <w:bdr w:val="none" w:sz="0" w:space="0" w:color="auto" w:frame="1"/>
-          <w:lang w:val="en-US" w:eastAsia="de-DE"/>
-          <w14:ligatures w14:val="none"/>
-        </w:rPr>
-      </w:pPr>
-      <w:r>
-        <w:rPr>
-          <w:rFonts w:ascii="Source Code Pro" w:eastAsia="Times New Roman" w:hAnsi="Source Code Pro" w:cs="Times New Roman"/>
-          <w:color w:val="8B949E"/>
-          <w:kern w:val="0"/>
-          <w:sz w:val="21"/>
-          <w:szCs w:val="21"/>
-          <w:bdr w:val="none" w:sz="0" w:space="0" w:color="auto" w:frame="1"/>
-          <w:lang w:val="en-US" w:eastAsia="de-DE"/>
-          <w14:ligatures w14:val="none"/>
-        </w:rPr>
-        <w:t>  ADD PRIMARY KEY (`id`</w:t>
+        <w:ind w:left="360"/>
+        <w:rPr>
+          <w:rFonts w:ascii="Source Code Pro" w:eastAsia="Times New Roman" w:hAnsi="Source Code Pro" w:cs="Times New Roman"/>
+          <w:color w:val="8B949E"/>
+          <w:kern w:val="0"/>
+          <w:sz w:val="21"/>
+          <w:szCs w:val="21"/>
+          <w:bdr w:val="none" w:sz="0" w:space="0" w:color="auto" w:frame="1"/>
+          <w:lang w:val="en-US" w:eastAsia="de-DE"/>
+          <w14:ligatures w14:val="none"/>
+        </w:rPr>
+      </w:pPr>
+      <w:r>
+        <w:rPr>
+          <w:rFonts w:ascii="Source Code Pro" w:eastAsia="Times New Roman" w:hAnsi="Source Code Pro" w:cs="Times New Roman"/>
+          <w:color w:val="8B949E"/>
+          <w:kern w:val="0"/>
+          <w:sz w:val="21"/>
+          <w:szCs w:val="21"/>
+          <w:bdr w:val="none" w:sz="0" w:space="0" w:color="auto" w:frame="1"/>
+          <w:lang w:val="en-US" w:eastAsia="de-DE"/>
+          <w14:ligatures w14:val="none"/>
+        </w:rPr>
+        <w:t>ADD PRIMARY KEY (`id`</w:t>
       </w:r>
       <w:proofErr w:type="gramStart"/>
       <w:r>
@@ -9513,6 +9600,7 @@
     <w:p>
       <w:pPr>
         <w:spacing w:after="0" w:line="240" w:lineRule="auto"/>
+        <w:ind w:left="360"/>
         <w:rPr>
           <w:rFonts w:ascii="Source Code Pro" w:eastAsia="Times New Roman" w:hAnsi="Source Code Pro" w:cs="Times New Roman"/>
           <w:color w:val="8B949E"/>
@@ -9541,34 +9629,36 @@
     <w:p>
       <w:pPr>
         <w:spacing w:after="0" w:line="240" w:lineRule="auto"/>
-        <w:rPr>
-          <w:rFonts w:ascii="Source Code Pro" w:eastAsia="Times New Roman" w:hAnsi="Source Code Pro" w:cs="Times New Roman"/>
-          <w:color w:val="8B949E"/>
-          <w:kern w:val="0"/>
-          <w:sz w:val="21"/>
-          <w:szCs w:val="21"/>
-          <w:bdr w:val="none" w:sz="0" w:space="0" w:color="auto" w:frame="1"/>
-          <w:lang w:val="en-US" w:eastAsia="de-DE"/>
-          <w14:ligatures w14:val="none"/>
-        </w:rPr>
-      </w:pPr>
-      <w:r>
-        <w:rPr>
-          <w:rFonts w:ascii="Source Code Pro" w:eastAsia="Times New Roman" w:hAnsi="Source Code Pro" w:cs="Times New Roman"/>
-          <w:color w:val="8B949E"/>
-          <w:kern w:val="0"/>
-          <w:sz w:val="21"/>
-          <w:szCs w:val="21"/>
-          <w:bdr w:val="none" w:sz="0" w:space="0" w:color="auto" w:frame="1"/>
-          <w:lang w:val="en-US" w:eastAsia="de-DE"/>
-          <w14:ligatures w14:val="none"/>
-        </w:rPr>
-        <w:t>-- AUTO_INCREMENT for dumped tables</w:t>
+        <w:ind w:left="360"/>
+        <w:rPr>
+          <w:rFonts w:ascii="Source Code Pro" w:eastAsia="Times New Roman" w:hAnsi="Source Code Pro" w:cs="Times New Roman"/>
+          <w:color w:val="8B949E"/>
+          <w:kern w:val="0"/>
+          <w:sz w:val="21"/>
+          <w:szCs w:val="21"/>
+          <w:bdr w:val="none" w:sz="0" w:space="0" w:color="auto" w:frame="1"/>
+          <w:lang w:val="en-US" w:eastAsia="de-DE"/>
+          <w14:ligatures w14:val="none"/>
+        </w:rPr>
+      </w:pPr>
+      <w:r>
+        <w:rPr>
+          <w:rFonts w:ascii="Source Code Pro" w:eastAsia="Times New Roman" w:hAnsi="Source Code Pro" w:cs="Times New Roman"/>
+          <w:color w:val="8B949E"/>
+          <w:kern w:val="0"/>
+          <w:sz w:val="21"/>
+          <w:szCs w:val="21"/>
+          <w:bdr w:val="none" w:sz="0" w:space="0" w:color="auto" w:frame="1"/>
+          <w:lang w:val="en-US" w:eastAsia="de-DE"/>
+          <w14:ligatures w14:val="none"/>
+        </w:rPr>
+        <w:t>AUTO_INCREMENT for dumped tables</w:t>
       </w:r>
     </w:p>
     <w:p>
       <w:pPr>
         <w:spacing w:after="0" w:line="240" w:lineRule="auto"/>
+        <w:ind w:left="360"/>
         <w:rPr>
           <w:rFonts w:ascii="Source Code Pro" w:eastAsia="Times New Roman" w:hAnsi="Source Code Pro" w:cs="Times New Roman"/>
           <w:color w:val="8B949E"/>
@@ -9612,6 +9702,7 @@
     <w:p>
       <w:pPr>
         <w:spacing w:after="0" w:line="240" w:lineRule="auto"/>
+        <w:ind w:left="360"/>
         <w:rPr>
           <w:rFonts w:ascii="Source Code Pro" w:eastAsia="Times New Roman" w:hAnsi="Source Code Pro" w:cs="Times New Roman"/>
           <w:color w:val="8B949E"/>
@@ -9640,34 +9731,36 @@
     <w:p>
       <w:pPr>
         <w:spacing w:after="0" w:line="240" w:lineRule="auto"/>
-        <w:rPr>
-          <w:rFonts w:ascii="Source Code Pro" w:eastAsia="Times New Roman" w:hAnsi="Source Code Pro" w:cs="Times New Roman"/>
-          <w:color w:val="8B949E"/>
-          <w:kern w:val="0"/>
-          <w:sz w:val="21"/>
-          <w:szCs w:val="21"/>
-          <w:bdr w:val="none" w:sz="0" w:space="0" w:color="auto" w:frame="1"/>
-          <w:lang w:val="en-US" w:eastAsia="de-DE"/>
-          <w14:ligatures w14:val="none"/>
-        </w:rPr>
-      </w:pPr>
-      <w:r>
-        <w:rPr>
-          <w:rFonts w:ascii="Source Code Pro" w:eastAsia="Times New Roman" w:hAnsi="Source Code Pro" w:cs="Times New Roman"/>
-          <w:color w:val="8B949E"/>
-          <w:kern w:val="0"/>
-          <w:sz w:val="21"/>
-          <w:szCs w:val="21"/>
-          <w:bdr w:val="none" w:sz="0" w:space="0" w:color="auto" w:frame="1"/>
-          <w:lang w:val="en-US" w:eastAsia="de-DE"/>
-          <w14:ligatures w14:val="none"/>
-        </w:rPr>
-        <w:t>-- AUTO_INCREMENT for table `users`</w:t>
+        <w:ind w:left="360"/>
+        <w:rPr>
+          <w:rFonts w:ascii="Source Code Pro" w:eastAsia="Times New Roman" w:hAnsi="Source Code Pro" w:cs="Times New Roman"/>
+          <w:color w:val="8B949E"/>
+          <w:kern w:val="0"/>
+          <w:sz w:val="21"/>
+          <w:szCs w:val="21"/>
+          <w:bdr w:val="none" w:sz="0" w:space="0" w:color="auto" w:frame="1"/>
+          <w:lang w:val="en-US" w:eastAsia="de-DE"/>
+          <w14:ligatures w14:val="none"/>
+        </w:rPr>
+      </w:pPr>
+      <w:r>
+        <w:rPr>
+          <w:rFonts w:ascii="Source Code Pro" w:eastAsia="Times New Roman" w:hAnsi="Source Code Pro" w:cs="Times New Roman"/>
+          <w:color w:val="8B949E"/>
+          <w:kern w:val="0"/>
+          <w:sz w:val="21"/>
+          <w:szCs w:val="21"/>
+          <w:bdr w:val="none" w:sz="0" w:space="0" w:color="auto" w:frame="1"/>
+          <w:lang w:val="en-US" w:eastAsia="de-DE"/>
+          <w14:ligatures w14:val="none"/>
+        </w:rPr>
+        <w:t>AUTO_INCREMENT for table `users`</w:t>
       </w:r>
     </w:p>
     <w:p>
       <w:pPr>
         <w:spacing w:after="0" w:line="240" w:lineRule="auto"/>
+        <w:ind w:left="360"/>
         <w:rPr>
           <w:rFonts w:ascii="Source Code Pro" w:eastAsia="Times New Roman" w:hAnsi="Source Code Pro" w:cs="Times New Roman"/>
           <w:color w:val="8B949E"/>
@@ -9696,6 +9789,7 @@
     <w:p>
       <w:pPr>
         <w:spacing w:after="0" w:line="240" w:lineRule="auto"/>
+        <w:ind w:left="360"/>
         <w:rPr>
           <w:rFonts w:ascii="Source Code Pro" w:eastAsia="Times New Roman" w:hAnsi="Source Code Pro" w:cs="Times New Roman"/>
           <w:color w:val="8B949E"/>
@@ -9724,29 +9818,30 @@
     <w:p>
       <w:pPr>
         <w:spacing w:after="0" w:line="240" w:lineRule="auto"/>
-        <w:rPr>
-          <w:rFonts w:ascii="Source Code Pro" w:eastAsia="Times New Roman" w:hAnsi="Source Code Pro" w:cs="Times New Roman"/>
-          <w:color w:val="8B949E"/>
-          <w:kern w:val="0"/>
-          <w:sz w:val="21"/>
-          <w:szCs w:val="21"/>
-          <w:bdr w:val="none" w:sz="0" w:space="0" w:color="auto" w:frame="1"/>
-          <w:lang w:val="en-US" w:eastAsia="de-DE"/>
-          <w14:ligatures w14:val="none"/>
-        </w:rPr>
-      </w:pPr>
-      <w:r>
-        <w:rPr>
-          <w:rFonts w:ascii="Source Code Pro" w:eastAsia="Times New Roman" w:hAnsi="Source Code Pro" w:cs="Times New Roman"/>
-          <w:color w:val="8B949E"/>
-          <w:kern w:val="0"/>
-          <w:sz w:val="21"/>
-          <w:szCs w:val="21"/>
-          <w:bdr w:val="none" w:sz="0" w:space="0" w:color="auto" w:frame="1"/>
-          <w:lang w:val="en-US" w:eastAsia="de-DE"/>
-          <w14:ligatures w14:val="none"/>
-        </w:rPr>
-        <w:t xml:space="preserve">  MODIFY `id` </w:t>
+        <w:ind w:left="360"/>
+        <w:rPr>
+          <w:rFonts w:ascii="Source Code Pro" w:eastAsia="Times New Roman" w:hAnsi="Source Code Pro" w:cs="Times New Roman"/>
+          <w:color w:val="8B949E"/>
+          <w:kern w:val="0"/>
+          <w:sz w:val="21"/>
+          <w:szCs w:val="21"/>
+          <w:bdr w:val="none" w:sz="0" w:space="0" w:color="auto" w:frame="1"/>
+          <w:lang w:val="en-US" w:eastAsia="de-DE"/>
+          <w14:ligatures w14:val="none"/>
+        </w:rPr>
+      </w:pPr>
+      <w:r>
+        <w:rPr>
+          <w:rFonts w:ascii="Source Code Pro" w:eastAsia="Times New Roman" w:hAnsi="Source Code Pro" w:cs="Times New Roman"/>
+          <w:color w:val="8B949E"/>
+          <w:kern w:val="0"/>
+          <w:sz w:val="21"/>
+          <w:szCs w:val="21"/>
+          <w:bdr w:val="none" w:sz="0" w:space="0" w:color="auto" w:frame="1"/>
+          <w:lang w:val="en-US" w:eastAsia="de-DE"/>
+          <w14:ligatures w14:val="none"/>
+        </w:rPr>
+        <w:t xml:space="preserve">MODIFY `id` </w:t>
       </w:r>
       <w:proofErr w:type="gramStart"/>
       <w:r>
@@ -9780,6 +9875,7 @@
     <w:p>
       <w:pPr>
         <w:spacing w:after="0" w:line="240" w:lineRule="auto"/>
+        <w:ind w:left="360"/>
         <w:rPr>
           <w:rFonts w:ascii="Source Code Pro" w:eastAsia="Times New Roman" w:hAnsi="Source Code Pro" w:cs="Times New Roman"/>
           <w:color w:val="8B949E"/>
@@ -9825,6 +9921,7 @@
     <w:p>
       <w:pPr>
         <w:spacing w:after="0" w:line="240" w:lineRule="auto"/>
+        <w:ind w:left="360"/>
         <w:rPr>
           <w:rFonts w:ascii="Source Code Pro" w:eastAsia="Times New Roman" w:hAnsi="Source Code Pro" w:cs="Times New Roman"/>
           <w:color w:val="8B949E"/>
@@ -9868,6 +9965,7 @@
     <w:p>
       <w:pPr>
         <w:spacing w:after="0" w:line="240" w:lineRule="auto"/>
+        <w:ind w:left="360"/>
         <w:rPr>
           <w:rFonts w:ascii="Source Code Pro" w:eastAsia="Times New Roman" w:hAnsi="Source Code Pro" w:cs="Times New Roman"/>
           <w:color w:val="8B949E"/>
@@ -9911,6 +10009,7 @@
     <w:p>
       <w:pPr>
         <w:spacing w:after="0" w:line="240" w:lineRule="auto"/>
+        <w:ind w:left="360"/>
         <w:rPr>
           <w:rFonts w:ascii="Source Code Pro" w:eastAsia="Times New Roman" w:hAnsi="Source Code Pro" w:cs="Times New Roman"/>
           <w:color w:val="8B949E"/>
@@ -9953,6 +10052,22 @@
     </w:p>
     <w:p>
       <w:pPr>
+        <w:spacing w:after="0" w:line="240" w:lineRule="auto"/>
+        <w:rPr>
+          <w:rFonts w:ascii="Source Code Pro" w:eastAsia="Times New Roman" w:hAnsi="Source Code Pro" w:cs="Times New Roman"/>
+          <w:color w:val="8B949E"/>
+          <w:kern w:val="0"/>
+          <w:sz w:val="21"/>
+          <w:szCs w:val="21"/>
+          <w:bdr w:val="none" w:sz="0" w:space="0" w:color="auto" w:frame="1"/>
+          <w:lang w:val="en-US" w:eastAsia="de-DE"/>
+          <w14:ligatures w14:val="none"/>
+        </w:rPr>
+      </w:pPr>
+    </w:p>
+    <w:p>
+      <w:pPr>
+        <w:spacing w:after="0" w:line="240" w:lineRule="auto"/>
         <w:rPr>
           <w:rFonts w:ascii="Source Code Pro" w:eastAsia="Times New Roman" w:hAnsi="Source Code Pro" w:cs="Times New Roman"/>
           <w:color w:val="8B949E"/>
@@ -9988,7 +10103,6 @@
           <w:sz w:val="24"/>
           <w:szCs w:val="24"/>
         </w:rPr>
-        <w:lastRenderedPageBreak/>
         <w:t>5.2 Konfiguration</w:t>
       </w:r>
     </w:p>
@@ -10039,6 +10153,7 @@
           <w:color w:val="auto"/>
           <w:sz w:val="22"/>
           <w:szCs w:val="22"/>
+          <w:lang w:val="en-US"/>
         </w:rPr>
       </w:pPr>
       <w:r>
@@ -10047,6 +10162,7 @@
           <w:color w:val="auto"/>
           <w:sz w:val="22"/>
           <w:szCs w:val="22"/>
+          <w:lang w:val="en-US"/>
         </w:rPr>
         <w:t>{</w:t>
       </w:r>
@@ -10188,64 +10304,87 @@
     <w:p>
       <w:pPr>
         <w:spacing w:line="240" w:lineRule="auto"/>
-      </w:pPr>
-      <w:r>
-        <w:t xml:space="preserve">    "</w:t>
+        <w:rPr>
+          <w:lang w:val="en-US"/>
+        </w:rPr>
+      </w:pPr>
+      <w:r>
+        <w:t xml:space="preserve">    </w:t>
+      </w:r>
+      <w:r>
+        <w:rPr>
+          <w:lang w:val="en-US"/>
+        </w:rPr>
+        <w:t>"</w:t>
       </w:r>
       <w:proofErr w:type="spellStart"/>
       <w:r>
+        <w:rPr>
+          <w:lang w:val="en-US"/>
+        </w:rPr>
         <w:t>sessionMaxAge</w:t>
       </w:r>
       <w:proofErr w:type="spellEnd"/>
       <w:r>
+        <w:rPr>
+          <w:lang w:val="en-US"/>
+        </w:rPr>
         <w:t>": 600000,</w:t>
       </w:r>
     </w:p>
     <w:p>
       <w:pPr>
         <w:spacing w:line="240" w:lineRule="auto"/>
-      </w:pPr>
-      <w:r>
-        <w:t xml:space="preserve">    "</w:t>
-      </w:r>
-      <w:proofErr w:type="spellStart"/>
-      <w:r>
-        <w:t>port</w:t>
-      </w:r>
-      <w:proofErr w:type="spellEnd"/>
-      <w:r>
-        <w:t>": 3001,</w:t>
+        <w:rPr>
+          <w:lang w:val="en-US"/>
+        </w:rPr>
+      </w:pPr>
+      <w:r>
+        <w:rPr>
+          <w:lang w:val="en-US"/>
+        </w:rPr>
+        <w:t xml:space="preserve">    "port": 3001,</w:t>
       </w:r>
     </w:p>
     <w:p>
       <w:pPr>
         <w:spacing w:line="240" w:lineRule="auto"/>
-      </w:pPr>
-      <w:r>
+        <w:rPr>
+          <w:lang w:val="en-US"/>
+        </w:rPr>
+      </w:pPr>
+      <w:r>
+        <w:rPr>
+          <w:lang w:val="en-US"/>
+        </w:rPr>
         <w:t xml:space="preserve">    "email": {</w:t>
       </w:r>
     </w:p>
     <w:p>
       <w:pPr>
         <w:spacing w:line="240" w:lineRule="auto"/>
-      </w:pPr>
-      <w:r>
-        <w:t xml:space="preserve">    "</w:t>
-      </w:r>
-      <w:proofErr w:type="spellStart"/>
-      <w:r>
-        <w:t>user</w:t>
-      </w:r>
-      <w:proofErr w:type="spellEnd"/>
-      <w:r>
-        <w:t>": "__________________",</w:t>
+        <w:rPr>
+          <w:lang w:val="en-US"/>
+        </w:rPr>
+      </w:pPr>
+      <w:r>
+        <w:rPr>
+          <w:lang w:val="en-US"/>
+        </w:rPr>
+        <w:t xml:space="preserve">    "user": "__________________",</w:t>
       </w:r>
     </w:p>
     <w:p>
       <w:pPr>
         <w:spacing w:line="240" w:lineRule="auto"/>
-      </w:pPr>
-      <w:r>
+        <w:rPr>
+          <w:lang w:val="en-US"/>
+        </w:rPr>
+      </w:pPr>
+      <w:r>
+        <w:rPr>
+          <w:lang w:val="en-US"/>
+        </w:rPr>
         <w:t xml:space="preserve">    "pass": "***********",</w:t>
       </w:r>
     </w:p>
@@ -10254,7 +10393,13 @@
         <w:spacing w:line="240" w:lineRule="auto"/>
       </w:pPr>
       <w:r>
-        <w:t xml:space="preserve">    "</w:t>
+        <w:rPr>
+          <w:lang w:val="en-US"/>
+        </w:rPr>
+        <w:t xml:space="preserve">    </w:t>
+      </w:r>
+      <w:r>
+        <w:t>"</w:t>
       </w:r>
       <w:proofErr w:type="spellStart"/>
       <w:r>
@@ -12931,6 +13076,204 @@
     </w:lvl>
   </w:abstractNum>
   <w:abstractNum w:abstractNumId="7" w15:restartNumberingAfterBreak="0">
+    <w:nsid w:val="52223A49"/>
+    <w:multiLevelType w:val="hybridMultilevel"/>
+    <w:tmpl w:val="BC50F72A"/>
+    <w:lvl w:ilvl="0" w:tplc="37C4EB9E">
+      <w:numFmt w:val="bullet"/>
+      <w:lvlText w:val=""/>
+      <w:lvlJc w:val="left"/>
+      <w:pPr>
+        <w:ind w:left="740" w:hanging="380"/>
+      </w:pPr>
+      <w:rPr>
+        <w:rFonts w:ascii="Wingdings" w:eastAsia="Times New Roman" w:hAnsi="Wingdings" w:cs="Times New Roman" w:hint="default"/>
+      </w:rPr>
+    </w:lvl>
+    <w:lvl w:ilvl="1" w:tplc="04090003" w:tentative="1">
+      <w:start w:val="1"/>
+      <w:numFmt w:val="bullet"/>
+      <w:lvlText w:val="o"/>
+      <w:lvlJc w:val="left"/>
+      <w:pPr>
+        <w:ind w:left="1440" w:hanging="360"/>
+      </w:pPr>
+      <w:rPr>
+        <w:rFonts w:ascii="Courier New" w:hAnsi="Courier New" w:cs="Courier New" w:hint="default"/>
+      </w:rPr>
+    </w:lvl>
+    <w:lvl w:ilvl="2" w:tplc="04090005" w:tentative="1">
+      <w:start w:val="1"/>
+      <w:numFmt w:val="bullet"/>
+      <w:lvlText w:val=""/>
+      <w:lvlJc w:val="left"/>
+      <w:pPr>
+        <w:ind w:left="2160" w:hanging="360"/>
+      </w:pPr>
+      <w:rPr>
+        <w:rFonts w:ascii="Wingdings" w:hAnsi="Wingdings" w:hint="default"/>
+      </w:rPr>
+    </w:lvl>
+    <w:lvl w:ilvl="3" w:tplc="04090001" w:tentative="1">
+      <w:start w:val="1"/>
+      <w:numFmt w:val="bullet"/>
+      <w:lvlText w:val=""/>
+      <w:lvlJc w:val="left"/>
+      <w:pPr>
+        <w:ind w:left="2880" w:hanging="360"/>
+      </w:pPr>
+      <w:rPr>
+        <w:rFonts w:ascii="Symbol" w:hAnsi="Symbol" w:hint="default"/>
+      </w:rPr>
+    </w:lvl>
+    <w:lvl w:ilvl="4" w:tplc="04090003" w:tentative="1">
+      <w:start w:val="1"/>
+      <w:numFmt w:val="bullet"/>
+      <w:lvlText w:val="o"/>
+      <w:lvlJc w:val="left"/>
+      <w:pPr>
+        <w:ind w:left="3600" w:hanging="360"/>
+      </w:pPr>
+      <w:rPr>
+        <w:rFonts w:ascii="Courier New" w:hAnsi="Courier New" w:cs="Courier New" w:hint="default"/>
+      </w:rPr>
+    </w:lvl>
+    <w:lvl w:ilvl="5" w:tplc="04090005" w:tentative="1">
+      <w:start w:val="1"/>
+      <w:numFmt w:val="bullet"/>
+      <w:lvlText w:val=""/>
+      <w:lvlJc w:val="left"/>
+      <w:pPr>
+        <w:ind w:left="4320" w:hanging="360"/>
+      </w:pPr>
+      <w:rPr>
+        <w:rFonts w:ascii="Wingdings" w:hAnsi="Wingdings" w:hint="default"/>
+      </w:rPr>
+    </w:lvl>
+    <w:lvl w:ilvl="6" w:tplc="04090001" w:tentative="1">
+      <w:start w:val="1"/>
+      <w:numFmt w:val="bullet"/>
+      <w:lvlText w:val=""/>
+      <w:lvlJc w:val="left"/>
+      <w:pPr>
+        <w:ind w:left="5040" w:hanging="360"/>
+      </w:pPr>
+      <w:rPr>
+        <w:rFonts w:ascii="Symbol" w:hAnsi="Symbol" w:hint="default"/>
+      </w:rPr>
+    </w:lvl>
+    <w:lvl w:ilvl="7" w:tplc="04090003" w:tentative="1">
+      <w:start w:val="1"/>
+      <w:numFmt w:val="bullet"/>
+      <w:lvlText w:val="o"/>
+      <w:lvlJc w:val="left"/>
+      <w:pPr>
+        <w:ind w:left="5760" w:hanging="360"/>
+      </w:pPr>
+      <w:rPr>
+        <w:rFonts w:ascii="Courier New" w:hAnsi="Courier New" w:cs="Courier New" w:hint="default"/>
+      </w:rPr>
+    </w:lvl>
+    <w:lvl w:ilvl="8" w:tplc="04090005" w:tentative="1">
+      <w:start w:val="1"/>
+      <w:numFmt w:val="bullet"/>
+      <w:lvlText w:val=""/>
+      <w:lvlJc w:val="left"/>
+      <w:pPr>
+        <w:ind w:left="6480" w:hanging="360"/>
+      </w:pPr>
+      <w:rPr>
+        <w:rFonts w:ascii="Wingdings" w:hAnsi="Wingdings" w:hint="default"/>
+      </w:rPr>
+    </w:lvl>
+  </w:abstractNum>
+  <w:abstractNum w:abstractNumId="8" w15:restartNumberingAfterBreak="0">
+    <w:nsid w:val="537210C6"/>
+    <w:multiLevelType w:val="hybridMultilevel"/>
+    <w:tmpl w:val="393AE1C2"/>
+    <w:lvl w:ilvl="0" w:tplc="0409000F">
+      <w:start w:val="1"/>
+      <w:numFmt w:val="decimal"/>
+      <w:lvlText w:val="%1."/>
+      <w:lvlJc w:val="left"/>
+      <w:pPr>
+        <w:ind w:left="720" w:hanging="360"/>
+      </w:pPr>
+    </w:lvl>
+    <w:lvl w:ilvl="1" w:tplc="04090019" w:tentative="1">
+      <w:start w:val="1"/>
+      <w:numFmt w:val="lowerLetter"/>
+      <w:lvlText w:val="%2."/>
+      <w:lvlJc w:val="left"/>
+      <w:pPr>
+        <w:ind w:left="1440" w:hanging="360"/>
+      </w:pPr>
+    </w:lvl>
+    <w:lvl w:ilvl="2" w:tplc="0409001B" w:tentative="1">
+      <w:start w:val="1"/>
+      <w:numFmt w:val="lowerRoman"/>
+      <w:lvlText w:val="%3."/>
+      <w:lvlJc w:val="right"/>
+      <w:pPr>
+        <w:ind w:left="2160" w:hanging="180"/>
+      </w:pPr>
+    </w:lvl>
+    <w:lvl w:ilvl="3" w:tplc="0409000F" w:tentative="1">
+      <w:start w:val="1"/>
+      <w:numFmt w:val="decimal"/>
+      <w:lvlText w:val="%4."/>
+      <w:lvlJc w:val="left"/>
+      <w:pPr>
+        <w:ind w:left="2880" w:hanging="360"/>
+      </w:pPr>
+    </w:lvl>
+    <w:lvl w:ilvl="4" w:tplc="04090019" w:tentative="1">
+      <w:start w:val="1"/>
+      <w:numFmt w:val="lowerLetter"/>
+      <w:lvlText w:val="%5."/>
+      <w:lvlJc w:val="left"/>
+      <w:pPr>
+        <w:ind w:left="3600" w:hanging="360"/>
+      </w:pPr>
+    </w:lvl>
+    <w:lvl w:ilvl="5" w:tplc="0409001B" w:tentative="1">
+      <w:start w:val="1"/>
+      <w:numFmt w:val="lowerRoman"/>
+      <w:lvlText w:val="%6."/>
+      <w:lvlJc w:val="right"/>
+      <w:pPr>
+        <w:ind w:left="4320" w:hanging="180"/>
+      </w:pPr>
+    </w:lvl>
+    <w:lvl w:ilvl="6" w:tplc="0409000F" w:tentative="1">
+      <w:start w:val="1"/>
+      <w:numFmt w:val="decimal"/>
+      <w:lvlText w:val="%7."/>
+      <w:lvlJc w:val="left"/>
+      <w:pPr>
+        <w:ind w:left="5040" w:hanging="360"/>
+      </w:pPr>
+    </w:lvl>
+    <w:lvl w:ilvl="7" w:tplc="04090019" w:tentative="1">
+      <w:start w:val="1"/>
+      <w:numFmt w:val="lowerLetter"/>
+      <w:lvlText w:val="%8."/>
+      <w:lvlJc w:val="left"/>
+      <w:pPr>
+        <w:ind w:left="5760" w:hanging="360"/>
+      </w:pPr>
+    </w:lvl>
+    <w:lvl w:ilvl="8" w:tplc="0409001B" w:tentative="1">
+      <w:start w:val="1"/>
+      <w:numFmt w:val="lowerRoman"/>
+      <w:lvlText w:val="%9."/>
+      <w:lvlJc w:val="right"/>
+      <w:pPr>
+        <w:ind w:left="6480" w:hanging="180"/>
+      </w:pPr>
+    </w:lvl>
+  </w:abstractNum>
+  <w:abstractNum w:abstractNumId="9" w15:restartNumberingAfterBreak="0">
     <w:nsid w:val="62006C47"/>
     <w:multiLevelType w:val="multilevel"/>
     <w:tmpl w:val="3D461680"/>
@@ -13079,7 +13422,7 @@
       </w:rPr>
     </w:lvl>
   </w:abstractNum>
-  <w:abstractNum w:abstractNumId="8" w15:restartNumberingAfterBreak="0">
+  <w:abstractNum w:abstractNumId="10" w15:restartNumberingAfterBreak="0">
     <w:nsid w:val="6580339A"/>
     <w:multiLevelType w:val="hybridMultilevel"/>
     <w:tmpl w:val="9F6C8BA0"/>
@@ -13192,7 +13535,7 @@
       </w:rPr>
     </w:lvl>
   </w:abstractNum>
-  <w:abstractNum w:abstractNumId="9" w15:restartNumberingAfterBreak="0">
+  <w:abstractNum w:abstractNumId="11" w15:restartNumberingAfterBreak="0">
     <w:nsid w:val="7D9E5B37"/>
     <w:multiLevelType w:val="multilevel"/>
     <w:tmpl w:val="291EC1BA"/>
@@ -13357,19 +13700,25 @@
     <w:abstractNumId w:val="4"/>
   </w:num>
   <w:num w:numId="6" w16cid:durableId="645819711">
-    <w:abstractNumId w:val="8"/>
+    <w:abstractNumId w:val="10"/>
   </w:num>
   <w:num w:numId="7" w16cid:durableId="971132485">
-    <w:abstractNumId w:val="9"/>
+    <w:abstractNumId w:val="11"/>
   </w:num>
   <w:num w:numId="8" w16cid:durableId="1479615369">
-    <w:abstractNumId w:val="7"/>
+    <w:abstractNumId w:val="9"/>
   </w:num>
   <w:num w:numId="9" w16cid:durableId="2059042628">
     <w:abstractNumId w:val="5"/>
   </w:num>
   <w:num w:numId="10" w16cid:durableId="246773177">
     <w:abstractNumId w:val="0"/>
+  </w:num>
+  <w:num w:numId="11" w16cid:durableId="1833446234">
+    <w:abstractNumId w:val="8"/>
+  </w:num>
+  <w:num w:numId="12" w16cid:durableId="667707706">
+    <w:abstractNumId w:val="7"/>
   </w:num>
 </w:numbering>
 </file>

</xml_diff>